<commit_message>
Organizados os templates a partir dos testes atuais
</commit_message>
<xml_diff>
--- a/docassemble/docsdaj/data/templates/substabelecimento.docx
+++ b/docassemble/docsdaj/data/templates/substabelecimento.docx
@@ -1,313 +1,457 @@
 
 <file path=word/document.xml><?xml version="1.0" encoding="utf-8"?>
-<w:document xmlns:o="urn:schemas-microsoft-com:office:office" xmlns:r="http://schemas.openxmlformats.org/officeDocument/2006/relationships" xmlns:v="urn:schemas-microsoft-com:vml" xmlns:w="http://schemas.openxmlformats.org/wordprocessingml/2006/main" xmlns:w10="urn:schemas-microsoft-com:office:word" xmlns:wp="http://schemas.openxmlformats.org/drawingml/2006/wordprocessingDrawing" xmlns:wps="http://schemas.microsoft.com/office/word/2010/wordprocessingShape" xmlns:wpg="http://schemas.microsoft.com/office/word/2010/wordprocessingGroup" xmlns:mc="http://schemas.openxmlformats.org/markup-compatibility/2006" xmlns:wp14="http://schemas.microsoft.com/office/word/2010/wordprocessingDrawing" xmlns:w14="http://schemas.microsoft.com/office/word/2010/wordml" mc:Ignorable="w14 wp14">
+<w:document xmlns:wpc="http://schemas.microsoft.com/office/word/2010/wordprocessingCanvas" xmlns:cx="http://schemas.microsoft.com/office/drawing/2014/chartex" xmlns:cx1="http://schemas.microsoft.com/office/drawing/2015/9/8/chartex" xmlns:cx2="http://schemas.microsoft.com/office/drawing/2015/10/21/chartex" xmlns:cx3="http://schemas.microsoft.com/office/drawing/2016/5/9/chartex" xmlns:cx4="http://schemas.microsoft.com/office/drawing/2016/5/10/chartex" xmlns:cx5="http://schemas.microsoft.com/office/drawing/2016/5/11/chartex" xmlns:cx6="http://schemas.microsoft.com/office/drawing/2016/5/12/chartex" xmlns:cx7="http://schemas.microsoft.com/office/drawing/2016/5/13/chartex" xmlns:cx8="http://schemas.microsoft.com/office/drawing/2016/5/14/chartex" xmlns:mc="http://schemas.openxmlformats.org/markup-compatibility/2006" xmlns:aink="http://schemas.microsoft.com/office/drawing/2016/ink" xmlns:am3d="http://schemas.microsoft.com/office/drawing/2017/model3d" xmlns:o="urn:schemas-microsoft-com:office:office" xmlns:r="http://schemas.openxmlformats.org/officeDocument/2006/relationships" xmlns:m="http://schemas.openxmlformats.org/officeDocument/2006/math" xmlns:v="urn:schemas-microsoft-com:vml" xmlns:wp14="http://schemas.microsoft.com/office/word/2010/wordprocessingDrawing" xmlns:wp="http://schemas.openxmlformats.org/drawingml/2006/wordprocessingDrawing" xmlns:w10="urn:schemas-microsoft-com:office:word" xmlns:w="http://schemas.openxmlformats.org/wordprocessingml/2006/main" xmlns:w14="http://schemas.microsoft.com/office/word/2010/wordml" xmlns:w15="http://schemas.microsoft.com/office/word/2012/wordml" xmlns:w16cex="http://schemas.microsoft.com/office/word/2018/wordml/cex" xmlns:w16cid="http://schemas.microsoft.com/office/word/2016/wordml/cid" xmlns:w16="http://schemas.microsoft.com/office/word/2018/wordml" xmlns:w16se="http://schemas.microsoft.com/office/word/2015/wordml/symex" xmlns:wpg="http://schemas.microsoft.com/office/word/2010/wordprocessingGroup" xmlns:wpi="http://schemas.microsoft.com/office/word/2010/wordprocessingInk" xmlns:wne="http://schemas.microsoft.com/office/word/2006/wordml" xmlns:wps="http://schemas.microsoft.com/office/word/2010/wordprocessingShape" mc:Ignorable="w14 w15 w16se w16cid w16 w16cex wp14">
   <w:body>
     <w:p>
       <w:pPr>
-        <w:pStyle w:val="Normal"/>
-        <w:spacing w:lineRule="auto" w:line="360"/>
+        <w:spacing w:line="360" w:lineRule="auto"/>
         <w:jc w:val="center"/>
         <w:rPr>
           <w:b/>
+          <w:sz w:val="24"/>
+          <w:szCs w:val="24"/>
+        </w:rPr>
+      </w:pPr>
+    </w:p>
+    <w:p>
+      <w:pPr>
+        <w:spacing w:line="360" w:lineRule="auto"/>
+        <w:jc w:val="center"/>
+        <w:rPr>
           <w:b/>
           <w:sz w:val="24"/>
           <w:szCs w:val="24"/>
         </w:rPr>
       </w:pPr>
+      <w:bookmarkStart w:id="0" w:name="_heading=h.gjdgxs" w:colFirst="0" w:colLast="0"/>
+      <w:bookmarkEnd w:id="0"/>
       <w:r>
         <w:rPr>
           <w:b/>
           <w:sz w:val="24"/>
           <w:szCs w:val="24"/>
         </w:rPr>
-      </w:r>
-    </w:p>
-    <w:p>
-      <w:pPr>
-        <w:pStyle w:val="Normal"/>
-        <w:spacing w:lineRule="auto" w:line="360"/>
+        <w:t xml:space="preserve">SUBSTABELECIMENTO </w:t>
+      </w:r>
+    </w:p>
+    <w:p>
+      <w:pPr>
+        <w:spacing w:line="360" w:lineRule="auto"/>
         <w:jc w:val="center"/>
         <w:rPr>
           <w:b/>
+          <w:sz w:val="24"/>
+          <w:szCs w:val="24"/>
+        </w:rPr>
+      </w:pPr>
+    </w:p>
+    <w:p>
+      <w:pPr>
+        <w:spacing w:line="360" w:lineRule="auto"/>
+        <w:jc w:val="both"/>
+        <w:rPr>
+          <w:sz w:val="24"/>
+          <w:szCs w:val="24"/>
+        </w:rPr>
+      </w:pPr>
+      <w:r>
+        <w:rPr>
+          <w:sz w:val="24"/>
+          <w:szCs w:val="24"/>
+        </w:rPr>
+        <w:tab/>
+      </w:r>
+      <w:r>
+        <w:rPr>
+          <w:sz w:val="24"/>
+          <w:szCs w:val="24"/>
+        </w:rPr>
+        <w:t xml:space="preserve">Substabeleço com reservas, na(s) pessoa(s) do(s) Assistente(s) Judiciário(s) da Divisão de Assistência Judiciária da Universidade Federal de Minas Gerais {{ </w:t>
+      </w:r>
+      <w:r>
+        <w:rPr>
+          <w:sz w:val="24"/>
+          <w:szCs w:val="24"/>
+        </w:rPr>
+        <w:t xml:space="preserve">advogado }}, {{ </w:t>
+      </w:r>
+      <w:proofErr w:type="spellStart"/>
+      <w:r>
+        <w:rPr>
+          <w:sz w:val="24"/>
+          <w:szCs w:val="24"/>
+        </w:rPr>
+        <w:t>numeroO</w:t>
+      </w:r>
+      <w:r>
+        <w:rPr>
+          <w:sz w:val="24"/>
+          <w:szCs w:val="24"/>
+        </w:rPr>
+        <w:t>ab</w:t>
+      </w:r>
+      <w:proofErr w:type="spellEnd"/>
+      <w:r>
+        <w:rPr>
+          <w:sz w:val="24"/>
+          <w:szCs w:val="24"/>
+        </w:rPr>
+        <w:t xml:space="preserve"> }} todos os poderes a mim outorgados por {{ </w:t>
+      </w:r>
+      <w:proofErr w:type="spellStart"/>
+      <w:r>
+        <w:rPr>
+          <w:sz w:val="24"/>
+          <w:szCs w:val="24"/>
+        </w:rPr>
+        <w:t>nome_assistido</w:t>
+      </w:r>
+      <w:proofErr w:type="spellEnd"/>
+      <w:r>
+        <w:rPr>
+          <w:sz w:val="24"/>
+          <w:szCs w:val="24"/>
+        </w:rPr>
+        <w:t xml:space="preserve"> }} </w:t>
+      </w:r>
+      <w:r>
+        <w:rPr>
+          <w:sz w:val="24"/>
+          <w:szCs w:val="24"/>
+        </w:rPr>
+        <w:t xml:space="preserve">na ação {{ </w:t>
+      </w:r>
+      <w:proofErr w:type="spellStart"/>
+      <w:r>
+        <w:rPr>
+          <w:sz w:val="24"/>
+          <w:szCs w:val="24"/>
+        </w:rPr>
+        <w:t>tipo_acaojudicial</w:t>
+      </w:r>
+      <w:proofErr w:type="spellEnd"/>
+      <w:r>
+        <w:rPr>
+          <w:sz w:val="24"/>
+          <w:szCs w:val="24"/>
+        </w:rPr>
+        <w:t xml:space="preserve"> }} registrada sob o número {{ </w:t>
+      </w:r>
+      <w:proofErr w:type="spellStart"/>
+      <w:r>
+        <w:rPr>
+          <w:sz w:val="24"/>
+          <w:szCs w:val="24"/>
+        </w:rPr>
+        <w:t>numero_processo</w:t>
+      </w:r>
+      <w:proofErr w:type="spellEnd"/>
+      <w:r>
+        <w:rPr>
+          <w:sz w:val="24"/>
+          <w:szCs w:val="24"/>
+        </w:rPr>
+        <w:t xml:space="preserve"> }} nesta Vara da Comarca de </w:t>
+      </w:r>
+      <w:r>
+        <w:rPr>
+          <w:sz w:val="24"/>
+          <w:szCs w:val="24"/>
+        </w:rPr>
+        <w:t xml:space="preserve">{{ </w:t>
+      </w:r>
+      <w:proofErr w:type="spellStart"/>
+      <w:r>
+        <w:rPr>
+          <w:sz w:val="24"/>
+          <w:szCs w:val="24"/>
+        </w:rPr>
+        <w:t>cidade_comarca</w:t>
+      </w:r>
+      <w:proofErr w:type="spellEnd"/>
+      <w:r>
+        <w:rPr>
+          <w:sz w:val="24"/>
+          <w:szCs w:val="24"/>
+        </w:rPr>
+        <w:t xml:space="preserve"> }}</w:t>
+      </w:r>
+      <w:r>
+        <w:rPr>
+          <w:sz w:val="24"/>
+          <w:szCs w:val="24"/>
+        </w:rPr>
+        <w:t>/</w:t>
+      </w:r>
+      <w:r>
+        <w:rPr>
+          <w:sz w:val="24"/>
+          <w:szCs w:val="24"/>
+        </w:rPr>
+        <w:t xml:space="preserve">{{ </w:t>
+      </w:r>
+      <w:proofErr w:type="spellStart"/>
+      <w:r>
+        <w:rPr>
+          <w:sz w:val="24"/>
+          <w:szCs w:val="24"/>
+        </w:rPr>
+        <w:t>estado_comarca</w:t>
+      </w:r>
+      <w:proofErr w:type="spellEnd"/>
+      <w:r>
+        <w:rPr>
+          <w:sz w:val="24"/>
+          <w:szCs w:val="24"/>
+        </w:rPr>
+        <w:t xml:space="preserve"> }}</w:t>
+      </w:r>
+      <w:r>
+        <w:rPr>
+          <w:sz w:val="24"/>
+          <w:szCs w:val="24"/>
+        </w:rPr>
+        <w:t xml:space="preserve">.  </w:t>
+      </w:r>
+    </w:p>
+    <w:p>
+      <w:pPr>
+        <w:spacing w:line="360" w:lineRule="auto"/>
+        <w:jc w:val="center"/>
+        <w:rPr>
+          <w:sz w:val="24"/>
+          <w:szCs w:val="24"/>
+        </w:rPr>
+      </w:pPr>
+    </w:p>
+    <w:p>
+      <w:pPr>
+        <w:spacing w:line="360" w:lineRule="auto"/>
+        <w:jc w:val="center"/>
+        <w:rPr>
+          <w:sz w:val="24"/>
+          <w:szCs w:val="24"/>
+        </w:rPr>
+      </w:pPr>
+    </w:p>
+    <w:p>
+      <w:pPr>
+        <w:spacing w:line="360" w:lineRule="auto"/>
+        <w:jc w:val="center"/>
+        <w:rPr>
+          <w:sz w:val="24"/>
+          <w:szCs w:val="24"/>
+        </w:rPr>
+      </w:pPr>
+      <w:proofErr w:type="gramStart"/>
+      <w:r>
+        <w:rPr>
+          <w:sz w:val="24"/>
+          <w:szCs w:val="24"/>
+        </w:rPr>
+        <w:t>{{ cidade</w:t>
+      </w:r>
+      <w:proofErr w:type="gramEnd"/>
+      <w:r>
+        <w:rPr>
+          <w:sz w:val="24"/>
+          <w:szCs w:val="24"/>
+        </w:rPr>
+        <w:t xml:space="preserve"> }}, {{ data }}</w:t>
+      </w:r>
+    </w:p>
+    <w:p>
+      <w:pPr>
+        <w:spacing w:line="360" w:lineRule="auto"/>
+        <w:jc w:val="center"/>
+        <w:rPr>
+          <w:sz w:val="24"/>
+          <w:szCs w:val="24"/>
+        </w:rPr>
+      </w:pPr>
+    </w:p>
+    <w:p>
+      <w:pPr>
+        <w:pBdr>
+          <w:bottom w:val="single" w:sz="12" w:space="1" w:color="auto"/>
+        </w:pBdr>
+        <w:spacing w:line="360" w:lineRule="auto"/>
+        <w:jc w:val="center"/>
+        <w:rPr>
+          <w:sz w:val="24"/>
+          <w:szCs w:val="24"/>
+        </w:rPr>
+      </w:pPr>
+    </w:p>
+    <w:p>
+      <w:pPr>
+        <w:spacing w:line="360" w:lineRule="auto"/>
+        <w:jc w:val="center"/>
+        <w:rPr>
+          <w:sz w:val="24"/>
+          <w:szCs w:val="24"/>
+        </w:rPr>
+      </w:pPr>
+      <w:proofErr w:type="gramStart"/>
+      <w:r>
+        <w:rPr>
+          <w:sz w:val="24"/>
+          <w:szCs w:val="24"/>
+        </w:rPr>
+        <w:t xml:space="preserve">{{ </w:t>
+      </w:r>
+      <w:proofErr w:type="spellStart"/>
+      <w:r>
+        <w:rPr>
+          <w:sz w:val="24"/>
+          <w:szCs w:val="24"/>
+        </w:rPr>
+        <w:t>nome</w:t>
+      </w:r>
+      <w:proofErr w:type="gramEnd"/>
+      <w:r>
+        <w:rPr>
+          <w:sz w:val="24"/>
+          <w:szCs w:val="24"/>
+        </w:rPr>
+        <w:t>_assistido</w:t>
+      </w:r>
+      <w:proofErr w:type="spellEnd"/>
+      <w:r>
+        <w:rPr>
+          <w:sz w:val="24"/>
+          <w:szCs w:val="24"/>
+        </w:rPr>
+        <w:t xml:space="preserve"> }}</w:t>
+      </w:r>
+    </w:p>
+    <w:p>
+      <w:pPr>
+        <w:spacing w:line="360" w:lineRule="auto"/>
+        <w:jc w:val="center"/>
+        <w:rPr>
           <w:b/>
           <w:sz w:val="24"/>
           <w:szCs w:val="24"/>
         </w:rPr>
       </w:pPr>
-      <w:bookmarkStart w:id="0" w:name="_GoBack"/>
-      <w:bookmarkEnd w:id="0"/>
-      <w:r>
-        <w:rPr>
-          <w:b/>
-          <w:sz w:val="24"/>
-          <w:szCs w:val="24"/>
-        </w:rPr>
-        <w:t xml:space="preserve">SUBSTABELECIMENTO </w:t>
-      </w:r>
-    </w:p>
-    <w:p>
-      <w:pPr>
-        <w:pStyle w:val="Normal"/>
-        <w:spacing w:lineRule="auto" w:line="360"/>
-        <w:jc w:val="center"/>
-        <w:rPr>
-          <w:b/>
-          <w:b/>
-          <w:sz w:val="24"/>
-          <w:szCs w:val="24"/>
-        </w:rPr>
-      </w:pPr>
-      <w:r>
-        <w:rPr>
-          <w:b/>
-          <w:sz w:val="24"/>
-          <w:szCs w:val="24"/>
-        </w:rPr>
-      </w:r>
-    </w:p>
-    <w:p>
-      <w:pPr>
-        <w:pStyle w:val="Normal"/>
-        <w:spacing w:lineRule="auto" w:line="360"/>
-        <w:jc w:val="both"/>
-        <w:rPr/>
-      </w:pPr>
-      <w:r>
-        <w:rPr>
-          <w:sz w:val="24"/>
-          <w:szCs w:val="24"/>
-        </w:rPr>
-        <w:tab/>
-        <w:t>Substabeleço com reservas, na(s) pessoa(s) do(s) Assistente(s) Judiciário(s) da Divisão de Assistência Judiciária da Universidade Federal de Minas Gerais {{ nomeSubstabelecido }}, {{ naturalidadeSubstabelecido }}, {{ estadoCivilSubstabelecido }}, {{ profissaoSubstabelecido }}, CPF Nº {{ cpfSubstabelecido }}, residente e domiciliado a {{ enderecoSubstabelecido }}, {{ numeroRuaSubstabelecido }},  bairro {{ bairroSubstabelecido }}, {{ cidadeSubstabelecido }}, {{ estadoSubstabelecido }},</w:t>
-      </w:r>
-    </w:p>
-    <w:p>
-      <w:pPr>
-        <w:pStyle w:val="Normal"/>
-        <w:spacing w:lineRule="auto" w:line="360"/>
-        <w:jc w:val="both"/>
-        <w:rPr/>
-      </w:pPr>
-      <w:r>
-        <w:rPr>
-          <w:sz w:val="24"/>
-          <w:szCs w:val="24"/>
-        </w:rPr>
-        <w:t>todos os poderes a mim outorgados por {{ nomeOutorgante }}, {{ naturalidadeOutorgante }}, {{ estadoCivilOutorgante }}, {{ profissaoOutorgante }}, CPF Nº {{ cpfOutorgante }}, residente e domiciliado a {{ enderecoOutorgante }}, {{ numeroRuaOutorgante }}, {{ bairroOutorgante }}, {{ cidadeOutorgante }}, {{ estadoOutorgante }}</w:t>
-      </w:r>
-    </w:p>
-    <w:p>
-      <w:pPr>
-        <w:pStyle w:val="Normal"/>
-        <w:spacing w:lineRule="auto" w:line="360"/>
-        <w:jc w:val="both"/>
-        <w:rPr/>
-      </w:pPr>
-      <w:r>
-        <w:rPr>
-          <w:sz w:val="24"/>
-          <w:szCs w:val="24"/>
-        </w:rPr>
-        <w:t>na ação {{ nomeAcao }}</w:t>
-      </w:r>
-    </w:p>
-    <w:p>
-      <w:pPr>
-        <w:pStyle w:val="Normal"/>
-        <w:spacing w:lineRule="auto" w:line="360"/>
-        <w:jc w:val="both"/>
-        <w:rPr/>
-      </w:pPr>
-      <w:r>
-        <w:rPr>
-          <w:sz w:val="24"/>
-          <w:szCs w:val="24"/>
-        </w:rPr>
-        <w:t xml:space="preserve">registrada sob o número {{ numeroAcao }} nesta Vara da Comarca de Belo Horizonte/MG.  </w:t>
-      </w:r>
-    </w:p>
-    <w:p>
-      <w:pPr>
-        <w:pStyle w:val="Normal"/>
-        <w:spacing w:lineRule="auto" w:line="360"/>
-        <w:jc w:val="center"/>
-        <w:rPr>
-          <w:sz w:val="24"/>
-          <w:szCs w:val="24"/>
-        </w:rPr>
-      </w:pPr>
-      <w:r>
-        <w:rPr>
-          <w:sz w:val="24"/>
-          <w:szCs w:val="24"/>
-        </w:rPr>
-      </w:r>
-    </w:p>
-    <w:p>
-      <w:pPr>
-        <w:pStyle w:val="Normal"/>
-        <w:spacing w:lineRule="auto" w:line="360"/>
-        <w:jc w:val="center"/>
-        <w:rPr>
-          <w:sz w:val="24"/>
-          <w:szCs w:val="24"/>
-        </w:rPr>
-      </w:pPr>
-      <w:r>
-        <w:rPr>
-          <w:sz w:val="24"/>
-          <w:szCs w:val="24"/>
-        </w:rPr>
-      </w:r>
-    </w:p>
-    <w:p>
-      <w:pPr>
-        <w:pStyle w:val="Normal"/>
-        <w:spacing w:lineRule="auto" w:line="360"/>
-        <w:jc w:val="center"/>
-        <w:rPr/>
-      </w:pPr>
-      <w:r>
-        <w:rPr>
-          <w:sz w:val="24"/>
-          <w:szCs w:val="24"/>
-        </w:rPr>
-        <w:t>Belo Horizonte, {{ dia }} de {{ m</w:t>
-      </w:r>
-      <w:r>
-        <w:rPr>
-          <w:sz w:val="24"/>
-          <w:szCs w:val="24"/>
-        </w:rPr>
-        <w:t>e</w:t>
-      </w:r>
-      <w:r>
-        <w:rPr>
-          <w:sz w:val="24"/>
-          <w:szCs w:val="24"/>
-        </w:rPr>
-        <w:t>s }} de  {{ ano }}.</w:t>
-      </w:r>
-    </w:p>
-    <w:p>
-      <w:pPr>
-        <w:pStyle w:val="Normal"/>
-        <w:spacing w:lineRule="auto" w:line="360"/>
-        <w:jc w:val="center"/>
-        <w:rPr>
-          <w:sz w:val="24"/>
-          <w:szCs w:val="24"/>
-        </w:rPr>
-      </w:pPr>
-      <w:r>
-        <w:rPr>
-          <w:sz w:val="24"/>
-          <w:szCs w:val="24"/>
-        </w:rPr>
-      </w:r>
-    </w:p>
-    <w:p>
-      <w:pPr>
-        <w:pStyle w:val="Normal"/>
-        <w:spacing w:lineRule="auto" w:line="360"/>
-        <w:jc w:val="center"/>
-        <w:rPr>
-          <w:sz w:val="24"/>
-          <w:szCs w:val="24"/>
-        </w:rPr>
-      </w:pPr>
-      <w:r>
-        <w:rPr>
-          <w:sz w:val="24"/>
-          <w:szCs w:val="24"/>
-        </w:rPr>
-      </w:r>
-    </w:p>
-    <w:p>
-      <w:pPr>
-        <w:pStyle w:val="Normal"/>
-        <w:spacing w:lineRule="auto" w:line="360"/>
-        <w:jc w:val="center"/>
-        <w:rPr>
-          <w:sz w:val="24"/>
-          <w:szCs w:val="24"/>
-        </w:rPr>
-      </w:pPr>
-      <w:r>
-        <w:rPr>
-          <w:sz w:val="24"/>
-          <w:szCs w:val="24"/>
-        </w:rPr>
-        <w:t>___________________________________</w:t>
-      </w:r>
-    </w:p>
-    <w:p>
-      <w:pPr>
-        <w:pStyle w:val="Normal"/>
-        <w:spacing w:lineRule="auto" w:line="360" w:before="0" w:after="160"/>
-        <w:jc w:val="center"/>
-        <w:rPr/>
-      </w:pPr>
-      <w:r>
-        <w:rPr/>
-        <w:t>{{ nomeSubstabelecente }}</w:t>
-      </w:r>
     </w:p>
     <w:sectPr>
-      <w:headerReference w:type="default" r:id="rId2"/>
-      <w:type w:val="nextPage"/>
+      <w:headerReference w:type="default" r:id="rId7"/>
       <w:pgSz w:w="11906" w:h="16838"/>
-      <w:pgMar w:left="1701" w:right="1701" w:header="708" w:top="1417" w:footer="0" w:bottom="1417" w:gutter="0"/>
-      <w:pgNumType w:fmt="decimal"/>
-      <w:formProt w:val="false"/>
-      <w:textDirection w:val="lrTb"/>
-      <w:docGrid w:type="default" w:linePitch="360" w:charSpace="4096"/>
+      <w:pgMar w:top="1417" w:right="1701" w:bottom="1417" w:left="1701" w:header="708" w:footer="708" w:gutter="0"/>
+      <w:pgNumType w:start="1"/>
+      <w:cols w:space="720"/>
     </w:sectPr>
   </w:body>
 </w:document>
 </file>
 
+<file path=word/endnotes.xml><?xml version="1.0" encoding="utf-8"?>
+<w:endnotes xmlns:wpc="http://schemas.microsoft.com/office/word/2010/wordprocessingCanvas" xmlns:cx="http://schemas.microsoft.com/office/drawing/2014/chartex" xmlns:cx1="http://schemas.microsoft.com/office/drawing/2015/9/8/chartex" xmlns:cx2="http://schemas.microsoft.com/office/drawing/2015/10/21/chartex" xmlns:cx3="http://schemas.microsoft.com/office/drawing/2016/5/9/chartex" xmlns:cx4="http://schemas.microsoft.com/office/drawing/2016/5/10/chartex" xmlns:cx5="http://schemas.microsoft.com/office/drawing/2016/5/11/chartex" xmlns:cx6="http://schemas.microsoft.com/office/drawing/2016/5/12/chartex" xmlns:cx7="http://schemas.microsoft.com/office/drawing/2016/5/13/chartex" xmlns:cx8="http://schemas.microsoft.com/office/drawing/2016/5/14/chartex" xmlns:mc="http://schemas.openxmlformats.org/markup-compatibility/2006" xmlns:aink="http://schemas.microsoft.com/office/drawing/2016/ink" xmlns:am3d="http://schemas.microsoft.com/office/drawing/2017/model3d" xmlns:o="urn:schemas-microsoft-com:office:office" xmlns:r="http://schemas.openxmlformats.org/officeDocument/2006/relationships" xmlns:m="http://schemas.openxmlformats.org/officeDocument/2006/math" xmlns:v="urn:schemas-microsoft-com:vml" xmlns:wp14="http://schemas.microsoft.com/office/word/2010/wordprocessingDrawing" xmlns:wp="http://schemas.openxmlformats.org/drawingml/2006/wordprocessingDrawing" xmlns:w10="urn:schemas-microsoft-com:office:word" xmlns:w="http://schemas.openxmlformats.org/wordprocessingml/2006/main" xmlns:w14="http://schemas.microsoft.com/office/word/2010/wordml" xmlns:w15="http://schemas.microsoft.com/office/word/2012/wordml" xmlns:w16cex="http://schemas.microsoft.com/office/word/2018/wordml/cex" xmlns:w16cid="http://schemas.microsoft.com/office/word/2016/wordml/cid" xmlns:w16="http://schemas.microsoft.com/office/word/2018/wordml" xmlns:w16se="http://schemas.microsoft.com/office/word/2015/wordml/symex" xmlns:wpg="http://schemas.microsoft.com/office/word/2010/wordprocessingGroup" xmlns:wpi="http://schemas.microsoft.com/office/word/2010/wordprocessingInk" xmlns:wne="http://schemas.microsoft.com/office/word/2006/wordml" xmlns:wps="http://schemas.microsoft.com/office/word/2010/wordprocessingShape" mc:Ignorable="w14 w15 w16se w16cid w16 w16cex wp14">
+  <w:endnote w:type="separator" w:id="-1">
+    <w:p>
+      <w:pPr>
+        <w:spacing w:after="0" w:line="240" w:lineRule="auto"/>
+      </w:pPr>
+      <w:r>
+        <w:separator/>
+      </w:r>
+    </w:p>
+  </w:endnote>
+  <w:endnote w:type="continuationSeparator" w:id="0">
+    <w:p>
+      <w:pPr>
+        <w:spacing w:after="0" w:line="240" w:lineRule="auto"/>
+      </w:pPr>
+      <w:r>
+        <w:continuationSeparator/>
+      </w:r>
+    </w:p>
+  </w:endnote>
+</w:endnotes>
+</file>
+
+<file path=word/footnotes.xml><?xml version="1.0" encoding="utf-8"?>
+<w:footnotes xmlns:wpc="http://schemas.microsoft.com/office/word/2010/wordprocessingCanvas" xmlns:cx="http://schemas.microsoft.com/office/drawing/2014/chartex" xmlns:cx1="http://schemas.microsoft.com/office/drawing/2015/9/8/chartex" xmlns:cx2="http://schemas.microsoft.com/office/drawing/2015/10/21/chartex" xmlns:cx3="http://schemas.microsoft.com/office/drawing/2016/5/9/chartex" xmlns:cx4="http://schemas.microsoft.com/office/drawing/2016/5/10/chartex" xmlns:cx5="http://schemas.microsoft.com/office/drawing/2016/5/11/chartex" xmlns:cx6="http://schemas.microsoft.com/office/drawing/2016/5/12/chartex" xmlns:cx7="http://schemas.microsoft.com/office/drawing/2016/5/13/chartex" xmlns:cx8="http://schemas.microsoft.com/office/drawing/2016/5/14/chartex" xmlns:mc="http://schemas.openxmlformats.org/markup-compatibility/2006" xmlns:aink="http://schemas.microsoft.com/office/drawing/2016/ink" xmlns:am3d="http://schemas.microsoft.com/office/drawing/2017/model3d" xmlns:o="urn:schemas-microsoft-com:office:office" xmlns:r="http://schemas.openxmlformats.org/officeDocument/2006/relationships" xmlns:m="http://schemas.openxmlformats.org/officeDocument/2006/math" xmlns:v="urn:schemas-microsoft-com:vml" xmlns:wp14="http://schemas.microsoft.com/office/word/2010/wordprocessingDrawing" xmlns:wp="http://schemas.openxmlformats.org/drawingml/2006/wordprocessingDrawing" xmlns:w10="urn:schemas-microsoft-com:office:word" xmlns:w="http://schemas.openxmlformats.org/wordprocessingml/2006/main" xmlns:w14="http://schemas.microsoft.com/office/word/2010/wordml" xmlns:w15="http://schemas.microsoft.com/office/word/2012/wordml" xmlns:w16cex="http://schemas.microsoft.com/office/word/2018/wordml/cex" xmlns:w16cid="http://schemas.microsoft.com/office/word/2016/wordml/cid" xmlns:w16="http://schemas.microsoft.com/office/word/2018/wordml" xmlns:w16se="http://schemas.microsoft.com/office/word/2015/wordml/symex" xmlns:wpg="http://schemas.microsoft.com/office/word/2010/wordprocessingGroup" xmlns:wpi="http://schemas.microsoft.com/office/word/2010/wordprocessingInk" xmlns:wne="http://schemas.microsoft.com/office/word/2006/wordml" xmlns:wps="http://schemas.microsoft.com/office/word/2010/wordprocessingShape" mc:Ignorable="w14 w15 w16se w16cid w16 w16cex wp14">
+  <w:footnote w:type="separator" w:id="-1">
+    <w:p>
+      <w:pPr>
+        <w:spacing w:after="0" w:line="240" w:lineRule="auto"/>
+      </w:pPr>
+      <w:r>
+        <w:separator/>
+      </w:r>
+    </w:p>
+  </w:footnote>
+  <w:footnote w:type="continuationSeparator" w:id="0">
+    <w:p>
+      <w:pPr>
+        <w:spacing w:after="0" w:line="240" w:lineRule="auto"/>
+      </w:pPr>
+      <w:r>
+        <w:continuationSeparator/>
+      </w:r>
+    </w:p>
+  </w:footnote>
+</w:footnotes>
+</file>
+
 <file path=word/header1.xml><?xml version="1.0" encoding="utf-8"?>
-<w:hdr xmlns:o="urn:schemas-microsoft-com:office:office" xmlns:r="http://schemas.openxmlformats.org/officeDocument/2006/relationships" xmlns:v="urn:schemas-microsoft-com:vml" xmlns:w="http://schemas.openxmlformats.org/wordprocessingml/2006/main" xmlns:w10="urn:schemas-microsoft-com:office:word" xmlns:wp="http://schemas.openxmlformats.org/drawingml/2006/wordprocessingDrawing" xmlns:wps="http://schemas.microsoft.com/office/word/2010/wordprocessingShape" xmlns:wpg="http://schemas.microsoft.com/office/word/2010/wordprocessingGroup" xmlns:mc="http://schemas.openxmlformats.org/markup-compatibility/2006" xmlns:wp14="http://schemas.microsoft.com/office/word/2010/wordprocessingDrawing" xmlns:w14="http://schemas.microsoft.com/office/word/2010/wordml" mc:Ignorable="w14 wp14">
+<w:hdr xmlns:wpc="http://schemas.microsoft.com/office/word/2010/wordprocessingCanvas" xmlns:cx="http://schemas.microsoft.com/office/drawing/2014/chartex" xmlns:cx1="http://schemas.microsoft.com/office/drawing/2015/9/8/chartex" xmlns:cx2="http://schemas.microsoft.com/office/drawing/2015/10/21/chartex" xmlns:cx3="http://schemas.microsoft.com/office/drawing/2016/5/9/chartex" xmlns:cx4="http://schemas.microsoft.com/office/drawing/2016/5/10/chartex" xmlns:cx5="http://schemas.microsoft.com/office/drawing/2016/5/11/chartex" xmlns:cx6="http://schemas.microsoft.com/office/drawing/2016/5/12/chartex" xmlns:cx7="http://schemas.microsoft.com/office/drawing/2016/5/13/chartex" xmlns:cx8="http://schemas.microsoft.com/office/drawing/2016/5/14/chartex" xmlns:mc="http://schemas.openxmlformats.org/markup-compatibility/2006" xmlns:aink="http://schemas.microsoft.com/office/drawing/2016/ink" xmlns:am3d="http://schemas.microsoft.com/office/drawing/2017/model3d" xmlns:o="urn:schemas-microsoft-com:office:office" xmlns:r="http://schemas.openxmlformats.org/officeDocument/2006/relationships" xmlns:m="http://schemas.openxmlformats.org/officeDocument/2006/math" xmlns:v="urn:schemas-microsoft-com:vml" xmlns:wp14="http://schemas.microsoft.com/office/word/2010/wordprocessingDrawing" xmlns:wp="http://schemas.openxmlformats.org/drawingml/2006/wordprocessingDrawing" xmlns:w10="urn:schemas-microsoft-com:office:word" xmlns:w="http://schemas.openxmlformats.org/wordprocessingml/2006/main" xmlns:w14="http://schemas.microsoft.com/office/word/2010/wordml" xmlns:w15="http://schemas.microsoft.com/office/word/2012/wordml" xmlns:w16cex="http://schemas.microsoft.com/office/word/2018/wordml/cex" xmlns:w16cid="http://schemas.microsoft.com/office/word/2016/wordml/cid" xmlns:w16="http://schemas.microsoft.com/office/word/2018/wordml" xmlns:w16se="http://schemas.microsoft.com/office/word/2015/wordml/symex" xmlns:wpg="http://schemas.microsoft.com/office/word/2010/wordprocessingGroup" xmlns:wpi="http://schemas.microsoft.com/office/word/2010/wordprocessingInk" xmlns:wne="http://schemas.microsoft.com/office/word/2006/wordml" xmlns:wps="http://schemas.microsoft.com/office/word/2010/wordprocessingShape" mc:Ignorable="w14 w15 w16se w16cid w16 w16cex wp14">
   <w:p>
     <w:pPr>
-      <w:pStyle w:val="Header"/>
+      <w:pBdr>
+        <w:top w:val="nil"/>
+        <w:left w:val="nil"/>
+        <w:bottom w:val="nil"/>
+        <w:right w:val="nil"/>
+        <w:between w:val="nil"/>
+      </w:pBdr>
+      <w:tabs>
+        <w:tab w:val="center" w:pos="4252"/>
+        <w:tab w:val="right" w:pos="8504"/>
+      </w:tabs>
+      <w:spacing w:after="0" w:line="240" w:lineRule="auto"/>
       <w:jc w:val="center"/>
-      <w:rPr/>
+      <w:rPr>
+        <w:color w:val="000000"/>
+      </w:rPr>
     </w:pPr>
     <w:r>
-      <w:rPr/>
+      <w:rPr>
+        <w:noProof/>
+        <w:color w:val="000000"/>
+      </w:rPr>
       <w:drawing>
-        <wp:inline distT="0" distB="0" distL="0" distR="0">
-          <wp:extent cx="1895475" cy="875665"/>
+        <wp:inline distT="0" distB="0" distL="0" distR="0" wp14:anchorId="00BBA4D5" wp14:editId="39AF230C">
+          <wp:extent cx="1957277" cy="904298"/>
           <wp:effectExtent l="0" t="0" r="0" b="0"/>
-          <wp:docPr id="1" name="Imagem 1" descr=""/>
-          <wp:cNvGraphicFramePr>
-            <a:graphicFrameLocks xmlns:a="http://schemas.openxmlformats.org/drawingml/2006/main" noChangeAspect="1"/>
-          </wp:cNvGraphicFramePr>
+          <wp:docPr id="2" name="image1.png"/>
+          <wp:cNvGraphicFramePr/>
           <a:graphic xmlns:a="http://schemas.openxmlformats.org/drawingml/2006/main">
             <a:graphicData uri="http://schemas.openxmlformats.org/drawingml/2006/picture">
               <pic:pic xmlns:pic="http://schemas.openxmlformats.org/drawingml/2006/picture">
                 <pic:nvPicPr>
-                  <pic:cNvPr id="1" name="Imagem 1" descr=""/>
-                  <pic:cNvPicPr>
-                    <a:picLocks noChangeAspect="1" noChangeArrowheads="1"/>
-                  </pic:cNvPicPr>
+                  <pic:cNvPr id="0" name="image1.png"/>
+                  <pic:cNvPicPr preferRelativeResize="0"/>
                 </pic:nvPicPr>
                 <pic:blipFill>
                   <a:blip r:embed="rId1"/>
+                  <a:srcRect/>
                   <a:stretch>
                     <a:fillRect/>
                   </a:stretch>
                 </pic:blipFill>
-                <pic:spPr bwMode="auto">
+                <pic:spPr>
                   <a:xfrm>
                     <a:off x="0" y="0"/>
-                    <a:ext cx="1895475" cy="875665"/>
+                    <a:ext cx="1957277" cy="904298"/>
                   </a:xfrm>
                   <a:prstGeom prst="rect">
                     <a:avLst/>
                   </a:prstGeom>
+                  <a:ln/>
                 </pic:spPr>
               </pic:pic>
             </a:graphicData>
@@ -320,30 +464,33 @@
 </file>
 
 <file path=word/styles.xml><?xml version="1.0" encoding="utf-8"?>
-<w:styles xmlns:w="http://schemas.openxmlformats.org/wordprocessingml/2006/main" xmlns:w14="http://schemas.microsoft.com/office/word/2010/wordml" xmlns:mc="http://schemas.openxmlformats.org/markup-compatibility/2006" mc:Ignorable="w14">
+<w:styles xmlns:mc="http://schemas.openxmlformats.org/markup-compatibility/2006" xmlns:r="http://schemas.openxmlformats.org/officeDocument/2006/relationships" xmlns:w="http://schemas.openxmlformats.org/wordprocessingml/2006/main" xmlns:w14="http://schemas.microsoft.com/office/word/2010/wordml" xmlns:w15="http://schemas.microsoft.com/office/word/2012/wordml" xmlns:w16cex="http://schemas.microsoft.com/office/word/2018/wordml/cex" xmlns:w16cid="http://schemas.microsoft.com/office/word/2016/wordml/cid" xmlns:w16="http://schemas.microsoft.com/office/word/2018/wordml" xmlns:w16se="http://schemas.microsoft.com/office/word/2015/wordml/symex" mc:Ignorable="w14 w15 w16se w16cid w16 w16cex">
   <w:docDefaults>
     <w:rPrDefault>
       <w:rPr>
-        <w:rFonts w:ascii="Calibri" w:hAnsi="Calibri" w:eastAsia="Calibri" w:cs="" w:asciiTheme="minorHAnsi" w:cstheme="minorBidi" w:eastAsiaTheme="minorHAnsi" w:hAnsiTheme="minorHAnsi"/>
+        <w:rFonts w:ascii="Calibri" w:eastAsia="Calibri" w:hAnsi="Calibri" w:cs="Calibri"/>
+        <w:sz w:val="22"/>
         <w:szCs w:val="22"/>
-        <w:lang w:val="pt-BR" w:eastAsia="en-US" w:bidi="ar-SA"/>
+        <w:lang w:val="pt-BR" w:eastAsia="pt-BR" w:bidi="ar-SA"/>
       </w:rPr>
     </w:rPrDefault>
     <w:pPrDefault>
-      <w:pPr/>
+      <w:pPr>
+        <w:spacing w:after="160" w:line="259" w:lineRule="auto"/>
+      </w:pPr>
     </w:pPrDefault>
   </w:docDefaults>
-  <w:latentStyles w:defLockedState="0" w:defUIPriority="99" w:defSemiHidden="0" w:defUnhideWhenUsed="0" w:defQFormat="0" w:count="371">
+  <w:latentStyles w:defLockedState="0" w:defUIPriority="99" w:defSemiHidden="0" w:defUnhideWhenUsed="0" w:defQFormat="0" w:count="376">
     <w:lsdException w:name="Normal" w:uiPriority="0" w:qFormat="1"/>
     <w:lsdException w:name="heading 1" w:uiPriority="9" w:qFormat="1"/>
-    <w:lsdException w:name="heading 2" w:uiPriority="9" w:semiHidden="1" w:unhideWhenUsed="1" w:qFormat="1"/>
-    <w:lsdException w:name="heading 3" w:uiPriority="9" w:semiHidden="1" w:unhideWhenUsed="1" w:qFormat="1"/>
-    <w:lsdException w:name="heading 4" w:uiPriority="9" w:semiHidden="1" w:unhideWhenUsed="1" w:qFormat="1"/>
-    <w:lsdException w:name="heading 5" w:uiPriority="9" w:semiHidden="1" w:unhideWhenUsed="1" w:qFormat="1"/>
-    <w:lsdException w:name="heading 6" w:uiPriority="9" w:semiHidden="1" w:unhideWhenUsed="1" w:qFormat="1"/>
-    <w:lsdException w:name="heading 7" w:uiPriority="9" w:semiHidden="1" w:unhideWhenUsed="1" w:qFormat="1"/>
-    <w:lsdException w:name="heading 8" w:uiPriority="9" w:semiHidden="1" w:unhideWhenUsed="1" w:qFormat="1"/>
-    <w:lsdException w:name="heading 9" w:uiPriority="9" w:semiHidden="1" w:unhideWhenUsed="1" w:qFormat="1"/>
+    <w:lsdException w:name="heading 2" w:semiHidden="1" w:uiPriority="9" w:unhideWhenUsed="1" w:qFormat="1"/>
+    <w:lsdException w:name="heading 3" w:semiHidden="1" w:uiPriority="9" w:unhideWhenUsed="1" w:qFormat="1"/>
+    <w:lsdException w:name="heading 4" w:semiHidden="1" w:uiPriority="9" w:unhideWhenUsed="1" w:qFormat="1"/>
+    <w:lsdException w:name="heading 5" w:semiHidden="1" w:uiPriority="9" w:unhideWhenUsed="1" w:qFormat="1"/>
+    <w:lsdException w:name="heading 6" w:semiHidden="1" w:uiPriority="9" w:unhideWhenUsed="1" w:qFormat="1"/>
+    <w:lsdException w:name="heading 7" w:semiHidden="1" w:uiPriority="9" w:unhideWhenUsed="1" w:qFormat="1"/>
+    <w:lsdException w:name="heading 8" w:semiHidden="1" w:uiPriority="9" w:unhideWhenUsed="1" w:qFormat="1"/>
+    <w:lsdException w:name="heading 9" w:semiHidden="1" w:uiPriority="9" w:unhideWhenUsed="1" w:qFormat="1"/>
     <w:lsdException w:name="index 1" w:semiHidden="1" w:unhideWhenUsed="1"/>
     <w:lsdException w:name="index 2" w:semiHidden="1" w:unhideWhenUsed="1"/>
     <w:lsdException w:name="index 3" w:semiHidden="1" w:unhideWhenUsed="1"/>
@@ -353,22 +500,22 @@
     <w:lsdException w:name="index 7" w:semiHidden="1" w:unhideWhenUsed="1"/>
     <w:lsdException w:name="index 8" w:semiHidden="1" w:unhideWhenUsed="1"/>
     <w:lsdException w:name="index 9" w:semiHidden="1" w:unhideWhenUsed="1"/>
-    <w:lsdException w:name="toc 1" w:uiPriority="39" w:semiHidden="1" w:unhideWhenUsed="1"/>
-    <w:lsdException w:name="toc 2" w:uiPriority="39" w:semiHidden="1" w:unhideWhenUsed="1"/>
-    <w:lsdException w:name="toc 3" w:uiPriority="39" w:semiHidden="1" w:unhideWhenUsed="1"/>
-    <w:lsdException w:name="toc 4" w:uiPriority="39" w:semiHidden="1" w:unhideWhenUsed="1"/>
-    <w:lsdException w:name="toc 5" w:uiPriority="39" w:semiHidden="1" w:unhideWhenUsed="1"/>
-    <w:lsdException w:name="toc 6" w:uiPriority="39" w:semiHidden="1" w:unhideWhenUsed="1"/>
-    <w:lsdException w:name="toc 7" w:uiPriority="39" w:semiHidden="1" w:unhideWhenUsed="1"/>
-    <w:lsdException w:name="toc 8" w:uiPriority="39" w:semiHidden="1" w:unhideWhenUsed="1"/>
-    <w:lsdException w:name="toc 9" w:uiPriority="39" w:semiHidden="1" w:unhideWhenUsed="1"/>
+    <w:lsdException w:name="toc 1" w:semiHidden="1" w:uiPriority="39" w:unhideWhenUsed="1"/>
+    <w:lsdException w:name="toc 2" w:semiHidden="1" w:uiPriority="39" w:unhideWhenUsed="1"/>
+    <w:lsdException w:name="toc 3" w:semiHidden="1" w:uiPriority="39" w:unhideWhenUsed="1"/>
+    <w:lsdException w:name="toc 4" w:semiHidden="1" w:uiPriority="39" w:unhideWhenUsed="1"/>
+    <w:lsdException w:name="toc 5" w:semiHidden="1" w:uiPriority="39" w:unhideWhenUsed="1"/>
+    <w:lsdException w:name="toc 6" w:semiHidden="1" w:uiPriority="39" w:unhideWhenUsed="1"/>
+    <w:lsdException w:name="toc 7" w:semiHidden="1" w:uiPriority="39" w:unhideWhenUsed="1"/>
+    <w:lsdException w:name="toc 8" w:semiHidden="1" w:uiPriority="39" w:unhideWhenUsed="1"/>
+    <w:lsdException w:name="toc 9" w:semiHidden="1" w:uiPriority="39" w:unhideWhenUsed="1"/>
     <w:lsdException w:name="Normal Indent" w:semiHidden="1" w:unhideWhenUsed="1"/>
     <w:lsdException w:name="footnote text" w:semiHidden="1" w:unhideWhenUsed="1"/>
     <w:lsdException w:name="annotation text" w:semiHidden="1" w:unhideWhenUsed="1"/>
     <w:lsdException w:name="header" w:semiHidden="1" w:unhideWhenUsed="1"/>
     <w:lsdException w:name="footer" w:semiHidden="1" w:unhideWhenUsed="1"/>
     <w:lsdException w:name="index heading" w:semiHidden="1" w:unhideWhenUsed="1"/>
-    <w:lsdException w:name="caption" w:uiPriority="35" w:semiHidden="1" w:unhideWhenUsed="1" w:qFormat="1"/>
+    <w:lsdException w:name="caption" w:semiHidden="1" w:uiPriority="35" w:unhideWhenUsed="1" w:qFormat="1"/>
     <w:lsdException w:name="table of figures" w:semiHidden="1" w:unhideWhenUsed="1"/>
     <w:lsdException w:name="envelope address" w:semiHidden="1" w:unhideWhenUsed="1"/>
     <w:lsdException w:name="envelope return" w:semiHidden="1" w:unhideWhenUsed="1"/>
@@ -399,7 +546,7 @@
     <w:lsdException w:name="Title" w:uiPriority="10" w:qFormat="1"/>
     <w:lsdException w:name="Closing" w:semiHidden="1" w:unhideWhenUsed="1"/>
     <w:lsdException w:name="Signature" w:semiHidden="1" w:unhideWhenUsed="1"/>
-    <w:lsdException w:name="Default Paragraph Font" w:uiPriority="1" w:semiHidden="1" w:unhideWhenUsed="1"/>
+    <w:lsdException w:name="Default Paragraph Font" w:semiHidden="1" w:uiPriority="1" w:unhideWhenUsed="1"/>
     <w:lsdException w:name="Body Text" w:semiHidden="1" w:unhideWhenUsed="1"/>
     <w:lsdException w:name="Body Text Indent" w:semiHidden="1" w:unhideWhenUsed="1"/>
     <w:lsdException w:name="List Continue" w:semiHidden="1" w:unhideWhenUsed="1"/>
@@ -599,8 +746,8 @@
     <w:lsdException w:name="Subtle Reference" w:uiPriority="31" w:qFormat="1"/>
     <w:lsdException w:name="Intense Reference" w:uiPriority="32" w:qFormat="1"/>
     <w:lsdException w:name="Book Title" w:uiPriority="33" w:qFormat="1"/>
-    <w:lsdException w:name="Bibliography" w:uiPriority="37" w:semiHidden="1" w:unhideWhenUsed="1"/>
-    <w:lsdException w:name="TOC Heading" w:uiPriority="39" w:semiHidden="1" w:unhideWhenUsed="1" w:qFormat="1"/>
+    <w:lsdException w:name="Bibliography" w:semiHidden="1" w:uiPriority="37" w:unhideWhenUsed="1"/>
+    <w:lsdException w:name="TOC Heading" w:semiHidden="1" w:uiPriority="39" w:unhideWhenUsed="1" w:qFormat="1"/>
     <w:lsdException w:name="Plain Table 1" w:uiPriority="41"/>
     <w:lsdException w:name="Plain Table 2" w:uiPriority="42"/>
     <w:lsdException w:name="Plain Table 3" w:uiPriority="43"/>
@@ -705,156 +852,137 @@
     <w:lsdException w:name="List Table 5 Dark Accent 6" w:uiPriority="50"/>
     <w:lsdException w:name="List Table 6 Colorful Accent 6" w:uiPriority="51"/>
     <w:lsdException w:name="List Table 7 Colorful Accent 6" w:uiPriority="52"/>
+    <w:lsdException w:name="Mention" w:semiHidden="1" w:unhideWhenUsed="1"/>
+    <w:lsdException w:name="Smart Hyperlink" w:semiHidden="1" w:unhideWhenUsed="1"/>
+    <w:lsdException w:name="Hashtag" w:semiHidden="1" w:unhideWhenUsed="1"/>
+    <w:lsdException w:name="Unresolved Mention" w:semiHidden="1" w:unhideWhenUsed="1"/>
+    <w:lsdException w:name="Smart Link" w:semiHidden="1" w:unhideWhenUsed="1"/>
   </w:latentStyles>
-  <w:style w:type="paragraph" w:styleId="Normal" w:default="1">
+  <w:style w:type="paragraph" w:default="1" w:styleId="Normal">
     <w:name w:val="Normal"/>
     <w:qFormat/>
+  </w:style>
+  <w:style w:type="paragraph" w:styleId="Ttulo1">
+    <w:name w:val="heading 1"/>
+    <w:basedOn w:val="Normal"/>
+    <w:next w:val="Normal"/>
+    <w:uiPriority w:val="9"/>
+    <w:qFormat/>
     <w:pPr>
-      <w:widowControl/>
-      <w:bidi w:val="0"/>
-      <w:spacing w:lineRule="auto" w:line="259" w:before="0" w:after="160"/>
-      <w:jc w:val="left"/>
+      <w:keepNext/>
+      <w:keepLines/>
+      <w:spacing w:before="480" w:after="120"/>
+      <w:outlineLvl w:val="0"/>
     </w:pPr>
     <w:rPr>
-      <w:rFonts w:ascii="Calibri" w:hAnsi="Calibri" w:eastAsia="Calibri" w:cs="" w:asciiTheme="minorHAnsi" w:cstheme="minorBidi" w:eastAsiaTheme="minorHAnsi" w:hAnsiTheme="minorHAnsi"/>
-      <w:color w:val="auto"/>
-      <w:kern w:val="0"/>
-      <w:sz w:val="22"/>
-      <w:szCs w:val="22"/>
-      <w:lang w:val="pt-BR" w:eastAsia="en-US" w:bidi="ar-SA"/>
+      <w:b/>
+      <w:sz w:val="48"/>
+      <w:szCs w:val="48"/>
     </w:rPr>
   </w:style>
-  <w:style w:type="character" w:styleId="DefaultParagraphFont" w:default="1">
+  <w:style w:type="paragraph" w:styleId="Ttulo2">
+    <w:name w:val="heading 2"/>
+    <w:basedOn w:val="Normal"/>
+    <w:next w:val="Normal"/>
+    <w:uiPriority w:val="9"/>
+    <w:semiHidden/>
+    <w:unhideWhenUsed/>
+    <w:qFormat/>
+    <w:pPr>
+      <w:keepNext/>
+      <w:keepLines/>
+      <w:spacing w:before="360" w:after="80"/>
+      <w:outlineLvl w:val="1"/>
+    </w:pPr>
+    <w:rPr>
+      <w:b/>
+      <w:sz w:val="36"/>
+      <w:szCs w:val="36"/>
+    </w:rPr>
+  </w:style>
+  <w:style w:type="paragraph" w:styleId="Ttulo3">
+    <w:name w:val="heading 3"/>
+    <w:basedOn w:val="Normal"/>
+    <w:next w:val="Normal"/>
+    <w:uiPriority w:val="9"/>
+    <w:semiHidden/>
+    <w:unhideWhenUsed/>
+    <w:qFormat/>
+    <w:pPr>
+      <w:keepNext/>
+      <w:keepLines/>
+      <w:spacing w:before="280" w:after="80"/>
+      <w:outlineLvl w:val="2"/>
+    </w:pPr>
+    <w:rPr>
+      <w:b/>
+      <w:sz w:val="28"/>
+      <w:szCs w:val="28"/>
+    </w:rPr>
+  </w:style>
+  <w:style w:type="paragraph" w:styleId="Ttulo4">
+    <w:name w:val="heading 4"/>
+    <w:basedOn w:val="Normal"/>
+    <w:next w:val="Normal"/>
+    <w:uiPriority w:val="9"/>
+    <w:semiHidden/>
+    <w:unhideWhenUsed/>
+    <w:qFormat/>
+    <w:pPr>
+      <w:keepNext/>
+      <w:keepLines/>
+      <w:spacing w:before="240" w:after="40"/>
+      <w:outlineLvl w:val="3"/>
+    </w:pPr>
+    <w:rPr>
+      <w:b/>
+      <w:sz w:val="24"/>
+      <w:szCs w:val="24"/>
+    </w:rPr>
+  </w:style>
+  <w:style w:type="paragraph" w:styleId="Ttulo5">
+    <w:name w:val="heading 5"/>
+    <w:basedOn w:val="Normal"/>
+    <w:next w:val="Normal"/>
+    <w:uiPriority w:val="9"/>
+    <w:semiHidden/>
+    <w:unhideWhenUsed/>
+    <w:qFormat/>
+    <w:pPr>
+      <w:keepNext/>
+      <w:keepLines/>
+      <w:spacing w:before="220" w:after="40"/>
+      <w:outlineLvl w:val="4"/>
+    </w:pPr>
+    <w:rPr>
+      <w:b/>
+    </w:rPr>
+  </w:style>
+  <w:style w:type="paragraph" w:styleId="Ttulo6">
+    <w:name w:val="heading 6"/>
+    <w:basedOn w:val="Normal"/>
+    <w:next w:val="Normal"/>
+    <w:uiPriority w:val="9"/>
+    <w:semiHidden/>
+    <w:unhideWhenUsed/>
+    <w:qFormat/>
+    <w:pPr>
+      <w:keepNext/>
+      <w:keepLines/>
+      <w:spacing w:before="200" w:after="40"/>
+      <w:outlineLvl w:val="5"/>
+    </w:pPr>
+    <w:rPr>
+      <w:b/>
+      <w:sz w:val="20"/>
+      <w:szCs w:val="20"/>
+    </w:rPr>
+  </w:style>
+  <w:style w:type="character" w:default="1" w:styleId="Fontepargpadro">
     <w:name w:val="Default Paragraph Font"/>
     <w:uiPriority w:val="1"/>
     <w:semiHidden/>
     <w:unhideWhenUsed/>
-    <w:qFormat/>
-    <w:rPr/>
-  </w:style>
-  <w:style w:type="character" w:styleId="CabealhoChar" w:customStyle="1">
-    <w:name w:val="Cabeçalho Char"/>
-    <w:basedOn w:val="DefaultParagraphFont"/>
-    <w:link w:val="Cabealho"/>
-    <w:uiPriority w:val="99"/>
-    <w:qFormat/>
-    <w:rsid w:val="00711235"/>
-    <w:rPr/>
-  </w:style>
-  <w:style w:type="character" w:styleId="RodapChar" w:customStyle="1">
-    <w:name w:val="Rodapé Char"/>
-    <w:basedOn w:val="DefaultParagraphFont"/>
-    <w:link w:val="Rodap"/>
-    <w:uiPriority w:val="99"/>
-    <w:qFormat/>
-    <w:rsid w:val="00711235"/>
-    <w:rPr/>
-  </w:style>
-  <w:style w:type="paragraph" w:styleId="Heading">
-    <w:name w:val="Heading"/>
-    <w:basedOn w:val="Normal"/>
-    <w:next w:val="TextBody"/>
-    <w:qFormat/>
-    <w:pPr>
-      <w:keepNext w:val="true"/>
-      <w:spacing w:before="240" w:after="120"/>
-    </w:pPr>
-    <w:rPr>
-      <w:rFonts w:ascii="Liberation Sans" w:hAnsi="Liberation Sans" w:eastAsia="Noto Sans CJK SC" w:cs="Lohit Devanagari"/>
-      <w:sz w:val="28"/>
-      <w:szCs w:val="28"/>
-    </w:rPr>
-  </w:style>
-  <w:style w:type="paragraph" w:styleId="TextBody">
-    <w:name w:val="Body Text"/>
-    <w:basedOn w:val="Normal"/>
-    <w:pPr>
-      <w:spacing w:lineRule="auto" w:line="276" w:before="0" w:after="140"/>
-    </w:pPr>
-    <w:rPr/>
-  </w:style>
-  <w:style w:type="paragraph" w:styleId="List">
-    <w:name w:val="List"/>
-    <w:basedOn w:val="TextBody"/>
-    <w:pPr/>
-    <w:rPr>
-      <w:rFonts w:cs="Lohit Devanagari"/>
-    </w:rPr>
-  </w:style>
-  <w:style w:type="paragraph" w:styleId="Caption">
-    <w:name w:val="Caption"/>
-    <w:basedOn w:val="Normal"/>
-    <w:qFormat/>
-    <w:pPr>
-      <w:suppressLineNumbers/>
-      <w:spacing w:before="120" w:after="120"/>
-    </w:pPr>
-    <w:rPr>
-      <w:rFonts w:cs="Lohit Devanagari"/>
-      <w:i/>
-      <w:iCs/>
-      <w:sz w:val="24"/>
-      <w:szCs w:val="24"/>
-    </w:rPr>
-  </w:style>
-  <w:style w:type="paragraph" w:styleId="Index">
-    <w:name w:val="Index"/>
-    <w:basedOn w:val="Normal"/>
-    <w:qFormat/>
-    <w:pPr>
-      <w:suppressLineNumbers/>
-    </w:pPr>
-    <w:rPr>
-      <w:rFonts w:cs="Lohit Devanagari"/>
-    </w:rPr>
-  </w:style>
-  <w:style w:type="paragraph" w:styleId="HeaderandFooter">
-    <w:name w:val="Header and Footer"/>
-    <w:basedOn w:val="Normal"/>
-    <w:qFormat/>
-    <w:pPr/>
-    <w:rPr/>
-  </w:style>
-  <w:style w:type="paragraph" w:styleId="Header">
-    <w:name w:val="Header"/>
-    <w:basedOn w:val="Normal"/>
-    <w:link w:val="CabealhoChar"/>
-    <w:uiPriority w:val="99"/>
-    <w:unhideWhenUsed/>
-    <w:rsid w:val="00711235"/>
-    <w:pPr>
-      <w:tabs>
-        <w:tab w:val="clear" w:pos="708"/>
-        <w:tab w:val="center" w:pos="4252" w:leader="none"/>
-        <w:tab w:val="right" w:pos="8504" w:leader="none"/>
-      </w:tabs>
-      <w:spacing w:lineRule="auto" w:line="240" w:before="0" w:after="0"/>
-    </w:pPr>
-    <w:rPr/>
-  </w:style>
-  <w:style w:type="paragraph" w:styleId="Footer">
-    <w:name w:val="Footer"/>
-    <w:basedOn w:val="Normal"/>
-    <w:link w:val="RodapChar"/>
-    <w:uiPriority w:val="99"/>
-    <w:unhideWhenUsed/>
-    <w:rsid w:val="00711235"/>
-    <w:pPr>
-      <w:tabs>
-        <w:tab w:val="clear" w:pos="708"/>
-        <w:tab w:val="center" w:pos="4252" w:leader="none"/>
-        <w:tab w:val="right" w:pos="8504" w:leader="none"/>
-      </w:tabs>
-      <w:spacing w:lineRule="auto" w:line="240" w:before="0" w:after="0"/>
-    </w:pPr>
-    <w:rPr/>
-  </w:style>
-  <w:style w:type="numbering" w:styleId="NoList" w:default="1">
-    <w:name w:val="No List"/>
-    <w:uiPriority w:val="99"/>
-    <w:semiHidden/>
-    <w:unhideWhenUsed/>
-    <w:qFormat/>
   </w:style>
   <w:style w:type="table" w:default="1" w:styleId="Tabelanormal">
     <w:name w:val="Normal Table"/>
@@ -870,6 +998,103 @@
         <w:right w:w="108" w:type="dxa"/>
       </w:tblCellMar>
     </w:tblPr>
+  </w:style>
+  <w:style w:type="numbering" w:default="1" w:styleId="Semlista">
+    <w:name w:val="No List"/>
+    <w:uiPriority w:val="99"/>
+    <w:semiHidden/>
+    <w:unhideWhenUsed/>
+  </w:style>
+  <w:style w:type="table" w:customStyle="1" w:styleId="TableNormal">
+    <w:name w:val="Table Normal"/>
+    <w:tblPr>
+      <w:tblCellMar>
+        <w:top w:w="0" w:type="dxa"/>
+        <w:left w:w="0" w:type="dxa"/>
+        <w:bottom w:w="0" w:type="dxa"/>
+        <w:right w:w="0" w:type="dxa"/>
+      </w:tblCellMar>
+    </w:tblPr>
+  </w:style>
+  <w:style w:type="paragraph" w:styleId="Ttulo">
+    <w:name w:val="Title"/>
+    <w:basedOn w:val="Normal"/>
+    <w:next w:val="Normal"/>
+    <w:uiPriority w:val="10"/>
+    <w:qFormat/>
+    <w:pPr>
+      <w:keepNext/>
+      <w:keepLines/>
+      <w:spacing w:before="480" w:after="120"/>
+    </w:pPr>
+    <w:rPr>
+      <w:b/>
+      <w:sz w:val="72"/>
+      <w:szCs w:val="72"/>
+    </w:rPr>
+  </w:style>
+  <w:style w:type="paragraph" w:styleId="Cabealho">
+    <w:name w:val="header"/>
+    <w:basedOn w:val="Normal"/>
+    <w:link w:val="CabealhoChar"/>
+    <w:uiPriority w:val="99"/>
+    <w:unhideWhenUsed/>
+    <w:rsid w:val="00711235"/>
+    <w:pPr>
+      <w:tabs>
+        <w:tab w:val="center" w:pos="4252"/>
+        <w:tab w:val="right" w:pos="8504"/>
+      </w:tabs>
+      <w:spacing w:after="0" w:line="240" w:lineRule="auto"/>
+    </w:pPr>
+  </w:style>
+  <w:style w:type="character" w:customStyle="1" w:styleId="CabealhoChar">
+    <w:name w:val="Cabeçalho Char"/>
+    <w:basedOn w:val="Fontepargpadro"/>
+    <w:link w:val="Cabealho"/>
+    <w:uiPriority w:val="99"/>
+    <w:rsid w:val="00711235"/>
+  </w:style>
+  <w:style w:type="paragraph" w:styleId="Rodap">
+    <w:name w:val="footer"/>
+    <w:basedOn w:val="Normal"/>
+    <w:link w:val="RodapChar"/>
+    <w:uiPriority w:val="99"/>
+    <w:unhideWhenUsed/>
+    <w:rsid w:val="00711235"/>
+    <w:pPr>
+      <w:tabs>
+        <w:tab w:val="center" w:pos="4252"/>
+        <w:tab w:val="right" w:pos="8504"/>
+      </w:tabs>
+      <w:spacing w:after="0" w:line="240" w:lineRule="auto"/>
+    </w:pPr>
+  </w:style>
+  <w:style w:type="character" w:customStyle="1" w:styleId="RodapChar">
+    <w:name w:val="Rodapé Char"/>
+    <w:basedOn w:val="Fontepargpadro"/>
+    <w:link w:val="Rodap"/>
+    <w:uiPriority w:val="99"/>
+    <w:rsid w:val="00711235"/>
+  </w:style>
+  <w:style w:type="paragraph" w:styleId="Subttulo">
+    <w:name w:val="Subtitle"/>
+    <w:basedOn w:val="Normal"/>
+    <w:next w:val="Normal"/>
+    <w:uiPriority w:val="11"/>
+    <w:qFormat/>
+    <w:pPr>
+      <w:keepNext/>
+      <w:keepLines/>
+      <w:spacing w:before="360" w:after="80"/>
+    </w:pPr>
+    <w:rPr>
+      <w:rFonts w:ascii="Georgia" w:eastAsia="Georgia" w:hAnsi="Georgia" w:cs="Georgia"/>
+      <w:i/>
+      <w:color w:val="666666"/>
+      <w:sz w:val="48"/>
+      <w:szCs w:val="48"/>
+    </w:rPr>
   </w:style>
 </w:styles>
 </file>
@@ -1133,4 +1358,19 @@
     </a:ext>
   </a:extLst>
 </a:theme>
+</file>
+
+<file path=customXml/item1.xml><?xml version="1.0" encoding="utf-8"?>
+<go:gDocsCustomXmlDataStorage xmlns:go="http://customooxmlschemas.google.com/" xmlns:r="http://schemas.openxmlformats.org/officeDocument/2006/relationships">
+  <go:docsCustomData xmlns:go="http://customooxmlschemas.google.com/" roundtripDataSignature="AMtx7mhxvP45cL8zX3pwWrBXE/Aj/da1bg==">AMUW2mUKfDXb5Lfqwa1dKdUlA2J6Avmmz659RltX3ChAM0KWFp+y0h67eqVshpLGBsP5+qPAFC35Q+vLKN4vIJpWs4EyDENdiRkVo/wYiQJ1kXKVyGKbUDkBwEr/NXvj9wf9gqJW2JzA</go:docsCustomData>
+</go:gDocsCustomXmlDataStorage>
+</file>
+
+<file path=customXml/itemProps1.xml><?xml version="1.0" encoding="utf-8"?>
+<ds:datastoreItem xmlns:ds="http://schemas.openxmlformats.org/officeDocument/2006/customXml" ds:itemID="{11111111-1234-1234-1234-123412341234}">
+  <ds:schemaRefs>
+    <ds:schemaRef ds:uri="http://customooxmlschemas.google.com/"/>
+    <ds:schemaRef ds:uri="http://schemas.openxmlformats.org/officeDocument/2006/relationships"/>
+  </ds:schemaRefs>
+</ds:datastoreItem>
 </file>
</xml_diff>

<commit_message>
#45 Variáveis data de assinatura e cidade de assinatura corrigidas no docx
</commit_message>
<xml_diff>
--- a/docassemble/docsdaj/data/templates/substabelecimento.docx
+++ b/docassemble/docsdaj/data/templates/substabelecimento.docx
@@ -1,6 +1,6 @@
 
 <file path=word/document.xml><?xml version="1.0" encoding="utf-8"?>
-<w:document xmlns:wpc="http://schemas.microsoft.com/office/word/2010/wordprocessingCanvas" xmlns:cx="http://schemas.microsoft.com/office/drawing/2014/chartex" xmlns:cx1="http://schemas.microsoft.com/office/drawing/2015/9/8/chartex" xmlns:cx2="http://schemas.microsoft.com/office/drawing/2015/10/21/chartex" xmlns:cx3="http://schemas.microsoft.com/office/drawing/2016/5/9/chartex" xmlns:cx4="http://schemas.microsoft.com/office/drawing/2016/5/10/chartex" xmlns:cx5="http://schemas.microsoft.com/office/drawing/2016/5/11/chartex" xmlns:cx6="http://schemas.microsoft.com/office/drawing/2016/5/12/chartex" xmlns:cx7="http://schemas.microsoft.com/office/drawing/2016/5/13/chartex" xmlns:cx8="http://schemas.microsoft.com/office/drawing/2016/5/14/chartex" xmlns:mc="http://schemas.openxmlformats.org/markup-compatibility/2006" xmlns:aink="http://schemas.microsoft.com/office/drawing/2016/ink" xmlns:am3d="http://schemas.microsoft.com/office/drawing/2017/model3d" xmlns:o="urn:schemas-microsoft-com:office:office" xmlns:r="http://schemas.openxmlformats.org/officeDocument/2006/relationships" xmlns:m="http://schemas.openxmlformats.org/officeDocument/2006/math" xmlns:v="urn:schemas-microsoft-com:vml" xmlns:wp14="http://schemas.microsoft.com/office/word/2010/wordprocessingDrawing" xmlns:wp="http://schemas.openxmlformats.org/drawingml/2006/wordprocessingDrawing" xmlns:w10="urn:schemas-microsoft-com:office:word" xmlns:w="http://schemas.openxmlformats.org/wordprocessingml/2006/main" xmlns:w14="http://schemas.microsoft.com/office/word/2010/wordml" xmlns:w15="http://schemas.microsoft.com/office/word/2012/wordml" xmlns:w16cid="http://schemas.microsoft.com/office/word/2016/wordml/cid" xmlns:w16se="http://schemas.microsoft.com/office/word/2015/wordml/symex" xmlns:wpg="http://schemas.microsoft.com/office/word/2010/wordprocessingGroup" xmlns:wpi="http://schemas.microsoft.com/office/word/2010/wordprocessingInk" xmlns:wne="http://schemas.microsoft.com/office/word/2006/wordml" xmlns:wps="http://schemas.microsoft.com/office/word/2010/wordprocessingShape" mc:Ignorable="w14 w15 w16se w16cid wp14">
+<w:document xmlns:wpc="http://schemas.microsoft.com/office/word/2010/wordprocessingCanvas" xmlns:cx="http://schemas.microsoft.com/office/drawing/2014/chartex" xmlns:cx1="http://schemas.microsoft.com/office/drawing/2015/9/8/chartex" xmlns:cx2="http://schemas.microsoft.com/office/drawing/2015/10/21/chartex" xmlns:cx3="http://schemas.microsoft.com/office/drawing/2016/5/9/chartex" xmlns:cx4="http://schemas.microsoft.com/office/drawing/2016/5/10/chartex" xmlns:cx5="http://schemas.microsoft.com/office/drawing/2016/5/11/chartex" xmlns:cx6="http://schemas.microsoft.com/office/drawing/2016/5/12/chartex" xmlns:cx7="http://schemas.microsoft.com/office/drawing/2016/5/13/chartex" xmlns:cx8="http://schemas.microsoft.com/office/drawing/2016/5/14/chartex" xmlns:mc="http://schemas.openxmlformats.org/markup-compatibility/2006" xmlns:aink="http://schemas.microsoft.com/office/drawing/2016/ink" xmlns:am3d="http://schemas.microsoft.com/office/drawing/2017/model3d" xmlns:o="urn:schemas-microsoft-com:office:office" xmlns:r="http://schemas.openxmlformats.org/officeDocument/2006/relationships" xmlns:m="http://schemas.openxmlformats.org/officeDocument/2006/math" xmlns:v="urn:schemas-microsoft-com:vml" xmlns:wp14="http://schemas.microsoft.com/office/word/2010/wordprocessingDrawing" xmlns:wp="http://schemas.openxmlformats.org/drawingml/2006/wordprocessingDrawing" xmlns:w10="urn:schemas-microsoft-com:office:word" xmlns:w="http://schemas.openxmlformats.org/wordprocessingml/2006/main" xmlns:w14="http://schemas.microsoft.com/office/word/2010/wordml" xmlns:w15="http://schemas.microsoft.com/office/word/2012/wordml" xmlns:w16cex="http://schemas.microsoft.com/office/word/2018/wordml/cex" xmlns:w16cid="http://schemas.microsoft.com/office/word/2016/wordml/cid" xmlns:w16="http://schemas.microsoft.com/office/word/2018/wordml" xmlns:w16sdtdh="http://schemas.microsoft.com/office/word/2020/wordml/sdtdatahash" xmlns:w16se="http://schemas.microsoft.com/office/word/2015/wordml/symex" xmlns:wpg="http://schemas.microsoft.com/office/word/2010/wordprocessingGroup" xmlns:wpi="http://schemas.microsoft.com/office/word/2010/wordprocessingInk" xmlns:wne="http://schemas.microsoft.com/office/word/2006/wordml" xmlns:wps="http://schemas.microsoft.com/office/word/2010/wordprocessingShape" mc:Ignorable="w14 w15 w16se w16cid w16 w16cex w16sdtdh wp14">
   <w:body>
     <w:p>
       <w:pPr>
@@ -448,7 +448,16 @@
           <w:sz w:val="24"/>
           <w:szCs w:val="24"/>
         </w:rPr>
-        <w:t>{{ cidade</w:t>
+        <w:t xml:space="preserve">{{ </w:t>
+      </w:r>
+      <w:proofErr w:type="spellStart"/>
+      <w:r>
+        <w:rPr>
+          <w:rFonts w:ascii="Times New Roman" w:eastAsia="Times New Roman" w:hAnsi="Times New Roman" w:cs="Times New Roman"/>
+          <w:sz w:val="24"/>
+          <w:szCs w:val="24"/>
+        </w:rPr>
+        <w:t>cidade</w:t>
       </w:r>
       <w:proofErr w:type="gramEnd"/>
       <w:r>
@@ -457,7 +466,42 @@
           <w:sz w:val="24"/>
           <w:szCs w:val="24"/>
         </w:rPr>
-        <w:t xml:space="preserve"> }}, {{ data }}.</w:t>
+        <w:t>_assinatura</w:t>
+      </w:r>
+      <w:proofErr w:type="spellEnd"/>
+      <w:r>
+        <w:rPr>
+          <w:rFonts w:ascii="Times New Roman" w:eastAsia="Times New Roman" w:hAnsi="Times New Roman" w:cs="Times New Roman"/>
+          <w:sz w:val="24"/>
+          <w:szCs w:val="24"/>
+        </w:rPr>
+        <w:t xml:space="preserve"> }}, {{ </w:t>
+      </w:r>
+      <w:proofErr w:type="spellStart"/>
+      <w:r>
+        <w:rPr>
+          <w:rFonts w:ascii="Times New Roman" w:eastAsia="Times New Roman" w:hAnsi="Times New Roman" w:cs="Times New Roman"/>
+          <w:sz w:val="24"/>
+          <w:szCs w:val="24"/>
+        </w:rPr>
+        <w:t>data</w:t>
+      </w:r>
+      <w:r>
+        <w:rPr>
+          <w:rFonts w:ascii="Times New Roman" w:eastAsia="Times New Roman" w:hAnsi="Times New Roman" w:cs="Times New Roman"/>
+          <w:sz w:val="24"/>
+          <w:szCs w:val="24"/>
+        </w:rPr>
+        <w:t>_assinatura</w:t>
+      </w:r>
+      <w:proofErr w:type="spellEnd"/>
+      <w:r>
+        <w:rPr>
+          <w:rFonts w:ascii="Times New Roman" w:eastAsia="Times New Roman" w:hAnsi="Times New Roman" w:cs="Times New Roman"/>
+          <w:sz w:val="24"/>
+          <w:szCs w:val="24"/>
+        </w:rPr>
+        <w:t xml:space="preserve"> }}.</w:t>
       </w:r>
     </w:p>
     <w:p>
@@ -600,7 +644,15 @@
           <w:sz w:val="24"/>
           <w:szCs w:val="24"/>
         </w:rPr>
-        <w:t xml:space="preserve"> }}</w:t>
+        <w:t xml:space="preserve"> }</w:t>
+      </w:r>
+      <w:r>
+        <w:rPr>
+          <w:rFonts w:ascii="Times New Roman" w:eastAsia="Times New Roman" w:hAnsi="Times New Roman" w:cs="Times New Roman"/>
+          <w:sz w:val="24"/>
+          <w:szCs w:val="24"/>
+        </w:rPr>
+        <w:t>}</w:t>
       </w:r>
     </w:p>
     <w:sectPr>
@@ -620,7 +672,7 @@
 </file>
 
 <file path=word/endnotes.xml><?xml version="1.0" encoding="utf-8"?>
-<w:endnotes xmlns:wpc="http://schemas.microsoft.com/office/word/2010/wordprocessingCanvas" xmlns:cx="http://schemas.microsoft.com/office/drawing/2014/chartex" xmlns:cx1="http://schemas.microsoft.com/office/drawing/2015/9/8/chartex" xmlns:cx2="http://schemas.microsoft.com/office/drawing/2015/10/21/chartex" xmlns:cx3="http://schemas.microsoft.com/office/drawing/2016/5/9/chartex" xmlns:cx4="http://schemas.microsoft.com/office/drawing/2016/5/10/chartex" xmlns:cx5="http://schemas.microsoft.com/office/drawing/2016/5/11/chartex" xmlns:cx6="http://schemas.microsoft.com/office/drawing/2016/5/12/chartex" xmlns:cx7="http://schemas.microsoft.com/office/drawing/2016/5/13/chartex" xmlns:cx8="http://schemas.microsoft.com/office/drawing/2016/5/14/chartex" xmlns:mc="http://schemas.openxmlformats.org/markup-compatibility/2006" xmlns:aink="http://schemas.microsoft.com/office/drawing/2016/ink" xmlns:am3d="http://schemas.microsoft.com/office/drawing/2017/model3d" xmlns:o="urn:schemas-microsoft-com:office:office" xmlns:r="http://schemas.openxmlformats.org/officeDocument/2006/relationships" xmlns:m="http://schemas.openxmlformats.org/officeDocument/2006/math" xmlns:v="urn:schemas-microsoft-com:vml" xmlns:wp14="http://schemas.microsoft.com/office/word/2010/wordprocessingDrawing" xmlns:wp="http://schemas.openxmlformats.org/drawingml/2006/wordprocessingDrawing" xmlns:w10="urn:schemas-microsoft-com:office:word" xmlns:w="http://schemas.openxmlformats.org/wordprocessingml/2006/main" xmlns:w14="http://schemas.microsoft.com/office/word/2010/wordml" xmlns:w15="http://schemas.microsoft.com/office/word/2012/wordml" xmlns:w16cid="http://schemas.microsoft.com/office/word/2016/wordml/cid" xmlns:w16se="http://schemas.microsoft.com/office/word/2015/wordml/symex" xmlns:wpg="http://schemas.microsoft.com/office/word/2010/wordprocessingGroup" xmlns:wpi="http://schemas.microsoft.com/office/word/2010/wordprocessingInk" xmlns:wne="http://schemas.microsoft.com/office/word/2006/wordml" xmlns:wps="http://schemas.microsoft.com/office/word/2010/wordprocessingShape" mc:Ignorable="w14 w15 w16se w16cid wp14">
+<w:endnotes xmlns:wpc="http://schemas.microsoft.com/office/word/2010/wordprocessingCanvas" xmlns:cx="http://schemas.microsoft.com/office/drawing/2014/chartex" xmlns:cx1="http://schemas.microsoft.com/office/drawing/2015/9/8/chartex" xmlns:cx2="http://schemas.microsoft.com/office/drawing/2015/10/21/chartex" xmlns:cx3="http://schemas.microsoft.com/office/drawing/2016/5/9/chartex" xmlns:cx4="http://schemas.microsoft.com/office/drawing/2016/5/10/chartex" xmlns:cx5="http://schemas.microsoft.com/office/drawing/2016/5/11/chartex" xmlns:cx6="http://schemas.microsoft.com/office/drawing/2016/5/12/chartex" xmlns:cx7="http://schemas.microsoft.com/office/drawing/2016/5/13/chartex" xmlns:cx8="http://schemas.microsoft.com/office/drawing/2016/5/14/chartex" xmlns:mc="http://schemas.openxmlformats.org/markup-compatibility/2006" xmlns:aink="http://schemas.microsoft.com/office/drawing/2016/ink" xmlns:am3d="http://schemas.microsoft.com/office/drawing/2017/model3d" xmlns:o="urn:schemas-microsoft-com:office:office" xmlns:r="http://schemas.openxmlformats.org/officeDocument/2006/relationships" xmlns:m="http://schemas.openxmlformats.org/officeDocument/2006/math" xmlns:v="urn:schemas-microsoft-com:vml" xmlns:wp14="http://schemas.microsoft.com/office/word/2010/wordprocessingDrawing" xmlns:wp="http://schemas.openxmlformats.org/drawingml/2006/wordprocessingDrawing" xmlns:w10="urn:schemas-microsoft-com:office:word" xmlns:w="http://schemas.openxmlformats.org/wordprocessingml/2006/main" xmlns:w14="http://schemas.microsoft.com/office/word/2010/wordml" xmlns:w15="http://schemas.microsoft.com/office/word/2012/wordml" xmlns:w16cex="http://schemas.microsoft.com/office/word/2018/wordml/cex" xmlns:w16cid="http://schemas.microsoft.com/office/word/2016/wordml/cid" xmlns:w16="http://schemas.microsoft.com/office/word/2018/wordml" xmlns:w16sdtdh="http://schemas.microsoft.com/office/word/2020/wordml/sdtdatahash" xmlns:w16se="http://schemas.microsoft.com/office/word/2015/wordml/symex" xmlns:wpg="http://schemas.microsoft.com/office/word/2010/wordprocessingGroup" xmlns:wpi="http://schemas.microsoft.com/office/word/2010/wordprocessingInk" xmlns:wne="http://schemas.microsoft.com/office/word/2006/wordml" xmlns:wps="http://schemas.microsoft.com/office/word/2010/wordprocessingShape" mc:Ignorable="w14 w15 w16se w16cid w16 w16cex w16sdtdh wp14">
   <w:endnote w:type="separator" w:id="-1">
     <w:p>
       <w:pPr>
@@ -645,7 +697,7 @@
 </file>
 
 <file path=word/footer1.xml><?xml version="1.0" encoding="utf-8"?>
-<w:ftr xmlns:wpc="http://schemas.microsoft.com/office/word/2010/wordprocessingCanvas" xmlns:cx="http://schemas.microsoft.com/office/drawing/2014/chartex" xmlns:cx1="http://schemas.microsoft.com/office/drawing/2015/9/8/chartex" xmlns:cx2="http://schemas.microsoft.com/office/drawing/2015/10/21/chartex" xmlns:cx3="http://schemas.microsoft.com/office/drawing/2016/5/9/chartex" xmlns:cx4="http://schemas.microsoft.com/office/drawing/2016/5/10/chartex" xmlns:cx5="http://schemas.microsoft.com/office/drawing/2016/5/11/chartex" xmlns:cx6="http://schemas.microsoft.com/office/drawing/2016/5/12/chartex" xmlns:cx7="http://schemas.microsoft.com/office/drawing/2016/5/13/chartex" xmlns:cx8="http://schemas.microsoft.com/office/drawing/2016/5/14/chartex" xmlns:mc="http://schemas.openxmlformats.org/markup-compatibility/2006" xmlns:aink="http://schemas.microsoft.com/office/drawing/2016/ink" xmlns:am3d="http://schemas.microsoft.com/office/drawing/2017/model3d" xmlns:o="urn:schemas-microsoft-com:office:office" xmlns:r="http://schemas.openxmlformats.org/officeDocument/2006/relationships" xmlns:m="http://schemas.openxmlformats.org/officeDocument/2006/math" xmlns:v="urn:schemas-microsoft-com:vml" xmlns:wp14="http://schemas.microsoft.com/office/word/2010/wordprocessingDrawing" xmlns:wp="http://schemas.openxmlformats.org/drawingml/2006/wordprocessingDrawing" xmlns:w10="urn:schemas-microsoft-com:office:word" xmlns:w="http://schemas.openxmlformats.org/wordprocessingml/2006/main" xmlns:w14="http://schemas.microsoft.com/office/word/2010/wordml" xmlns:w15="http://schemas.microsoft.com/office/word/2012/wordml" xmlns:w16cid="http://schemas.microsoft.com/office/word/2016/wordml/cid" xmlns:w16se="http://schemas.microsoft.com/office/word/2015/wordml/symex" xmlns:wpg="http://schemas.microsoft.com/office/word/2010/wordprocessingGroup" xmlns:wpi="http://schemas.microsoft.com/office/word/2010/wordprocessingInk" xmlns:wne="http://schemas.microsoft.com/office/word/2006/wordml" xmlns:wps="http://schemas.microsoft.com/office/word/2010/wordprocessingShape" mc:Ignorable="w14 w15 w16se w16cid wp14">
+<w:ftr xmlns:wpc="http://schemas.microsoft.com/office/word/2010/wordprocessingCanvas" xmlns:cx="http://schemas.microsoft.com/office/drawing/2014/chartex" xmlns:cx1="http://schemas.microsoft.com/office/drawing/2015/9/8/chartex" xmlns:cx2="http://schemas.microsoft.com/office/drawing/2015/10/21/chartex" xmlns:cx3="http://schemas.microsoft.com/office/drawing/2016/5/9/chartex" xmlns:cx4="http://schemas.microsoft.com/office/drawing/2016/5/10/chartex" xmlns:cx5="http://schemas.microsoft.com/office/drawing/2016/5/11/chartex" xmlns:cx6="http://schemas.microsoft.com/office/drawing/2016/5/12/chartex" xmlns:cx7="http://schemas.microsoft.com/office/drawing/2016/5/13/chartex" xmlns:cx8="http://schemas.microsoft.com/office/drawing/2016/5/14/chartex" xmlns:mc="http://schemas.openxmlformats.org/markup-compatibility/2006" xmlns:aink="http://schemas.microsoft.com/office/drawing/2016/ink" xmlns:am3d="http://schemas.microsoft.com/office/drawing/2017/model3d" xmlns:o="urn:schemas-microsoft-com:office:office" xmlns:r="http://schemas.openxmlformats.org/officeDocument/2006/relationships" xmlns:m="http://schemas.openxmlformats.org/officeDocument/2006/math" xmlns:v="urn:schemas-microsoft-com:vml" xmlns:wp14="http://schemas.microsoft.com/office/word/2010/wordprocessingDrawing" xmlns:wp="http://schemas.openxmlformats.org/drawingml/2006/wordprocessingDrawing" xmlns:w10="urn:schemas-microsoft-com:office:word" xmlns:w="http://schemas.openxmlformats.org/wordprocessingml/2006/main" xmlns:w14="http://schemas.microsoft.com/office/word/2010/wordml" xmlns:w15="http://schemas.microsoft.com/office/word/2012/wordml" xmlns:w16cex="http://schemas.microsoft.com/office/word/2018/wordml/cex" xmlns:w16cid="http://schemas.microsoft.com/office/word/2016/wordml/cid" xmlns:w16="http://schemas.microsoft.com/office/word/2018/wordml" xmlns:w16sdtdh="http://schemas.microsoft.com/office/word/2020/wordml/sdtdatahash" xmlns:w16se="http://schemas.microsoft.com/office/word/2015/wordml/symex" xmlns:wpg="http://schemas.microsoft.com/office/word/2010/wordprocessingGroup" xmlns:wpi="http://schemas.microsoft.com/office/word/2010/wordprocessingInk" xmlns:wne="http://schemas.microsoft.com/office/word/2006/wordml" xmlns:wps="http://schemas.microsoft.com/office/word/2010/wordprocessingShape" mc:Ignorable="w14 w15 w16se w16cid w16 w16cex w16sdtdh wp14">
   <w:p>
     <w:pPr>
       <w:pBdr>
@@ -669,7 +721,7 @@
 </file>
 
 <file path=word/footer2.xml><?xml version="1.0" encoding="utf-8"?>
-<w:ftr xmlns:wpc="http://schemas.microsoft.com/office/word/2010/wordprocessingCanvas" xmlns:cx="http://schemas.microsoft.com/office/drawing/2014/chartex" xmlns:cx1="http://schemas.microsoft.com/office/drawing/2015/9/8/chartex" xmlns:cx2="http://schemas.microsoft.com/office/drawing/2015/10/21/chartex" xmlns:cx3="http://schemas.microsoft.com/office/drawing/2016/5/9/chartex" xmlns:cx4="http://schemas.microsoft.com/office/drawing/2016/5/10/chartex" xmlns:cx5="http://schemas.microsoft.com/office/drawing/2016/5/11/chartex" xmlns:cx6="http://schemas.microsoft.com/office/drawing/2016/5/12/chartex" xmlns:cx7="http://schemas.microsoft.com/office/drawing/2016/5/13/chartex" xmlns:cx8="http://schemas.microsoft.com/office/drawing/2016/5/14/chartex" xmlns:mc="http://schemas.openxmlformats.org/markup-compatibility/2006" xmlns:aink="http://schemas.microsoft.com/office/drawing/2016/ink" xmlns:am3d="http://schemas.microsoft.com/office/drawing/2017/model3d" xmlns:o="urn:schemas-microsoft-com:office:office" xmlns:r="http://schemas.openxmlformats.org/officeDocument/2006/relationships" xmlns:m="http://schemas.openxmlformats.org/officeDocument/2006/math" xmlns:v="urn:schemas-microsoft-com:vml" xmlns:wp14="http://schemas.microsoft.com/office/word/2010/wordprocessingDrawing" xmlns:wp="http://schemas.openxmlformats.org/drawingml/2006/wordprocessingDrawing" xmlns:w10="urn:schemas-microsoft-com:office:word" xmlns:w="http://schemas.openxmlformats.org/wordprocessingml/2006/main" xmlns:w14="http://schemas.microsoft.com/office/word/2010/wordml" xmlns:w15="http://schemas.microsoft.com/office/word/2012/wordml" xmlns:w16cid="http://schemas.microsoft.com/office/word/2016/wordml/cid" xmlns:w16se="http://schemas.microsoft.com/office/word/2015/wordml/symex" xmlns:wpg="http://schemas.microsoft.com/office/word/2010/wordprocessingGroup" xmlns:wpi="http://schemas.microsoft.com/office/word/2010/wordprocessingInk" xmlns:wne="http://schemas.microsoft.com/office/word/2006/wordml" xmlns:wps="http://schemas.microsoft.com/office/word/2010/wordprocessingShape" mc:Ignorable="w14 w15 w16se w16cid wp14">
+<w:ftr xmlns:wpc="http://schemas.microsoft.com/office/word/2010/wordprocessingCanvas" xmlns:cx="http://schemas.microsoft.com/office/drawing/2014/chartex" xmlns:cx1="http://schemas.microsoft.com/office/drawing/2015/9/8/chartex" xmlns:cx2="http://schemas.microsoft.com/office/drawing/2015/10/21/chartex" xmlns:cx3="http://schemas.microsoft.com/office/drawing/2016/5/9/chartex" xmlns:cx4="http://schemas.microsoft.com/office/drawing/2016/5/10/chartex" xmlns:cx5="http://schemas.microsoft.com/office/drawing/2016/5/11/chartex" xmlns:cx6="http://schemas.microsoft.com/office/drawing/2016/5/12/chartex" xmlns:cx7="http://schemas.microsoft.com/office/drawing/2016/5/13/chartex" xmlns:cx8="http://schemas.microsoft.com/office/drawing/2016/5/14/chartex" xmlns:mc="http://schemas.openxmlformats.org/markup-compatibility/2006" xmlns:aink="http://schemas.microsoft.com/office/drawing/2016/ink" xmlns:am3d="http://schemas.microsoft.com/office/drawing/2017/model3d" xmlns:o="urn:schemas-microsoft-com:office:office" xmlns:r="http://schemas.openxmlformats.org/officeDocument/2006/relationships" xmlns:m="http://schemas.openxmlformats.org/officeDocument/2006/math" xmlns:v="urn:schemas-microsoft-com:vml" xmlns:wp14="http://schemas.microsoft.com/office/word/2010/wordprocessingDrawing" xmlns:wp="http://schemas.openxmlformats.org/drawingml/2006/wordprocessingDrawing" xmlns:w10="urn:schemas-microsoft-com:office:word" xmlns:w="http://schemas.openxmlformats.org/wordprocessingml/2006/main" xmlns:w14="http://schemas.microsoft.com/office/word/2010/wordml" xmlns:w15="http://schemas.microsoft.com/office/word/2012/wordml" xmlns:w16cex="http://schemas.microsoft.com/office/word/2018/wordml/cex" xmlns:w16cid="http://schemas.microsoft.com/office/word/2016/wordml/cid" xmlns:w16="http://schemas.microsoft.com/office/word/2018/wordml" xmlns:w16sdtdh="http://schemas.microsoft.com/office/word/2020/wordml/sdtdatahash" xmlns:w16se="http://schemas.microsoft.com/office/word/2015/wordml/symex" xmlns:wpg="http://schemas.microsoft.com/office/word/2010/wordprocessingGroup" xmlns:wpi="http://schemas.microsoft.com/office/word/2010/wordprocessingInk" xmlns:wne="http://schemas.microsoft.com/office/word/2006/wordml" xmlns:wps="http://schemas.microsoft.com/office/word/2010/wordprocessingShape" mc:Ignorable="w14 w15 w16se w16cid w16 w16cex w16sdtdh wp14">
   <w:p>
     <w:pPr>
       <w:pStyle w:val="Rodap"/>
@@ -799,7 +851,6 @@
               <w:szCs w:val="18"/>
             </w:rPr>
           </w:pPr>
-          <w:bookmarkStart w:id="0" w:name="_GoBack"/>
           <w:r>
             <w:rPr>
               <w:rFonts w:ascii="Arial" w:eastAsia="Cambria" w:hAnsi="Arial" w:cs="Arial"/>
@@ -898,7 +949,6 @@
             </w:rPr>
             <w:t>: (31) 3409-8667</w:t>
           </w:r>
-          <w:bookmarkEnd w:id="0"/>
         </w:p>
       </w:tc>
       <w:tc>
@@ -1163,7 +1213,7 @@
 </file>
 
 <file path=word/footer3.xml><?xml version="1.0" encoding="utf-8"?>
-<w:ftr xmlns:wpc="http://schemas.microsoft.com/office/word/2010/wordprocessingCanvas" xmlns:cx="http://schemas.microsoft.com/office/drawing/2014/chartex" xmlns:cx1="http://schemas.microsoft.com/office/drawing/2015/9/8/chartex" xmlns:cx2="http://schemas.microsoft.com/office/drawing/2015/10/21/chartex" xmlns:cx3="http://schemas.microsoft.com/office/drawing/2016/5/9/chartex" xmlns:cx4="http://schemas.microsoft.com/office/drawing/2016/5/10/chartex" xmlns:cx5="http://schemas.microsoft.com/office/drawing/2016/5/11/chartex" xmlns:cx6="http://schemas.microsoft.com/office/drawing/2016/5/12/chartex" xmlns:cx7="http://schemas.microsoft.com/office/drawing/2016/5/13/chartex" xmlns:cx8="http://schemas.microsoft.com/office/drawing/2016/5/14/chartex" xmlns:mc="http://schemas.openxmlformats.org/markup-compatibility/2006" xmlns:aink="http://schemas.microsoft.com/office/drawing/2016/ink" xmlns:am3d="http://schemas.microsoft.com/office/drawing/2017/model3d" xmlns:o="urn:schemas-microsoft-com:office:office" xmlns:r="http://schemas.openxmlformats.org/officeDocument/2006/relationships" xmlns:m="http://schemas.openxmlformats.org/officeDocument/2006/math" xmlns:v="urn:schemas-microsoft-com:vml" xmlns:wp14="http://schemas.microsoft.com/office/word/2010/wordprocessingDrawing" xmlns:wp="http://schemas.openxmlformats.org/drawingml/2006/wordprocessingDrawing" xmlns:w10="urn:schemas-microsoft-com:office:word" xmlns:w="http://schemas.openxmlformats.org/wordprocessingml/2006/main" xmlns:w14="http://schemas.microsoft.com/office/word/2010/wordml" xmlns:w15="http://schemas.microsoft.com/office/word/2012/wordml" xmlns:w16cid="http://schemas.microsoft.com/office/word/2016/wordml/cid" xmlns:w16se="http://schemas.microsoft.com/office/word/2015/wordml/symex" xmlns:wpg="http://schemas.microsoft.com/office/word/2010/wordprocessingGroup" xmlns:wpi="http://schemas.microsoft.com/office/word/2010/wordprocessingInk" xmlns:wne="http://schemas.microsoft.com/office/word/2006/wordml" xmlns:wps="http://schemas.microsoft.com/office/word/2010/wordprocessingShape" mc:Ignorable="w14 w15 w16se w16cid wp14">
+<w:ftr xmlns:wpc="http://schemas.microsoft.com/office/word/2010/wordprocessingCanvas" xmlns:cx="http://schemas.microsoft.com/office/drawing/2014/chartex" xmlns:cx1="http://schemas.microsoft.com/office/drawing/2015/9/8/chartex" xmlns:cx2="http://schemas.microsoft.com/office/drawing/2015/10/21/chartex" xmlns:cx3="http://schemas.microsoft.com/office/drawing/2016/5/9/chartex" xmlns:cx4="http://schemas.microsoft.com/office/drawing/2016/5/10/chartex" xmlns:cx5="http://schemas.microsoft.com/office/drawing/2016/5/11/chartex" xmlns:cx6="http://schemas.microsoft.com/office/drawing/2016/5/12/chartex" xmlns:cx7="http://schemas.microsoft.com/office/drawing/2016/5/13/chartex" xmlns:cx8="http://schemas.microsoft.com/office/drawing/2016/5/14/chartex" xmlns:mc="http://schemas.openxmlformats.org/markup-compatibility/2006" xmlns:aink="http://schemas.microsoft.com/office/drawing/2016/ink" xmlns:am3d="http://schemas.microsoft.com/office/drawing/2017/model3d" xmlns:o="urn:schemas-microsoft-com:office:office" xmlns:r="http://schemas.openxmlformats.org/officeDocument/2006/relationships" xmlns:m="http://schemas.openxmlformats.org/officeDocument/2006/math" xmlns:v="urn:schemas-microsoft-com:vml" xmlns:wp14="http://schemas.microsoft.com/office/word/2010/wordprocessingDrawing" xmlns:wp="http://schemas.openxmlformats.org/drawingml/2006/wordprocessingDrawing" xmlns:w10="urn:schemas-microsoft-com:office:word" xmlns:w="http://schemas.openxmlformats.org/wordprocessingml/2006/main" xmlns:w14="http://schemas.microsoft.com/office/word/2010/wordml" xmlns:w15="http://schemas.microsoft.com/office/word/2012/wordml" xmlns:w16cex="http://schemas.microsoft.com/office/word/2018/wordml/cex" xmlns:w16cid="http://schemas.microsoft.com/office/word/2016/wordml/cid" xmlns:w16="http://schemas.microsoft.com/office/word/2018/wordml" xmlns:w16sdtdh="http://schemas.microsoft.com/office/word/2020/wordml/sdtdatahash" xmlns:w16se="http://schemas.microsoft.com/office/word/2015/wordml/symex" xmlns:wpg="http://schemas.microsoft.com/office/word/2010/wordprocessingGroup" xmlns:wpi="http://schemas.microsoft.com/office/word/2010/wordprocessingInk" xmlns:wne="http://schemas.microsoft.com/office/word/2006/wordml" xmlns:wps="http://schemas.microsoft.com/office/word/2010/wordprocessingShape" mc:Ignorable="w14 w15 w16se w16cid w16 w16cex w16sdtdh wp14">
   <w:p>
     <w:pPr>
       <w:pBdr>
@@ -1187,7 +1237,7 @@
 </file>
 
 <file path=word/footnotes.xml><?xml version="1.0" encoding="utf-8"?>
-<w:footnotes xmlns:wpc="http://schemas.microsoft.com/office/word/2010/wordprocessingCanvas" xmlns:cx="http://schemas.microsoft.com/office/drawing/2014/chartex" xmlns:cx1="http://schemas.microsoft.com/office/drawing/2015/9/8/chartex" xmlns:cx2="http://schemas.microsoft.com/office/drawing/2015/10/21/chartex" xmlns:cx3="http://schemas.microsoft.com/office/drawing/2016/5/9/chartex" xmlns:cx4="http://schemas.microsoft.com/office/drawing/2016/5/10/chartex" xmlns:cx5="http://schemas.microsoft.com/office/drawing/2016/5/11/chartex" xmlns:cx6="http://schemas.microsoft.com/office/drawing/2016/5/12/chartex" xmlns:cx7="http://schemas.microsoft.com/office/drawing/2016/5/13/chartex" xmlns:cx8="http://schemas.microsoft.com/office/drawing/2016/5/14/chartex" xmlns:mc="http://schemas.openxmlformats.org/markup-compatibility/2006" xmlns:aink="http://schemas.microsoft.com/office/drawing/2016/ink" xmlns:am3d="http://schemas.microsoft.com/office/drawing/2017/model3d" xmlns:o="urn:schemas-microsoft-com:office:office" xmlns:r="http://schemas.openxmlformats.org/officeDocument/2006/relationships" xmlns:m="http://schemas.openxmlformats.org/officeDocument/2006/math" xmlns:v="urn:schemas-microsoft-com:vml" xmlns:wp14="http://schemas.microsoft.com/office/word/2010/wordprocessingDrawing" xmlns:wp="http://schemas.openxmlformats.org/drawingml/2006/wordprocessingDrawing" xmlns:w10="urn:schemas-microsoft-com:office:word" xmlns:w="http://schemas.openxmlformats.org/wordprocessingml/2006/main" xmlns:w14="http://schemas.microsoft.com/office/word/2010/wordml" xmlns:w15="http://schemas.microsoft.com/office/word/2012/wordml" xmlns:w16cid="http://schemas.microsoft.com/office/word/2016/wordml/cid" xmlns:w16se="http://schemas.microsoft.com/office/word/2015/wordml/symex" xmlns:wpg="http://schemas.microsoft.com/office/word/2010/wordprocessingGroup" xmlns:wpi="http://schemas.microsoft.com/office/word/2010/wordprocessingInk" xmlns:wne="http://schemas.microsoft.com/office/word/2006/wordml" xmlns:wps="http://schemas.microsoft.com/office/word/2010/wordprocessingShape" mc:Ignorable="w14 w15 w16se w16cid wp14">
+<w:footnotes xmlns:wpc="http://schemas.microsoft.com/office/word/2010/wordprocessingCanvas" xmlns:cx="http://schemas.microsoft.com/office/drawing/2014/chartex" xmlns:cx1="http://schemas.microsoft.com/office/drawing/2015/9/8/chartex" xmlns:cx2="http://schemas.microsoft.com/office/drawing/2015/10/21/chartex" xmlns:cx3="http://schemas.microsoft.com/office/drawing/2016/5/9/chartex" xmlns:cx4="http://schemas.microsoft.com/office/drawing/2016/5/10/chartex" xmlns:cx5="http://schemas.microsoft.com/office/drawing/2016/5/11/chartex" xmlns:cx6="http://schemas.microsoft.com/office/drawing/2016/5/12/chartex" xmlns:cx7="http://schemas.microsoft.com/office/drawing/2016/5/13/chartex" xmlns:cx8="http://schemas.microsoft.com/office/drawing/2016/5/14/chartex" xmlns:mc="http://schemas.openxmlformats.org/markup-compatibility/2006" xmlns:aink="http://schemas.microsoft.com/office/drawing/2016/ink" xmlns:am3d="http://schemas.microsoft.com/office/drawing/2017/model3d" xmlns:o="urn:schemas-microsoft-com:office:office" xmlns:r="http://schemas.openxmlformats.org/officeDocument/2006/relationships" xmlns:m="http://schemas.openxmlformats.org/officeDocument/2006/math" xmlns:v="urn:schemas-microsoft-com:vml" xmlns:wp14="http://schemas.microsoft.com/office/word/2010/wordprocessingDrawing" xmlns:wp="http://schemas.openxmlformats.org/drawingml/2006/wordprocessingDrawing" xmlns:w10="urn:schemas-microsoft-com:office:word" xmlns:w="http://schemas.openxmlformats.org/wordprocessingml/2006/main" xmlns:w14="http://schemas.microsoft.com/office/word/2010/wordml" xmlns:w15="http://schemas.microsoft.com/office/word/2012/wordml" xmlns:w16cex="http://schemas.microsoft.com/office/word/2018/wordml/cex" xmlns:w16cid="http://schemas.microsoft.com/office/word/2016/wordml/cid" xmlns:w16="http://schemas.microsoft.com/office/word/2018/wordml" xmlns:w16sdtdh="http://schemas.microsoft.com/office/word/2020/wordml/sdtdatahash" xmlns:w16se="http://schemas.microsoft.com/office/word/2015/wordml/symex" xmlns:wpg="http://schemas.microsoft.com/office/word/2010/wordprocessingGroup" xmlns:wpi="http://schemas.microsoft.com/office/word/2010/wordprocessingInk" xmlns:wne="http://schemas.microsoft.com/office/word/2006/wordml" xmlns:wps="http://schemas.microsoft.com/office/word/2010/wordprocessingShape" mc:Ignorable="w14 w15 w16se w16cid w16 w16cex w16sdtdh wp14">
   <w:footnote w:type="separator" w:id="-1">
     <w:p>
       <w:pPr>
@@ -1212,7 +1262,7 @@
 </file>
 
 <file path=word/header1.xml><?xml version="1.0" encoding="utf-8"?>
-<w:hdr xmlns:wpc="http://schemas.microsoft.com/office/word/2010/wordprocessingCanvas" xmlns:cx="http://schemas.microsoft.com/office/drawing/2014/chartex" xmlns:cx1="http://schemas.microsoft.com/office/drawing/2015/9/8/chartex" xmlns:cx2="http://schemas.microsoft.com/office/drawing/2015/10/21/chartex" xmlns:cx3="http://schemas.microsoft.com/office/drawing/2016/5/9/chartex" xmlns:cx4="http://schemas.microsoft.com/office/drawing/2016/5/10/chartex" xmlns:cx5="http://schemas.microsoft.com/office/drawing/2016/5/11/chartex" xmlns:cx6="http://schemas.microsoft.com/office/drawing/2016/5/12/chartex" xmlns:cx7="http://schemas.microsoft.com/office/drawing/2016/5/13/chartex" xmlns:cx8="http://schemas.microsoft.com/office/drawing/2016/5/14/chartex" xmlns:mc="http://schemas.openxmlformats.org/markup-compatibility/2006" xmlns:aink="http://schemas.microsoft.com/office/drawing/2016/ink" xmlns:am3d="http://schemas.microsoft.com/office/drawing/2017/model3d" xmlns:o="urn:schemas-microsoft-com:office:office" xmlns:r="http://schemas.openxmlformats.org/officeDocument/2006/relationships" xmlns:m="http://schemas.openxmlformats.org/officeDocument/2006/math" xmlns:v="urn:schemas-microsoft-com:vml" xmlns:wp14="http://schemas.microsoft.com/office/word/2010/wordprocessingDrawing" xmlns:wp="http://schemas.openxmlformats.org/drawingml/2006/wordprocessingDrawing" xmlns:w10="urn:schemas-microsoft-com:office:word" xmlns:w="http://schemas.openxmlformats.org/wordprocessingml/2006/main" xmlns:w14="http://schemas.microsoft.com/office/word/2010/wordml" xmlns:w15="http://schemas.microsoft.com/office/word/2012/wordml" xmlns:w16cid="http://schemas.microsoft.com/office/word/2016/wordml/cid" xmlns:w16se="http://schemas.microsoft.com/office/word/2015/wordml/symex" xmlns:wpg="http://schemas.microsoft.com/office/word/2010/wordprocessingGroup" xmlns:wpi="http://schemas.microsoft.com/office/word/2010/wordprocessingInk" xmlns:wne="http://schemas.microsoft.com/office/word/2006/wordml" xmlns:wps="http://schemas.microsoft.com/office/word/2010/wordprocessingShape" mc:Ignorable="w14 w15 w16se w16cid wp14">
+<w:hdr xmlns:wpc="http://schemas.microsoft.com/office/word/2010/wordprocessingCanvas" xmlns:cx="http://schemas.microsoft.com/office/drawing/2014/chartex" xmlns:cx1="http://schemas.microsoft.com/office/drawing/2015/9/8/chartex" xmlns:cx2="http://schemas.microsoft.com/office/drawing/2015/10/21/chartex" xmlns:cx3="http://schemas.microsoft.com/office/drawing/2016/5/9/chartex" xmlns:cx4="http://schemas.microsoft.com/office/drawing/2016/5/10/chartex" xmlns:cx5="http://schemas.microsoft.com/office/drawing/2016/5/11/chartex" xmlns:cx6="http://schemas.microsoft.com/office/drawing/2016/5/12/chartex" xmlns:cx7="http://schemas.microsoft.com/office/drawing/2016/5/13/chartex" xmlns:cx8="http://schemas.microsoft.com/office/drawing/2016/5/14/chartex" xmlns:mc="http://schemas.openxmlformats.org/markup-compatibility/2006" xmlns:aink="http://schemas.microsoft.com/office/drawing/2016/ink" xmlns:am3d="http://schemas.microsoft.com/office/drawing/2017/model3d" xmlns:o="urn:schemas-microsoft-com:office:office" xmlns:r="http://schemas.openxmlformats.org/officeDocument/2006/relationships" xmlns:m="http://schemas.openxmlformats.org/officeDocument/2006/math" xmlns:v="urn:schemas-microsoft-com:vml" xmlns:wp14="http://schemas.microsoft.com/office/word/2010/wordprocessingDrawing" xmlns:wp="http://schemas.openxmlformats.org/drawingml/2006/wordprocessingDrawing" xmlns:w10="urn:schemas-microsoft-com:office:word" xmlns:w="http://schemas.openxmlformats.org/wordprocessingml/2006/main" xmlns:w14="http://schemas.microsoft.com/office/word/2010/wordml" xmlns:w15="http://schemas.microsoft.com/office/word/2012/wordml" xmlns:w16cex="http://schemas.microsoft.com/office/word/2018/wordml/cex" xmlns:w16cid="http://schemas.microsoft.com/office/word/2016/wordml/cid" xmlns:w16="http://schemas.microsoft.com/office/word/2018/wordml" xmlns:w16sdtdh="http://schemas.microsoft.com/office/word/2020/wordml/sdtdatahash" xmlns:w16se="http://schemas.microsoft.com/office/word/2015/wordml/symex" xmlns:wpg="http://schemas.microsoft.com/office/word/2010/wordprocessingGroup" xmlns:wpi="http://schemas.microsoft.com/office/word/2010/wordprocessingInk" xmlns:wne="http://schemas.microsoft.com/office/word/2006/wordml" xmlns:wps="http://schemas.microsoft.com/office/word/2010/wordprocessingShape" mc:Ignorable="w14 w15 w16se w16cid w16 w16cex w16sdtdh wp14">
   <w:p>
     <w:pPr>
       <w:pBdr>
@@ -1236,7 +1286,7 @@
 </file>
 
 <file path=word/header2.xml><?xml version="1.0" encoding="utf-8"?>
-<w:hdr xmlns:wpc="http://schemas.microsoft.com/office/word/2010/wordprocessingCanvas" xmlns:cx="http://schemas.microsoft.com/office/drawing/2014/chartex" xmlns:cx1="http://schemas.microsoft.com/office/drawing/2015/9/8/chartex" xmlns:cx2="http://schemas.microsoft.com/office/drawing/2015/10/21/chartex" xmlns:cx3="http://schemas.microsoft.com/office/drawing/2016/5/9/chartex" xmlns:cx4="http://schemas.microsoft.com/office/drawing/2016/5/10/chartex" xmlns:cx5="http://schemas.microsoft.com/office/drawing/2016/5/11/chartex" xmlns:cx6="http://schemas.microsoft.com/office/drawing/2016/5/12/chartex" xmlns:cx7="http://schemas.microsoft.com/office/drawing/2016/5/13/chartex" xmlns:cx8="http://schemas.microsoft.com/office/drawing/2016/5/14/chartex" xmlns:mc="http://schemas.openxmlformats.org/markup-compatibility/2006" xmlns:aink="http://schemas.microsoft.com/office/drawing/2016/ink" xmlns:am3d="http://schemas.microsoft.com/office/drawing/2017/model3d" xmlns:o="urn:schemas-microsoft-com:office:office" xmlns:r="http://schemas.openxmlformats.org/officeDocument/2006/relationships" xmlns:m="http://schemas.openxmlformats.org/officeDocument/2006/math" xmlns:v="urn:schemas-microsoft-com:vml" xmlns:wp14="http://schemas.microsoft.com/office/word/2010/wordprocessingDrawing" xmlns:wp="http://schemas.openxmlformats.org/drawingml/2006/wordprocessingDrawing" xmlns:w10="urn:schemas-microsoft-com:office:word" xmlns:w="http://schemas.openxmlformats.org/wordprocessingml/2006/main" xmlns:w14="http://schemas.microsoft.com/office/word/2010/wordml" xmlns:w15="http://schemas.microsoft.com/office/word/2012/wordml" xmlns:w16cid="http://schemas.microsoft.com/office/word/2016/wordml/cid" xmlns:w16se="http://schemas.microsoft.com/office/word/2015/wordml/symex" xmlns:wpg="http://schemas.microsoft.com/office/word/2010/wordprocessingGroup" xmlns:wpi="http://schemas.microsoft.com/office/word/2010/wordprocessingInk" xmlns:wne="http://schemas.microsoft.com/office/word/2006/wordml" xmlns:wps="http://schemas.microsoft.com/office/word/2010/wordprocessingShape" mc:Ignorable="w14 w15 w16se w16cid wp14">
+<w:hdr xmlns:wpc="http://schemas.microsoft.com/office/word/2010/wordprocessingCanvas" xmlns:cx="http://schemas.microsoft.com/office/drawing/2014/chartex" xmlns:cx1="http://schemas.microsoft.com/office/drawing/2015/9/8/chartex" xmlns:cx2="http://schemas.microsoft.com/office/drawing/2015/10/21/chartex" xmlns:cx3="http://schemas.microsoft.com/office/drawing/2016/5/9/chartex" xmlns:cx4="http://schemas.microsoft.com/office/drawing/2016/5/10/chartex" xmlns:cx5="http://schemas.microsoft.com/office/drawing/2016/5/11/chartex" xmlns:cx6="http://schemas.microsoft.com/office/drawing/2016/5/12/chartex" xmlns:cx7="http://schemas.microsoft.com/office/drawing/2016/5/13/chartex" xmlns:cx8="http://schemas.microsoft.com/office/drawing/2016/5/14/chartex" xmlns:mc="http://schemas.openxmlformats.org/markup-compatibility/2006" xmlns:aink="http://schemas.microsoft.com/office/drawing/2016/ink" xmlns:am3d="http://schemas.microsoft.com/office/drawing/2017/model3d" xmlns:o="urn:schemas-microsoft-com:office:office" xmlns:r="http://schemas.openxmlformats.org/officeDocument/2006/relationships" xmlns:m="http://schemas.openxmlformats.org/officeDocument/2006/math" xmlns:v="urn:schemas-microsoft-com:vml" xmlns:wp14="http://schemas.microsoft.com/office/word/2010/wordprocessingDrawing" xmlns:wp="http://schemas.openxmlformats.org/drawingml/2006/wordprocessingDrawing" xmlns:w10="urn:schemas-microsoft-com:office:word" xmlns:w="http://schemas.openxmlformats.org/wordprocessingml/2006/main" xmlns:w14="http://schemas.microsoft.com/office/word/2010/wordml" xmlns:w15="http://schemas.microsoft.com/office/word/2012/wordml" xmlns:w16cex="http://schemas.microsoft.com/office/word/2018/wordml/cex" xmlns:w16cid="http://schemas.microsoft.com/office/word/2016/wordml/cid" xmlns:w16="http://schemas.microsoft.com/office/word/2018/wordml" xmlns:w16sdtdh="http://schemas.microsoft.com/office/word/2020/wordml/sdtdatahash" xmlns:w16se="http://schemas.microsoft.com/office/word/2015/wordml/symex" xmlns:wpg="http://schemas.microsoft.com/office/word/2010/wordprocessingGroup" xmlns:wpi="http://schemas.microsoft.com/office/word/2010/wordprocessingInk" xmlns:wne="http://schemas.microsoft.com/office/word/2006/wordml" xmlns:wps="http://schemas.microsoft.com/office/word/2010/wordprocessingShape" mc:Ignorable="w14 w15 w16se w16cid w16 w16cex w16sdtdh wp14">
   <w:p>
     <w:pPr>
       <w:pStyle w:val="Cabealho"/>
@@ -1350,7 +1400,7 @@
 </file>
 
 <file path=word/header3.xml><?xml version="1.0" encoding="utf-8"?>
-<w:hdr xmlns:wpc="http://schemas.microsoft.com/office/word/2010/wordprocessingCanvas" xmlns:cx="http://schemas.microsoft.com/office/drawing/2014/chartex" xmlns:cx1="http://schemas.microsoft.com/office/drawing/2015/9/8/chartex" xmlns:cx2="http://schemas.microsoft.com/office/drawing/2015/10/21/chartex" xmlns:cx3="http://schemas.microsoft.com/office/drawing/2016/5/9/chartex" xmlns:cx4="http://schemas.microsoft.com/office/drawing/2016/5/10/chartex" xmlns:cx5="http://schemas.microsoft.com/office/drawing/2016/5/11/chartex" xmlns:cx6="http://schemas.microsoft.com/office/drawing/2016/5/12/chartex" xmlns:cx7="http://schemas.microsoft.com/office/drawing/2016/5/13/chartex" xmlns:cx8="http://schemas.microsoft.com/office/drawing/2016/5/14/chartex" xmlns:mc="http://schemas.openxmlformats.org/markup-compatibility/2006" xmlns:aink="http://schemas.microsoft.com/office/drawing/2016/ink" xmlns:am3d="http://schemas.microsoft.com/office/drawing/2017/model3d" xmlns:o="urn:schemas-microsoft-com:office:office" xmlns:r="http://schemas.openxmlformats.org/officeDocument/2006/relationships" xmlns:m="http://schemas.openxmlformats.org/officeDocument/2006/math" xmlns:v="urn:schemas-microsoft-com:vml" xmlns:wp14="http://schemas.microsoft.com/office/word/2010/wordprocessingDrawing" xmlns:wp="http://schemas.openxmlformats.org/drawingml/2006/wordprocessingDrawing" xmlns:w10="urn:schemas-microsoft-com:office:word" xmlns:w="http://schemas.openxmlformats.org/wordprocessingml/2006/main" xmlns:w14="http://schemas.microsoft.com/office/word/2010/wordml" xmlns:w15="http://schemas.microsoft.com/office/word/2012/wordml" xmlns:w16cid="http://schemas.microsoft.com/office/word/2016/wordml/cid" xmlns:w16se="http://schemas.microsoft.com/office/word/2015/wordml/symex" xmlns:wpg="http://schemas.microsoft.com/office/word/2010/wordprocessingGroup" xmlns:wpi="http://schemas.microsoft.com/office/word/2010/wordprocessingInk" xmlns:wne="http://schemas.microsoft.com/office/word/2006/wordml" xmlns:wps="http://schemas.microsoft.com/office/word/2010/wordprocessingShape" mc:Ignorable="w14 w15 w16se w16cid wp14">
+<w:hdr xmlns:wpc="http://schemas.microsoft.com/office/word/2010/wordprocessingCanvas" xmlns:cx="http://schemas.microsoft.com/office/drawing/2014/chartex" xmlns:cx1="http://schemas.microsoft.com/office/drawing/2015/9/8/chartex" xmlns:cx2="http://schemas.microsoft.com/office/drawing/2015/10/21/chartex" xmlns:cx3="http://schemas.microsoft.com/office/drawing/2016/5/9/chartex" xmlns:cx4="http://schemas.microsoft.com/office/drawing/2016/5/10/chartex" xmlns:cx5="http://schemas.microsoft.com/office/drawing/2016/5/11/chartex" xmlns:cx6="http://schemas.microsoft.com/office/drawing/2016/5/12/chartex" xmlns:cx7="http://schemas.microsoft.com/office/drawing/2016/5/13/chartex" xmlns:cx8="http://schemas.microsoft.com/office/drawing/2016/5/14/chartex" xmlns:mc="http://schemas.openxmlformats.org/markup-compatibility/2006" xmlns:aink="http://schemas.microsoft.com/office/drawing/2016/ink" xmlns:am3d="http://schemas.microsoft.com/office/drawing/2017/model3d" xmlns:o="urn:schemas-microsoft-com:office:office" xmlns:r="http://schemas.openxmlformats.org/officeDocument/2006/relationships" xmlns:m="http://schemas.openxmlformats.org/officeDocument/2006/math" xmlns:v="urn:schemas-microsoft-com:vml" xmlns:wp14="http://schemas.microsoft.com/office/word/2010/wordprocessingDrawing" xmlns:wp="http://schemas.openxmlformats.org/drawingml/2006/wordprocessingDrawing" xmlns:w10="urn:schemas-microsoft-com:office:word" xmlns:w="http://schemas.openxmlformats.org/wordprocessingml/2006/main" xmlns:w14="http://schemas.microsoft.com/office/word/2010/wordml" xmlns:w15="http://schemas.microsoft.com/office/word/2012/wordml" xmlns:w16cex="http://schemas.microsoft.com/office/word/2018/wordml/cex" xmlns:w16cid="http://schemas.microsoft.com/office/word/2016/wordml/cid" xmlns:w16="http://schemas.microsoft.com/office/word/2018/wordml" xmlns:w16sdtdh="http://schemas.microsoft.com/office/word/2020/wordml/sdtdatahash" xmlns:w16se="http://schemas.microsoft.com/office/word/2015/wordml/symex" xmlns:wpg="http://schemas.microsoft.com/office/word/2010/wordprocessingGroup" xmlns:wpi="http://schemas.microsoft.com/office/word/2010/wordprocessingInk" xmlns:wne="http://schemas.microsoft.com/office/word/2006/wordml" xmlns:wps="http://schemas.microsoft.com/office/word/2010/wordprocessingShape" mc:Ignorable="w14 w15 w16se w16cid w16 w16cex w16sdtdh wp14">
   <w:p>
     <w:pPr>
       <w:pBdr>
@@ -1374,7 +1424,7 @@
 </file>
 
 <file path=word/styles.xml><?xml version="1.0" encoding="utf-8"?>
-<w:styles xmlns:mc="http://schemas.openxmlformats.org/markup-compatibility/2006" xmlns:r="http://schemas.openxmlformats.org/officeDocument/2006/relationships" xmlns:w="http://schemas.openxmlformats.org/wordprocessingml/2006/main" xmlns:w14="http://schemas.microsoft.com/office/word/2010/wordml" xmlns:w15="http://schemas.microsoft.com/office/word/2012/wordml" xmlns:w16cid="http://schemas.microsoft.com/office/word/2016/wordml/cid" xmlns:w16se="http://schemas.microsoft.com/office/word/2015/wordml/symex" mc:Ignorable="w14 w15 w16se w16cid">
+<w:styles xmlns:mc="http://schemas.openxmlformats.org/markup-compatibility/2006" xmlns:r="http://schemas.openxmlformats.org/officeDocument/2006/relationships" xmlns:w="http://schemas.openxmlformats.org/wordprocessingml/2006/main" xmlns:w14="http://schemas.microsoft.com/office/word/2010/wordml" xmlns:w15="http://schemas.microsoft.com/office/word/2012/wordml" xmlns:w16cex="http://schemas.microsoft.com/office/word/2018/wordml/cex" xmlns:w16cid="http://schemas.microsoft.com/office/word/2016/wordml/cid" xmlns:w16="http://schemas.microsoft.com/office/word/2018/wordml" xmlns:w16sdtdh="http://schemas.microsoft.com/office/word/2020/wordml/sdtdatahash" xmlns:w16se="http://schemas.microsoft.com/office/word/2015/wordml/symex" mc:Ignorable="w14 w15 w16se w16cid w16 w16cex w16sdtdh">
   <w:docDefaults>
     <w:rPrDefault>
       <w:rPr>

</xml_diff>

<commit_message>
#45 Documento do substabelecimento.docx atualizado
</commit_message>
<xml_diff>
--- a/docassemble/docsdaj/data/templates/substabelecimento.docx
+++ b/docassemble/docsdaj/data/templates/substabelecimento.docx
@@ -101,15 +101,7 @@
           <w:sz w:val="24"/>
           <w:szCs w:val="24"/>
         </w:rPr>
-        <w:t xml:space="preserve"> </w:t>
-      </w:r>
-      <w:r>
-        <w:rPr>
-          <w:rFonts w:ascii="Times New Roman" w:eastAsia="Times New Roman" w:hAnsi="Times New Roman" w:cs="Times New Roman"/>
-          <w:sz w:val="24"/>
-          <w:szCs w:val="24"/>
-        </w:rPr>
-        <w:t xml:space="preserve">{{ </w:t>
+        <w:t xml:space="preserve"> {{ </w:t>
       </w:r>
       <w:proofErr w:type="spellStart"/>
       <w:r>
@@ -363,7 +355,16 @@
           <w:sz w:val="24"/>
           <w:szCs w:val="24"/>
         </w:rPr>
-        <w:t>[0].</w:t>
+        <w:t>[0</w:t>
+      </w:r>
+      <w:proofErr w:type="gramStart"/>
+      <w:r>
+        <w:rPr>
+          <w:rFonts w:ascii="Times New Roman" w:eastAsia="Times New Roman" w:hAnsi="Times New Roman" w:cs="Times New Roman"/>
+          <w:sz w:val="24"/>
+          <w:szCs w:val="24"/>
+        </w:rPr>
+        <w:t>].</w:t>
       </w:r>
       <w:proofErr w:type="spellStart"/>
       <w:r>
@@ -375,6 +376,7 @@
         <w:t>lower</w:t>
       </w:r>
       <w:proofErr w:type="spellEnd"/>
+      <w:proofErr w:type="gramEnd"/>
       <w:r>
         <w:rPr>
           <w:rFonts w:ascii="Times New Roman" w:eastAsia="Times New Roman" w:hAnsi="Times New Roman" w:cs="Times New Roman"/>
@@ -441,6 +443,7 @@
           <w:szCs w:val="24"/>
         </w:rPr>
       </w:pPr>
+      <w:proofErr w:type="gramStart"/>
       <w:r>
         <w:rPr>
           <w:rFonts w:ascii="Times New Roman" w:eastAsia="Times New Roman" w:hAnsi="Times New Roman" w:cs="Times New Roman"/>
@@ -458,6 +461,7 @@
         </w:rPr>
         <w:t>cidade</w:t>
       </w:r>
+      <w:proofErr w:type="gramEnd"/>
       <w:r>
         <w:rPr>
           <w:rFonts w:ascii="Times New Roman" w:eastAsia="Times New Roman" w:hAnsi="Times New Roman" w:cs="Times New Roman"/>
@@ -550,7 +554,16 @@
           <w:sz w:val="24"/>
           <w:szCs w:val="24"/>
         </w:rPr>
-        <w:t xml:space="preserve">Nome: {{ </w:t>
+        <w:t xml:space="preserve">Nome: </w:t>
+      </w:r>
+      <w:proofErr w:type="gramStart"/>
+      <w:r>
+        <w:rPr>
+          <w:rFonts w:ascii="Times New Roman" w:eastAsia="Times New Roman" w:hAnsi="Times New Roman" w:cs="Times New Roman"/>
+          <w:sz w:val="24"/>
+          <w:szCs w:val="24"/>
+        </w:rPr>
+        <w:t xml:space="preserve">{{ </w:t>
       </w:r>
       <w:proofErr w:type="spellStart"/>
       <w:r>
@@ -559,7 +572,16 @@
           <w:sz w:val="24"/>
           <w:szCs w:val="24"/>
         </w:rPr>
-        <w:t>nome_patrono_atual</w:t>
+        <w:t>nome</w:t>
+      </w:r>
+      <w:proofErr w:type="gramEnd"/>
+      <w:r>
+        <w:rPr>
+          <w:rFonts w:ascii="Times New Roman" w:eastAsia="Times New Roman" w:hAnsi="Times New Roman" w:cs="Times New Roman"/>
+          <w:sz w:val="24"/>
+          <w:szCs w:val="24"/>
+        </w:rPr>
+        <w:t>_patrono_atual</w:t>
       </w:r>
       <w:proofErr w:type="spellEnd"/>
       <w:r>
@@ -596,7 +618,16 @@
           <w:sz w:val="24"/>
           <w:szCs w:val="24"/>
         </w:rPr>
-        <w:t xml:space="preserve">: {{ </w:t>
+        <w:t xml:space="preserve">: </w:t>
+      </w:r>
+      <w:proofErr w:type="gramStart"/>
+      <w:r>
+        <w:rPr>
+          <w:rFonts w:ascii="Times New Roman" w:eastAsia="Times New Roman" w:hAnsi="Times New Roman" w:cs="Times New Roman"/>
+          <w:sz w:val="24"/>
+          <w:szCs w:val="24"/>
+        </w:rPr>
+        <w:t xml:space="preserve">{{ </w:t>
       </w:r>
       <w:proofErr w:type="spellStart"/>
       <w:r>
@@ -605,7 +636,16 @@
           <w:sz w:val="24"/>
           <w:szCs w:val="24"/>
         </w:rPr>
-        <w:t>patrono_estadooab</w:t>
+        <w:t>patrono</w:t>
+      </w:r>
+      <w:proofErr w:type="gramEnd"/>
+      <w:r>
+        <w:rPr>
+          <w:rFonts w:ascii="Times New Roman" w:eastAsia="Times New Roman" w:hAnsi="Times New Roman" w:cs="Times New Roman"/>
+          <w:sz w:val="24"/>
+          <w:szCs w:val="24"/>
+        </w:rPr>
+        <w:t>_estadooab</w:t>
       </w:r>
       <w:proofErr w:type="spellEnd"/>
       <w:r>
@@ -1936,6 +1976,7 @@
   <w:style w:type="character" w:default="1" w:styleId="Fontepargpadro">
     <w:name w:val="Default Paragraph Font"/>
     <w:uiPriority w:val="1"/>
+    <w:semiHidden/>
     <w:unhideWhenUsed/>
   </w:style>
   <w:style w:type="table" w:default="1" w:styleId="Tabelanormal">

</xml_diff>

<commit_message>
#45 Correção das variáveis {{colaborador.name.full().upper()}}, {{colaborador.estadooab.upper()}}{{colaborador.numoab}}{{colaborador.name.full().upper()}}, OAB {{colaborador.estadooab.upper()}}{{colaborador.numoab}}
</commit_message>
<xml_diff>
--- a/docassemble/docsdaj/data/templates/substabelecimento.docx
+++ b/docassemble/docsdaj/data/templates/substabelecimento.docx
@@ -75,7 +75,25 @@
           <w:sz w:val="24"/>
           <w:szCs w:val="24"/>
         </w:rPr>
-        <w:t>Eu, {{ nome_patrono_atual }}, OAB</w:t>
+        <w:t xml:space="preserve">Eu, {{ </w:t>
+      </w:r>
+      <w:proofErr w:type="spellStart"/>
+      <w:r>
+        <w:rPr>
+          <w:rFonts w:ascii="Times New Roman" w:eastAsia="Times New Roman" w:hAnsi="Times New Roman" w:cs="Times New Roman"/>
+          <w:sz w:val="24"/>
+          <w:szCs w:val="24"/>
+        </w:rPr>
+        <w:t>nome_patrono_atual</w:t>
+      </w:r>
+      <w:proofErr w:type="spellEnd"/>
+      <w:r>
+        <w:rPr>
+          <w:rFonts w:ascii="Times New Roman" w:eastAsia="Times New Roman" w:hAnsi="Times New Roman" w:cs="Times New Roman"/>
+          <w:sz w:val="24"/>
+          <w:szCs w:val="24"/>
+        </w:rPr>
+        <w:t xml:space="preserve"> }}, OAB</w:t>
       </w:r>
       <w:r>
         <w:rPr>
@@ -85,6 +103,7 @@
         </w:rPr>
         <w:t xml:space="preserve"> {{ </w:t>
       </w:r>
+      <w:proofErr w:type="spellStart"/>
       <w:r>
         <w:rPr>
           <w:rFonts w:ascii="Times New Roman" w:eastAsia="Times New Roman" w:hAnsi="Times New Roman" w:cs="Times New Roman"/>
@@ -93,6 +112,7 @@
         </w:rPr>
         <w:t>patrono_estadooab</w:t>
       </w:r>
+      <w:proofErr w:type="spellEnd"/>
       <w:r>
         <w:rPr>
           <w:rFonts w:ascii="Times New Roman" w:eastAsia="Times New Roman" w:hAnsi="Times New Roman" w:cs="Times New Roman"/>
@@ -107,63 +127,223 @@
           <w:sz w:val="24"/>
           <w:szCs w:val="24"/>
         </w:rPr>
-        <w:t xml:space="preserve"> {{ patrono_estadooab.upper() }}{{ patrono_numoab }} substabeleço com reservas, na(s) pessoa(s) do(s) Assistente(s) Judiciário(s) da Divisão de Assistência Judiciária da Universidade Federal de Minas Gerais {%  for colaborador in colaboradores%} {{colaborador</w:t>
-      </w:r>
-      <w:r>
-        <w:rPr>
-          <w:rFonts w:ascii="Times New Roman" w:eastAsia="Times New Roman" w:hAnsi="Times New Roman" w:cs="Times New Roman"/>
-          <w:sz w:val="24"/>
-          <w:szCs w:val="24"/>
-        </w:rPr>
-        <w:t>es</w:t>
-      </w:r>
-      <w:r>
-        <w:rPr>
-          <w:rFonts w:ascii="Times New Roman" w:eastAsia="Times New Roman" w:hAnsi="Times New Roman" w:cs="Times New Roman"/>
-          <w:sz w:val="24"/>
-          <w:szCs w:val="24"/>
-        </w:rPr>
-        <w:t>.name.full().upper()}}, OAB {{colaborador</w:t>
-      </w:r>
-      <w:r>
-        <w:rPr>
-          <w:rFonts w:ascii="Times New Roman" w:eastAsia="Times New Roman" w:hAnsi="Times New Roman" w:cs="Times New Roman"/>
-          <w:sz w:val="24"/>
-          <w:szCs w:val="24"/>
-        </w:rPr>
-        <w:t>es</w:t>
-      </w:r>
-      <w:r>
-        <w:rPr>
-          <w:rFonts w:ascii="Times New Roman" w:eastAsia="Times New Roman" w:hAnsi="Times New Roman" w:cs="Times New Roman"/>
-          <w:sz w:val="24"/>
-          <w:szCs w:val="24"/>
-        </w:rPr>
-        <w:t>.estadooab.upper()}}{{colaborador</w:t>
-      </w:r>
-      <w:r>
-        <w:rPr>
-          <w:rFonts w:ascii="Times New Roman" w:eastAsia="Times New Roman" w:hAnsi="Times New Roman" w:cs="Times New Roman"/>
-          <w:sz w:val="24"/>
-          <w:szCs w:val="24"/>
-        </w:rPr>
-        <w:t>es</w:t>
-      </w:r>
-      <w:r>
-        <w:rPr>
-          <w:rFonts w:ascii="Times New Roman" w:eastAsia="Times New Roman" w:hAnsi="Times New Roman" w:cs="Times New Roman"/>
-          <w:sz w:val="24"/>
-          <w:szCs w:val="24"/>
-        </w:rPr>
-        <w:t xml:space="preserve">.numoab}}, {% endfor %}todos os poderes a mim outorgados por {{ nome_assistido }}, CPF nº {{ num_cpf }}, na ação {{ </w:t>
-      </w:r>
-      <w:r>
-        <w:rPr>
-          <w:rFonts w:ascii="Times New Roman" w:eastAsia="Times New Roman" w:hAnsi="Times New Roman" w:cs="Times New Roman"/>
-          <w:sz w:val="24"/>
-          <w:szCs w:val="24"/>
-        </w:rPr>
-        <w:t>tipo_acao[0].lower() + tipo_acao[1:]</w:t>
+        <w:t xml:space="preserve"> {{ </w:t>
+      </w:r>
+      <w:proofErr w:type="spellStart"/>
+      <w:r>
+        <w:rPr>
+          <w:rFonts w:ascii="Times New Roman" w:eastAsia="Times New Roman" w:hAnsi="Times New Roman" w:cs="Times New Roman"/>
+          <w:sz w:val="24"/>
+          <w:szCs w:val="24"/>
+        </w:rPr>
+        <w:t>patrono_estadooab.upper</w:t>
+      </w:r>
+      <w:proofErr w:type="spellEnd"/>
+      <w:r>
+        <w:rPr>
+          <w:rFonts w:ascii="Times New Roman" w:eastAsia="Times New Roman" w:hAnsi="Times New Roman" w:cs="Times New Roman"/>
+          <w:sz w:val="24"/>
+          <w:szCs w:val="24"/>
+        </w:rPr>
+        <w:t xml:space="preserve">() }}{{ </w:t>
+      </w:r>
+      <w:proofErr w:type="spellStart"/>
+      <w:r>
+        <w:rPr>
+          <w:rFonts w:ascii="Times New Roman" w:eastAsia="Times New Roman" w:hAnsi="Times New Roman" w:cs="Times New Roman"/>
+          <w:sz w:val="24"/>
+          <w:szCs w:val="24"/>
+        </w:rPr>
+        <w:t>patrono_numoab</w:t>
+      </w:r>
+      <w:proofErr w:type="spellEnd"/>
+      <w:r>
+        <w:rPr>
+          <w:rFonts w:ascii="Times New Roman" w:eastAsia="Times New Roman" w:hAnsi="Times New Roman" w:cs="Times New Roman"/>
+          <w:sz w:val="24"/>
+          <w:szCs w:val="24"/>
+        </w:rPr>
+        <w:t xml:space="preserve"> }} substabeleço com reservas, na(s) pessoa(s) do(s) Assistente(s) Judiciário(s) da Divisão de Assistência Judiciária da Universidade Federal de Minas Gerais {%  for colaborador in colaboradores%} {{</w:t>
+      </w:r>
+      <w:proofErr w:type="spellStart"/>
+      <w:r>
+        <w:rPr>
+          <w:rFonts w:ascii="Times New Roman" w:eastAsia="Times New Roman" w:hAnsi="Times New Roman" w:cs="Times New Roman"/>
+          <w:sz w:val="24"/>
+          <w:szCs w:val="24"/>
+        </w:rPr>
+        <w:t>colaborador.name.full</w:t>
+      </w:r>
+      <w:proofErr w:type="spellEnd"/>
+      <w:r>
+        <w:rPr>
+          <w:rFonts w:ascii="Times New Roman" w:eastAsia="Times New Roman" w:hAnsi="Times New Roman" w:cs="Times New Roman"/>
+          <w:sz w:val="24"/>
+          <w:szCs w:val="24"/>
+        </w:rPr>
+        <w:t>().</w:t>
+      </w:r>
+      <w:proofErr w:type="spellStart"/>
+      <w:r>
+        <w:rPr>
+          <w:rFonts w:ascii="Times New Roman" w:eastAsia="Times New Roman" w:hAnsi="Times New Roman" w:cs="Times New Roman"/>
+          <w:sz w:val="24"/>
+          <w:szCs w:val="24"/>
+        </w:rPr>
+        <w:t>upper</w:t>
+      </w:r>
+      <w:proofErr w:type="spellEnd"/>
+      <w:r>
+        <w:rPr>
+          <w:rFonts w:ascii="Times New Roman" w:eastAsia="Times New Roman" w:hAnsi="Times New Roman" w:cs="Times New Roman"/>
+          <w:sz w:val="24"/>
+          <w:szCs w:val="24"/>
+        </w:rPr>
+        <w:t>()}}, OAB {{</w:t>
+      </w:r>
+      <w:proofErr w:type="spellStart"/>
+      <w:r>
+        <w:rPr>
+          <w:rFonts w:ascii="Times New Roman" w:eastAsia="Times New Roman" w:hAnsi="Times New Roman" w:cs="Times New Roman"/>
+          <w:sz w:val="24"/>
+          <w:szCs w:val="24"/>
+        </w:rPr>
+        <w:t>colaborador.estadooab.upper</w:t>
+      </w:r>
+      <w:proofErr w:type="spellEnd"/>
+      <w:r>
+        <w:rPr>
+          <w:rFonts w:ascii="Times New Roman" w:eastAsia="Times New Roman" w:hAnsi="Times New Roman" w:cs="Times New Roman"/>
+          <w:sz w:val="24"/>
+          <w:szCs w:val="24"/>
+        </w:rPr>
+        <w:t>()}}{{</w:t>
+      </w:r>
+      <w:proofErr w:type="spellStart"/>
+      <w:r>
+        <w:rPr>
+          <w:rFonts w:ascii="Times New Roman" w:eastAsia="Times New Roman" w:hAnsi="Times New Roman" w:cs="Times New Roman"/>
+          <w:sz w:val="24"/>
+          <w:szCs w:val="24"/>
+        </w:rPr>
+        <w:t>colaborador.numoab</w:t>
+      </w:r>
+      <w:proofErr w:type="spellEnd"/>
+      <w:r>
+        <w:rPr>
+          <w:rFonts w:ascii="Times New Roman" w:eastAsia="Times New Roman" w:hAnsi="Times New Roman" w:cs="Times New Roman"/>
+          <w:sz w:val="24"/>
+          <w:szCs w:val="24"/>
+        </w:rPr>
+        <w:t xml:space="preserve">}}, {% </w:t>
+      </w:r>
+      <w:proofErr w:type="spellStart"/>
+      <w:r>
+        <w:rPr>
+          <w:rFonts w:ascii="Times New Roman" w:eastAsia="Times New Roman" w:hAnsi="Times New Roman" w:cs="Times New Roman"/>
+          <w:sz w:val="24"/>
+          <w:szCs w:val="24"/>
+        </w:rPr>
+        <w:t>endfor</w:t>
+      </w:r>
+      <w:proofErr w:type="spellEnd"/>
+      <w:r>
+        <w:rPr>
+          <w:rFonts w:ascii="Times New Roman" w:eastAsia="Times New Roman" w:hAnsi="Times New Roman" w:cs="Times New Roman"/>
+          <w:sz w:val="24"/>
+          <w:szCs w:val="24"/>
+        </w:rPr>
+        <w:t xml:space="preserve"> %}todos os poderes a mim outorgados por {{ </w:t>
+      </w:r>
+      <w:proofErr w:type="spellStart"/>
+      <w:r>
+        <w:rPr>
+          <w:rFonts w:ascii="Times New Roman" w:eastAsia="Times New Roman" w:hAnsi="Times New Roman" w:cs="Times New Roman"/>
+          <w:sz w:val="24"/>
+          <w:szCs w:val="24"/>
+        </w:rPr>
+        <w:t>nome_assistido</w:t>
+      </w:r>
+      <w:proofErr w:type="spellEnd"/>
+      <w:r>
+        <w:rPr>
+          <w:rFonts w:ascii="Times New Roman" w:eastAsia="Times New Roman" w:hAnsi="Times New Roman" w:cs="Times New Roman"/>
+          <w:sz w:val="24"/>
+          <w:szCs w:val="24"/>
+        </w:rPr>
+        <w:t xml:space="preserve"> }}, CPF nº {{ </w:t>
+      </w:r>
+      <w:proofErr w:type="spellStart"/>
+      <w:r>
+        <w:rPr>
+          <w:rFonts w:ascii="Times New Roman" w:eastAsia="Times New Roman" w:hAnsi="Times New Roman" w:cs="Times New Roman"/>
+          <w:sz w:val="24"/>
+          <w:szCs w:val="24"/>
+        </w:rPr>
+        <w:t>num_cpf</w:t>
+      </w:r>
+      <w:proofErr w:type="spellEnd"/>
+      <w:r>
+        <w:rPr>
+          <w:rFonts w:ascii="Times New Roman" w:eastAsia="Times New Roman" w:hAnsi="Times New Roman" w:cs="Times New Roman"/>
+          <w:sz w:val="24"/>
+          <w:szCs w:val="24"/>
+        </w:rPr>
+        <w:t xml:space="preserve"> }}, na ação {{ </w:t>
+      </w:r>
+      <w:proofErr w:type="spellStart"/>
+      <w:r>
+        <w:rPr>
+          <w:rFonts w:ascii="Times New Roman" w:eastAsia="Times New Roman" w:hAnsi="Times New Roman" w:cs="Times New Roman"/>
+          <w:sz w:val="24"/>
+          <w:szCs w:val="24"/>
+        </w:rPr>
+        <w:t>tipo_acao</w:t>
+      </w:r>
+      <w:proofErr w:type="spellEnd"/>
+      <w:r>
+        <w:rPr>
+          <w:rFonts w:ascii="Times New Roman" w:eastAsia="Times New Roman" w:hAnsi="Times New Roman" w:cs="Times New Roman"/>
+          <w:sz w:val="24"/>
+          <w:szCs w:val="24"/>
+        </w:rPr>
+        <w:t>[0].</w:t>
+      </w:r>
+      <w:proofErr w:type="spellStart"/>
+      <w:r>
+        <w:rPr>
+          <w:rFonts w:ascii="Times New Roman" w:eastAsia="Times New Roman" w:hAnsi="Times New Roman" w:cs="Times New Roman"/>
+          <w:sz w:val="24"/>
+          <w:szCs w:val="24"/>
+        </w:rPr>
+        <w:t>lower</w:t>
+      </w:r>
+      <w:proofErr w:type="spellEnd"/>
+      <w:r>
+        <w:rPr>
+          <w:rFonts w:ascii="Times New Roman" w:eastAsia="Times New Roman" w:hAnsi="Times New Roman" w:cs="Times New Roman"/>
+          <w:sz w:val="24"/>
+          <w:szCs w:val="24"/>
+        </w:rPr>
+        <w:t xml:space="preserve">() + </w:t>
+      </w:r>
+      <w:proofErr w:type="spellStart"/>
+      <w:r>
+        <w:rPr>
+          <w:rFonts w:ascii="Times New Roman" w:eastAsia="Times New Roman" w:hAnsi="Times New Roman" w:cs="Times New Roman"/>
+          <w:sz w:val="24"/>
+          <w:szCs w:val="24"/>
+        </w:rPr>
+        <w:t>tipo_acao</w:t>
+      </w:r>
+      <w:proofErr w:type="spellEnd"/>
+      <w:r>
+        <w:rPr>
+          <w:rFonts w:ascii="Times New Roman" w:eastAsia="Times New Roman" w:hAnsi="Times New Roman" w:cs="Times New Roman"/>
+          <w:sz w:val="24"/>
+          <w:szCs w:val="24"/>
+        </w:rPr>
+        <w:t>[1:]</w:t>
       </w:r>
       <w:r>
         <w:rPr>
@@ -179,7 +359,25 @@
           <w:sz w:val="24"/>
           <w:szCs w:val="24"/>
         </w:rPr>
-        <w:t xml:space="preserve">}}, registrada sob o número {{ num_autos }}.  </w:t>
+        <w:t xml:space="preserve">}}, registrada sob o número {{ </w:t>
+      </w:r>
+      <w:proofErr w:type="spellStart"/>
+      <w:r>
+        <w:rPr>
+          <w:rFonts w:ascii="Times New Roman" w:eastAsia="Times New Roman" w:hAnsi="Times New Roman" w:cs="Times New Roman"/>
+          <w:sz w:val="24"/>
+          <w:szCs w:val="24"/>
+        </w:rPr>
+        <w:t>num_autos</w:t>
+      </w:r>
+      <w:proofErr w:type="spellEnd"/>
+      <w:r>
+        <w:rPr>
+          <w:rFonts w:ascii="Times New Roman" w:eastAsia="Times New Roman" w:hAnsi="Times New Roman" w:cs="Times New Roman"/>
+          <w:sz w:val="24"/>
+          <w:szCs w:val="24"/>
+        </w:rPr>
+        <w:t xml:space="preserve"> }}.  </w:t>
       </w:r>
     </w:p>
     <w:p>
@@ -209,7 +407,16 @@
           <w:sz w:val="24"/>
           <w:szCs w:val="24"/>
         </w:rPr>
-        <w:t>{{ cidade</w:t>
+        <w:t xml:space="preserve">{{ </w:t>
+      </w:r>
+      <w:proofErr w:type="spellStart"/>
+      <w:r>
+        <w:rPr>
+          <w:rFonts w:ascii="Times New Roman" w:eastAsia="Times New Roman" w:hAnsi="Times New Roman" w:cs="Times New Roman"/>
+          <w:sz w:val="24"/>
+          <w:szCs w:val="24"/>
+        </w:rPr>
+        <w:t>cidade</w:t>
       </w:r>
       <w:r>
         <w:rPr>
@@ -219,13 +426,23 @@
         </w:rPr>
         <w:t>_assinatura</w:t>
       </w:r>
-      <w:r>
-        <w:rPr>
-          <w:rFonts w:ascii="Times New Roman" w:eastAsia="Times New Roman" w:hAnsi="Times New Roman" w:cs="Times New Roman"/>
-          <w:sz w:val="24"/>
-          <w:szCs w:val="24"/>
-        </w:rPr>
-        <w:t xml:space="preserve"> }}, {{ data</w:t>
+      <w:proofErr w:type="spellEnd"/>
+      <w:r>
+        <w:rPr>
+          <w:rFonts w:ascii="Times New Roman" w:eastAsia="Times New Roman" w:hAnsi="Times New Roman" w:cs="Times New Roman"/>
+          <w:sz w:val="24"/>
+          <w:szCs w:val="24"/>
+        </w:rPr>
+        <w:t xml:space="preserve"> }}, {{ </w:t>
+      </w:r>
+      <w:proofErr w:type="spellStart"/>
+      <w:r>
+        <w:rPr>
+          <w:rFonts w:ascii="Times New Roman" w:eastAsia="Times New Roman" w:hAnsi="Times New Roman" w:cs="Times New Roman"/>
+          <w:sz w:val="24"/>
+          <w:szCs w:val="24"/>
+        </w:rPr>
+        <w:t>data</w:t>
       </w:r>
       <w:r>
         <w:rPr>
@@ -235,6 +452,7 @@
         </w:rPr>
         <w:t>_assinatura</w:t>
       </w:r>
+      <w:proofErr w:type="spellEnd"/>
       <w:r>
         <w:rPr>
           <w:rFonts w:ascii="Times New Roman" w:eastAsia="Times New Roman" w:hAnsi="Times New Roman" w:cs="Times New Roman"/>
@@ -292,7 +510,25 @@
           <w:sz w:val="24"/>
           <w:szCs w:val="24"/>
         </w:rPr>
-        <w:t>Nome: {{ nome_patrono_atual }}</w:t>
+        <w:t xml:space="preserve">Nome: {{ </w:t>
+      </w:r>
+      <w:proofErr w:type="spellStart"/>
+      <w:r>
+        <w:rPr>
+          <w:rFonts w:ascii="Times New Roman" w:eastAsia="Times New Roman" w:hAnsi="Times New Roman" w:cs="Times New Roman"/>
+          <w:sz w:val="24"/>
+          <w:szCs w:val="24"/>
+        </w:rPr>
+        <w:t>nome_patrono_atual</w:t>
+      </w:r>
+      <w:proofErr w:type="spellEnd"/>
+      <w:r>
+        <w:rPr>
+          <w:rFonts w:ascii="Times New Roman" w:eastAsia="Times New Roman" w:hAnsi="Times New Roman" w:cs="Times New Roman"/>
+          <w:sz w:val="24"/>
+          <w:szCs w:val="24"/>
+        </w:rPr>
+        <w:t xml:space="preserve"> }}</w:t>
       </w:r>
     </w:p>
     <w:p>
@@ -322,6 +558,7 @@
         </w:rPr>
         <w:t xml:space="preserve">: {{ </w:t>
       </w:r>
+      <w:proofErr w:type="spellStart"/>
       <w:r>
         <w:rPr>
           <w:rFonts w:ascii="Times New Roman" w:eastAsia="Times New Roman" w:hAnsi="Times New Roman" w:cs="Times New Roman"/>
@@ -330,6 +567,7 @@
         </w:rPr>
         <w:t>patrono_estadooab</w:t>
       </w:r>
+      <w:proofErr w:type="spellEnd"/>
       <w:r>
         <w:rPr>
           <w:rFonts w:ascii="Times New Roman" w:eastAsia="Times New Roman" w:hAnsi="Times New Roman" w:cs="Times New Roman"/>
@@ -346,6 +584,7 @@
         </w:rPr>
         <w:t xml:space="preserve">{{ </w:t>
       </w:r>
+      <w:proofErr w:type="spellStart"/>
       <w:r>
         <w:rPr>
           <w:rFonts w:ascii="Times New Roman" w:eastAsia="Times New Roman" w:hAnsi="Times New Roman" w:cs="Times New Roman"/>
@@ -354,6 +593,7 @@
         </w:rPr>
         <w:t>patrono_numoab</w:t>
       </w:r>
+      <w:proofErr w:type="spellEnd"/>
       <w:r>
         <w:rPr>
           <w:rFonts w:ascii="Times New Roman" w:eastAsia="Times New Roman" w:hAnsi="Times New Roman" w:cs="Times New Roman"/>
@@ -643,7 +883,27 @@
               <w:sz w:val="18"/>
               <w:szCs w:val="18"/>
             </w:rPr>
-            <w:t>BH/MG, CEP 30.130-180, Tel: (31) 3409-8667</w:t>
+            <w:t xml:space="preserve">BH/MG, CEP 30.130-180, </w:t>
+          </w:r>
+          <w:proofErr w:type="spellStart"/>
+          <w:r>
+            <w:rPr>
+              <w:rFonts w:ascii="Arial" w:eastAsia="Cambria" w:hAnsi="Arial" w:cs="Arial"/>
+              <w:iCs/>
+              <w:sz w:val="18"/>
+              <w:szCs w:val="18"/>
+            </w:rPr>
+            <w:t>Tel</w:t>
+          </w:r>
+          <w:proofErr w:type="spellEnd"/>
+          <w:r>
+            <w:rPr>
+              <w:rFonts w:ascii="Arial" w:eastAsia="Cambria" w:hAnsi="Arial" w:cs="Arial"/>
+              <w:iCs/>
+              <w:sz w:val="18"/>
+              <w:szCs w:val="18"/>
+            </w:rPr>
+            <w:t>: (31) 3409-8667</w:t>
           </w:r>
         </w:p>
       </w:tc>

</xml_diff>

<commit_message>
#45 Variável patrono estado oab em duplicidade removida
</commit_message>
<xml_diff>
--- a/docassemble/docsdaj/data/templates/substabelecimento.docx
+++ b/docassemble/docsdaj/data/templates/substabelecimento.docx
@@ -75,275 +75,7 @@
           <w:sz w:val="24"/>
           <w:szCs w:val="24"/>
         </w:rPr>
-        <w:t xml:space="preserve">Eu, {{ </w:t>
-      </w:r>
-      <w:proofErr w:type="spellStart"/>
-      <w:r>
-        <w:rPr>
-          <w:rFonts w:ascii="Times New Roman" w:eastAsia="Times New Roman" w:hAnsi="Times New Roman" w:cs="Times New Roman"/>
-          <w:sz w:val="24"/>
-          <w:szCs w:val="24"/>
-        </w:rPr>
-        <w:t>nome_patrono_atual</w:t>
-      </w:r>
-      <w:proofErr w:type="spellEnd"/>
-      <w:r>
-        <w:rPr>
-          <w:rFonts w:ascii="Times New Roman" w:eastAsia="Times New Roman" w:hAnsi="Times New Roman" w:cs="Times New Roman"/>
-          <w:sz w:val="24"/>
-          <w:szCs w:val="24"/>
-        </w:rPr>
-        <w:t xml:space="preserve"> }}, OAB</w:t>
-      </w:r>
-      <w:r>
-        <w:rPr>
-          <w:rFonts w:ascii="Times New Roman" w:eastAsia="Times New Roman" w:hAnsi="Times New Roman" w:cs="Times New Roman"/>
-          <w:sz w:val="24"/>
-          <w:szCs w:val="24"/>
-        </w:rPr>
-        <w:t xml:space="preserve"> {{ </w:t>
-      </w:r>
-      <w:proofErr w:type="spellStart"/>
-      <w:r>
-        <w:rPr>
-          <w:rFonts w:ascii="Times New Roman" w:eastAsia="Times New Roman" w:hAnsi="Times New Roman" w:cs="Times New Roman"/>
-          <w:sz w:val="24"/>
-          <w:szCs w:val="24"/>
-        </w:rPr>
-        <w:t>patrono_estadooab</w:t>
-      </w:r>
-      <w:proofErr w:type="spellEnd"/>
-      <w:r>
-        <w:rPr>
-          <w:rFonts w:ascii="Times New Roman" w:eastAsia="Times New Roman" w:hAnsi="Times New Roman" w:cs="Times New Roman"/>
-          <w:sz w:val="24"/>
-          <w:szCs w:val="24"/>
-        </w:rPr>
-        <w:t xml:space="preserve"> }}</w:t>
-      </w:r>
-      <w:r>
-        <w:rPr>
-          <w:rFonts w:ascii="Times New Roman" w:eastAsia="Times New Roman" w:hAnsi="Times New Roman" w:cs="Times New Roman"/>
-          <w:sz w:val="24"/>
-          <w:szCs w:val="24"/>
-        </w:rPr>
-        <w:t xml:space="preserve"> {{ </w:t>
-      </w:r>
-      <w:proofErr w:type="spellStart"/>
-      <w:r>
-        <w:rPr>
-          <w:rFonts w:ascii="Times New Roman" w:eastAsia="Times New Roman" w:hAnsi="Times New Roman" w:cs="Times New Roman"/>
-          <w:sz w:val="24"/>
-          <w:szCs w:val="24"/>
-        </w:rPr>
-        <w:t>patrono_estadooab.upper</w:t>
-      </w:r>
-      <w:proofErr w:type="spellEnd"/>
-      <w:r>
-        <w:rPr>
-          <w:rFonts w:ascii="Times New Roman" w:eastAsia="Times New Roman" w:hAnsi="Times New Roman" w:cs="Times New Roman"/>
-          <w:sz w:val="24"/>
-          <w:szCs w:val="24"/>
-        </w:rPr>
-        <w:t xml:space="preserve">() }}{{ </w:t>
-      </w:r>
-      <w:proofErr w:type="spellStart"/>
-      <w:r>
-        <w:rPr>
-          <w:rFonts w:ascii="Times New Roman" w:eastAsia="Times New Roman" w:hAnsi="Times New Roman" w:cs="Times New Roman"/>
-          <w:sz w:val="24"/>
-          <w:szCs w:val="24"/>
-        </w:rPr>
-        <w:t>patrono_numoab</w:t>
-      </w:r>
-      <w:proofErr w:type="spellEnd"/>
-      <w:r>
-        <w:rPr>
-          <w:rFonts w:ascii="Times New Roman" w:eastAsia="Times New Roman" w:hAnsi="Times New Roman" w:cs="Times New Roman"/>
-          <w:sz w:val="24"/>
-          <w:szCs w:val="24"/>
-        </w:rPr>
-        <w:t xml:space="preserve"> }} substabeleço com reservas, na(s) pessoa(s) do(s) Assistente(s) Judiciário(s) da Divisão de Assistência Judiciária da Universidade Federal de Minas Gerais {%  for colaborador in colaboradores%} {{</w:t>
-      </w:r>
-      <w:proofErr w:type="spellStart"/>
-      <w:r>
-        <w:rPr>
-          <w:rFonts w:ascii="Times New Roman" w:eastAsia="Times New Roman" w:hAnsi="Times New Roman" w:cs="Times New Roman"/>
-          <w:sz w:val="24"/>
-          <w:szCs w:val="24"/>
-        </w:rPr>
-        <w:t>colaborador.name.full</w:t>
-      </w:r>
-      <w:proofErr w:type="spellEnd"/>
-      <w:r>
-        <w:rPr>
-          <w:rFonts w:ascii="Times New Roman" w:eastAsia="Times New Roman" w:hAnsi="Times New Roman" w:cs="Times New Roman"/>
-          <w:sz w:val="24"/>
-          <w:szCs w:val="24"/>
-        </w:rPr>
-        <w:t>().</w:t>
-      </w:r>
-      <w:proofErr w:type="spellStart"/>
-      <w:r>
-        <w:rPr>
-          <w:rFonts w:ascii="Times New Roman" w:eastAsia="Times New Roman" w:hAnsi="Times New Roman" w:cs="Times New Roman"/>
-          <w:sz w:val="24"/>
-          <w:szCs w:val="24"/>
-        </w:rPr>
-        <w:t>upper</w:t>
-      </w:r>
-      <w:proofErr w:type="spellEnd"/>
-      <w:r>
-        <w:rPr>
-          <w:rFonts w:ascii="Times New Roman" w:eastAsia="Times New Roman" w:hAnsi="Times New Roman" w:cs="Times New Roman"/>
-          <w:sz w:val="24"/>
-          <w:szCs w:val="24"/>
-        </w:rPr>
-        <w:t>()}}, OAB {{</w:t>
-      </w:r>
-      <w:proofErr w:type="spellStart"/>
-      <w:r>
-        <w:rPr>
-          <w:rFonts w:ascii="Times New Roman" w:eastAsia="Times New Roman" w:hAnsi="Times New Roman" w:cs="Times New Roman"/>
-          <w:sz w:val="24"/>
-          <w:szCs w:val="24"/>
-        </w:rPr>
-        <w:t>colaborador.estadooab.upper</w:t>
-      </w:r>
-      <w:proofErr w:type="spellEnd"/>
-      <w:r>
-        <w:rPr>
-          <w:rFonts w:ascii="Times New Roman" w:eastAsia="Times New Roman" w:hAnsi="Times New Roman" w:cs="Times New Roman"/>
-          <w:sz w:val="24"/>
-          <w:szCs w:val="24"/>
-        </w:rPr>
-        <w:t>()}}{{</w:t>
-      </w:r>
-      <w:proofErr w:type="spellStart"/>
-      <w:r>
-        <w:rPr>
-          <w:rFonts w:ascii="Times New Roman" w:eastAsia="Times New Roman" w:hAnsi="Times New Roman" w:cs="Times New Roman"/>
-          <w:sz w:val="24"/>
-          <w:szCs w:val="24"/>
-        </w:rPr>
-        <w:t>colaborador.numoab</w:t>
-      </w:r>
-      <w:proofErr w:type="spellEnd"/>
-      <w:r>
-        <w:rPr>
-          <w:rFonts w:ascii="Times New Roman" w:eastAsia="Times New Roman" w:hAnsi="Times New Roman" w:cs="Times New Roman"/>
-          <w:sz w:val="24"/>
-          <w:szCs w:val="24"/>
-        </w:rPr>
-        <w:t xml:space="preserve">}}, {% </w:t>
-      </w:r>
-      <w:proofErr w:type="spellStart"/>
-      <w:r>
-        <w:rPr>
-          <w:rFonts w:ascii="Times New Roman" w:eastAsia="Times New Roman" w:hAnsi="Times New Roman" w:cs="Times New Roman"/>
-          <w:sz w:val="24"/>
-          <w:szCs w:val="24"/>
-        </w:rPr>
-        <w:t>endfor</w:t>
-      </w:r>
-      <w:proofErr w:type="spellEnd"/>
-      <w:r>
-        <w:rPr>
-          <w:rFonts w:ascii="Times New Roman" w:eastAsia="Times New Roman" w:hAnsi="Times New Roman" w:cs="Times New Roman"/>
-          <w:sz w:val="24"/>
-          <w:szCs w:val="24"/>
-        </w:rPr>
-        <w:t xml:space="preserve"> %}todos os poderes a mim outorgados por {{ </w:t>
-      </w:r>
-      <w:proofErr w:type="spellStart"/>
-      <w:r>
-        <w:rPr>
-          <w:rFonts w:ascii="Times New Roman" w:eastAsia="Times New Roman" w:hAnsi="Times New Roman" w:cs="Times New Roman"/>
-          <w:sz w:val="24"/>
-          <w:szCs w:val="24"/>
-        </w:rPr>
-        <w:t>nome_assistido</w:t>
-      </w:r>
-      <w:proofErr w:type="spellEnd"/>
-      <w:r>
-        <w:rPr>
-          <w:rFonts w:ascii="Times New Roman" w:eastAsia="Times New Roman" w:hAnsi="Times New Roman" w:cs="Times New Roman"/>
-          <w:sz w:val="24"/>
-          <w:szCs w:val="24"/>
-        </w:rPr>
-        <w:t xml:space="preserve"> }}, CPF nº {{ </w:t>
-      </w:r>
-      <w:proofErr w:type="spellStart"/>
-      <w:r>
-        <w:rPr>
-          <w:rFonts w:ascii="Times New Roman" w:eastAsia="Times New Roman" w:hAnsi="Times New Roman" w:cs="Times New Roman"/>
-          <w:sz w:val="24"/>
-          <w:szCs w:val="24"/>
-        </w:rPr>
-        <w:t>num_cpf</w:t>
-      </w:r>
-      <w:proofErr w:type="spellEnd"/>
-      <w:r>
-        <w:rPr>
-          <w:rFonts w:ascii="Times New Roman" w:eastAsia="Times New Roman" w:hAnsi="Times New Roman" w:cs="Times New Roman"/>
-          <w:sz w:val="24"/>
-          <w:szCs w:val="24"/>
-        </w:rPr>
-        <w:t xml:space="preserve"> }}, na ação {{ </w:t>
-      </w:r>
-      <w:proofErr w:type="spellStart"/>
-      <w:r>
-        <w:rPr>
-          <w:rFonts w:ascii="Times New Roman" w:eastAsia="Times New Roman" w:hAnsi="Times New Roman" w:cs="Times New Roman"/>
-          <w:sz w:val="24"/>
-          <w:szCs w:val="24"/>
-        </w:rPr>
-        <w:t>tipo_acao</w:t>
-      </w:r>
-      <w:proofErr w:type="spellEnd"/>
-      <w:r>
-        <w:rPr>
-          <w:rFonts w:ascii="Times New Roman" w:eastAsia="Times New Roman" w:hAnsi="Times New Roman" w:cs="Times New Roman"/>
-          <w:sz w:val="24"/>
-          <w:szCs w:val="24"/>
-        </w:rPr>
-        <w:t>[0].</w:t>
-      </w:r>
-      <w:proofErr w:type="spellStart"/>
-      <w:r>
-        <w:rPr>
-          <w:rFonts w:ascii="Times New Roman" w:eastAsia="Times New Roman" w:hAnsi="Times New Roman" w:cs="Times New Roman"/>
-          <w:sz w:val="24"/>
-          <w:szCs w:val="24"/>
-        </w:rPr>
-        <w:t>lower</w:t>
-      </w:r>
-      <w:proofErr w:type="spellEnd"/>
-      <w:r>
-        <w:rPr>
-          <w:rFonts w:ascii="Times New Roman" w:eastAsia="Times New Roman" w:hAnsi="Times New Roman" w:cs="Times New Roman"/>
-          <w:sz w:val="24"/>
-          <w:szCs w:val="24"/>
-        </w:rPr>
-        <w:t xml:space="preserve">() + </w:t>
-      </w:r>
-      <w:proofErr w:type="spellStart"/>
-      <w:r>
-        <w:rPr>
-          <w:rFonts w:ascii="Times New Roman" w:eastAsia="Times New Roman" w:hAnsi="Times New Roman" w:cs="Times New Roman"/>
-          <w:sz w:val="24"/>
-          <w:szCs w:val="24"/>
-        </w:rPr>
-        <w:t>tipo_acao</w:t>
-      </w:r>
-      <w:proofErr w:type="spellEnd"/>
-      <w:r>
-        <w:rPr>
-          <w:rFonts w:ascii="Times New Roman" w:eastAsia="Times New Roman" w:hAnsi="Times New Roman" w:cs="Times New Roman"/>
-          <w:sz w:val="24"/>
-          <w:szCs w:val="24"/>
-        </w:rPr>
-        <w:t>[1:]</w:t>
+        <w:t>Eu, {{ nome_patrono_atual }}, OAB</w:t>
       </w:r>
       <w:r>
         <w:rPr>
@@ -359,25 +91,31 @@
           <w:sz w:val="24"/>
           <w:szCs w:val="24"/>
         </w:rPr>
-        <w:t xml:space="preserve">}}, registrada sob o número {{ </w:t>
-      </w:r>
-      <w:proofErr w:type="spellStart"/>
-      <w:r>
-        <w:rPr>
-          <w:rFonts w:ascii="Times New Roman" w:eastAsia="Times New Roman" w:hAnsi="Times New Roman" w:cs="Times New Roman"/>
-          <w:sz w:val="24"/>
-          <w:szCs w:val="24"/>
-        </w:rPr>
-        <w:t>num_autos</w:t>
-      </w:r>
-      <w:proofErr w:type="spellEnd"/>
-      <w:r>
-        <w:rPr>
-          <w:rFonts w:ascii="Times New Roman" w:eastAsia="Times New Roman" w:hAnsi="Times New Roman" w:cs="Times New Roman"/>
-          <w:sz w:val="24"/>
-          <w:szCs w:val="24"/>
-        </w:rPr>
-        <w:t xml:space="preserve"> }}.  </w:t>
+        <w:t xml:space="preserve">{{ patrono_estadooab.upper() }}{{ patrono_numoab }} substabeleço com reservas, na(s) pessoa(s) do(s) Assistente(s) Judiciário(s) da Divisão de Assistência Judiciária da Universidade Federal de Minas Gerais {%  for colaborador in colaboradores%} {{colaborador.name.full().upper()}}, OAB {{colaborador.estadooab.upper()}}{{colaborador.numoab}}, {% endfor %}todos os poderes a mim outorgados por {{ nome_assistido }}, CPF nº {{ num_cpf }}, na ação {{ </w:t>
+      </w:r>
+      <w:r>
+        <w:rPr>
+          <w:rFonts w:ascii="Times New Roman" w:eastAsia="Times New Roman" w:hAnsi="Times New Roman" w:cs="Times New Roman"/>
+          <w:sz w:val="24"/>
+          <w:szCs w:val="24"/>
+        </w:rPr>
+        <w:t>tipo_acao[0].lower() + tipo_acao[1:]</w:t>
+      </w:r>
+      <w:r>
+        <w:rPr>
+          <w:rFonts w:ascii="Times New Roman" w:eastAsia="Times New Roman" w:hAnsi="Times New Roman" w:cs="Times New Roman"/>
+          <w:sz w:val="24"/>
+          <w:szCs w:val="24"/>
+        </w:rPr>
+        <w:t xml:space="preserve"> </w:t>
+      </w:r>
+      <w:r>
+        <w:rPr>
+          <w:rFonts w:ascii="Times New Roman" w:eastAsia="Times New Roman" w:hAnsi="Times New Roman" w:cs="Times New Roman"/>
+          <w:sz w:val="24"/>
+          <w:szCs w:val="24"/>
+        </w:rPr>
+        <w:t xml:space="preserve">}}, registrada sob o número {{ num_autos }}.  </w:t>
       </w:r>
     </w:p>
     <w:p>
@@ -407,16 +145,7 @@
           <w:sz w:val="24"/>
           <w:szCs w:val="24"/>
         </w:rPr>
-        <w:t xml:space="preserve">{{ </w:t>
-      </w:r>
-      <w:proofErr w:type="spellStart"/>
-      <w:r>
-        <w:rPr>
-          <w:rFonts w:ascii="Times New Roman" w:eastAsia="Times New Roman" w:hAnsi="Times New Roman" w:cs="Times New Roman"/>
-          <w:sz w:val="24"/>
-          <w:szCs w:val="24"/>
-        </w:rPr>
-        <w:t>cidade</w:t>
+        <w:t>{{ cidade</w:t>
       </w:r>
       <w:r>
         <w:rPr>
@@ -426,23 +155,13 @@
         </w:rPr>
         <w:t>_assinatura</w:t>
       </w:r>
-      <w:proofErr w:type="spellEnd"/>
-      <w:r>
-        <w:rPr>
-          <w:rFonts w:ascii="Times New Roman" w:eastAsia="Times New Roman" w:hAnsi="Times New Roman" w:cs="Times New Roman"/>
-          <w:sz w:val="24"/>
-          <w:szCs w:val="24"/>
-        </w:rPr>
-        <w:t xml:space="preserve"> }}, {{ </w:t>
-      </w:r>
-      <w:proofErr w:type="spellStart"/>
-      <w:r>
-        <w:rPr>
-          <w:rFonts w:ascii="Times New Roman" w:eastAsia="Times New Roman" w:hAnsi="Times New Roman" w:cs="Times New Roman"/>
-          <w:sz w:val="24"/>
-          <w:szCs w:val="24"/>
-        </w:rPr>
-        <w:t>data</w:t>
+      <w:r>
+        <w:rPr>
+          <w:rFonts w:ascii="Times New Roman" w:eastAsia="Times New Roman" w:hAnsi="Times New Roman" w:cs="Times New Roman"/>
+          <w:sz w:val="24"/>
+          <w:szCs w:val="24"/>
+        </w:rPr>
+        <w:t xml:space="preserve"> }}, {{ data</w:t>
       </w:r>
       <w:r>
         <w:rPr>
@@ -452,7 +171,6 @@
         </w:rPr>
         <w:t>_assinatura</w:t>
       </w:r>
-      <w:proofErr w:type="spellEnd"/>
       <w:r>
         <w:rPr>
           <w:rFonts w:ascii="Times New Roman" w:eastAsia="Times New Roman" w:hAnsi="Times New Roman" w:cs="Times New Roman"/>
@@ -510,25 +228,7 @@
           <w:sz w:val="24"/>
           <w:szCs w:val="24"/>
         </w:rPr>
-        <w:t xml:space="preserve">Nome: {{ </w:t>
-      </w:r>
-      <w:proofErr w:type="spellStart"/>
-      <w:r>
-        <w:rPr>
-          <w:rFonts w:ascii="Times New Roman" w:eastAsia="Times New Roman" w:hAnsi="Times New Roman" w:cs="Times New Roman"/>
-          <w:sz w:val="24"/>
-          <w:szCs w:val="24"/>
-        </w:rPr>
-        <w:t>nome_patrono_atual</w:t>
-      </w:r>
-      <w:proofErr w:type="spellEnd"/>
-      <w:r>
-        <w:rPr>
-          <w:rFonts w:ascii="Times New Roman" w:eastAsia="Times New Roman" w:hAnsi="Times New Roman" w:cs="Times New Roman"/>
-          <w:sz w:val="24"/>
-          <w:szCs w:val="24"/>
-        </w:rPr>
-        <w:t xml:space="preserve"> }}</w:t>
+        <w:t>Nome: {{ nome_patrono_atual }}</w:t>
       </w:r>
     </w:p>
     <w:p>
@@ -558,7 +258,6 @@
         </w:rPr>
         <w:t xml:space="preserve">: {{ </w:t>
       </w:r>
-      <w:proofErr w:type="spellStart"/>
       <w:r>
         <w:rPr>
           <w:rFonts w:ascii="Times New Roman" w:eastAsia="Times New Roman" w:hAnsi="Times New Roman" w:cs="Times New Roman"/>
@@ -567,7 +266,6 @@
         </w:rPr>
         <w:t>patrono_estadooab</w:t>
       </w:r>
-      <w:proofErr w:type="spellEnd"/>
       <w:r>
         <w:rPr>
           <w:rFonts w:ascii="Times New Roman" w:eastAsia="Times New Roman" w:hAnsi="Times New Roman" w:cs="Times New Roman"/>
@@ -584,7 +282,6 @@
         </w:rPr>
         <w:t xml:space="preserve">{{ </w:t>
       </w:r>
-      <w:proofErr w:type="spellStart"/>
       <w:r>
         <w:rPr>
           <w:rFonts w:ascii="Times New Roman" w:eastAsia="Times New Roman" w:hAnsi="Times New Roman" w:cs="Times New Roman"/>
@@ -593,7 +290,6 @@
         </w:rPr>
         <w:t>patrono_numoab</w:t>
       </w:r>
-      <w:proofErr w:type="spellEnd"/>
       <w:r>
         <w:rPr>
           <w:rFonts w:ascii="Times New Roman" w:eastAsia="Times New Roman" w:hAnsi="Times New Roman" w:cs="Times New Roman"/>
@@ -883,27 +579,7 @@
               <w:sz w:val="18"/>
               <w:szCs w:val="18"/>
             </w:rPr>
-            <w:t xml:space="preserve">BH/MG, CEP 30.130-180, </w:t>
-          </w:r>
-          <w:proofErr w:type="spellStart"/>
-          <w:r>
-            <w:rPr>
-              <w:rFonts w:ascii="Arial" w:eastAsia="Cambria" w:hAnsi="Arial" w:cs="Arial"/>
-              <w:iCs/>
-              <w:sz w:val="18"/>
-              <w:szCs w:val="18"/>
-            </w:rPr>
-            <w:t>Tel</w:t>
-          </w:r>
-          <w:proofErr w:type="spellEnd"/>
-          <w:r>
-            <w:rPr>
-              <w:rFonts w:ascii="Arial" w:eastAsia="Cambria" w:hAnsi="Arial" w:cs="Arial"/>
-              <w:iCs/>
-              <w:sz w:val="18"/>
-              <w:szCs w:val="18"/>
-            </w:rPr>
-            <w:t>: (31) 3409-8667</w:t>
+            <w:t>BH/MG, CEP 30.130-180, Tel: (31) 3409-8667</w:t>
           </w:r>
         </w:p>
       </w:tc>

</xml_diff>

<commit_message>
#45 adicionado upper no tipo de ação
</commit_message>
<xml_diff>
--- a/docassemble/docsdaj/data/templates/substabelecimento.docx
+++ b/docassemble/docsdaj/data/templates/substabelecimento.docx
@@ -75,7 +75,25 @@
           <w:sz w:val="24"/>
           <w:szCs w:val="24"/>
         </w:rPr>
-        <w:t>Eu, {{ nome_patrono_atual }}, OAB</w:t>
+        <w:t xml:space="preserve">Eu, {{ </w:t>
+      </w:r>
+      <w:proofErr w:type="spellStart"/>
+      <w:r>
+        <w:rPr>
+          <w:rFonts w:ascii="Times New Roman" w:eastAsia="Times New Roman" w:hAnsi="Times New Roman" w:cs="Times New Roman"/>
+          <w:sz w:val="24"/>
+          <w:szCs w:val="24"/>
+        </w:rPr>
+        <w:t>nome_patrono_atual</w:t>
+      </w:r>
+      <w:proofErr w:type="spellEnd"/>
+      <w:r>
+        <w:rPr>
+          <w:rFonts w:ascii="Times New Roman" w:eastAsia="Times New Roman" w:hAnsi="Times New Roman" w:cs="Times New Roman"/>
+          <w:sz w:val="24"/>
+          <w:szCs w:val="24"/>
+        </w:rPr>
+        <w:t xml:space="preserve"> }}, OAB</w:t>
       </w:r>
       <w:r>
         <w:rPr>
@@ -91,15 +109,195 @@
           <w:sz w:val="24"/>
           <w:szCs w:val="24"/>
         </w:rPr>
-        <w:t xml:space="preserve">{{ patrono_estadooab.upper() }}{{ patrono_numoab }} substabeleço com reservas, na(s) pessoa(s) do(s) Assistente(s) Judiciário(s) da Divisão de Assistência Judiciária da Universidade Federal de Minas Gerais {%  for colaborador in colaboradores%} {{colaborador.name.full().upper()}}, OAB {{colaborador.estadooab.upper()}}{{colaborador.numoab}}, {% endfor %}todos os poderes a mim outorgados por {{ nome_assistido }}, CPF nº {{ num_cpf }}, na {{ </w:t>
-      </w:r>
-      <w:r>
-        <w:rPr>
-          <w:rFonts w:ascii="Times New Roman" w:eastAsia="Times New Roman" w:hAnsi="Times New Roman" w:cs="Times New Roman"/>
-          <w:sz w:val="24"/>
-          <w:szCs w:val="24"/>
-        </w:rPr>
-        <w:t>tipo_acao[0].lower() + tipo_acao[1:]</w:t>
+        <w:t xml:space="preserve">{{ </w:t>
+      </w:r>
+      <w:proofErr w:type="spellStart"/>
+      <w:r>
+        <w:rPr>
+          <w:rFonts w:ascii="Times New Roman" w:eastAsia="Times New Roman" w:hAnsi="Times New Roman" w:cs="Times New Roman"/>
+          <w:sz w:val="24"/>
+          <w:szCs w:val="24"/>
+        </w:rPr>
+        <w:t>patrono_estadooab.upper</w:t>
+      </w:r>
+      <w:proofErr w:type="spellEnd"/>
+      <w:r>
+        <w:rPr>
+          <w:rFonts w:ascii="Times New Roman" w:eastAsia="Times New Roman" w:hAnsi="Times New Roman" w:cs="Times New Roman"/>
+          <w:sz w:val="24"/>
+          <w:szCs w:val="24"/>
+        </w:rPr>
+        <w:t xml:space="preserve">() }}{{ </w:t>
+      </w:r>
+      <w:proofErr w:type="spellStart"/>
+      <w:r>
+        <w:rPr>
+          <w:rFonts w:ascii="Times New Roman" w:eastAsia="Times New Roman" w:hAnsi="Times New Roman" w:cs="Times New Roman"/>
+          <w:sz w:val="24"/>
+          <w:szCs w:val="24"/>
+        </w:rPr>
+        <w:t>patrono_numoab</w:t>
+      </w:r>
+      <w:proofErr w:type="spellEnd"/>
+      <w:r>
+        <w:rPr>
+          <w:rFonts w:ascii="Times New Roman" w:eastAsia="Times New Roman" w:hAnsi="Times New Roman" w:cs="Times New Roman"/>
+          <w:sz w:val="24"/>
+          <w:szCs w:val="24"/>
+        </w:rPr>
+        <w:t xml:space="preserve"> }} substabeleço com reservas, na(s) pessoa(s) do(s) Assistente(s) Judiciário(s) da Divisão de Assistência Judiciária da Universidade Federal de Minas Gerais {%  for colaborador in colaboradores%} {{</w:t>
+      </w:r>
+      <w:proofErr w:type="spellStart"/>
+      <w:r>
+        <w:rPr>
+          <w:rFonts w:ascii="Times New Roman" w:eastAsia="Times New Roman" w:hAnsi="Times New Roman" w:cs="Times New Roman"/>
+          <w:sz w:val="24"/>
+          <w:szCs w:val="24"/>
+        </w:rPr>
+        <w:t>colaborador.name.full</w:t>
+      </w:r>
+      <w:proofErr w:type="spellEnd"/>
+      <w:r>
+        <w:rPr>
+          <w:rFonts w:ascii="Times New Roman" w:eastAsia="Times New Roman" w:hAnsi="Times New Roman" w:cs="Times New Roman"/>
+          <w:sz w:val="24"/>
+          <w:szCs w:val="24"/>
+        </w:rPr>
+        <w:t>().</w:t>
+      </w:r>
+      <w:proofErr w:type="spellStart"/>
+      <w:r>
+        <w:rPr>
+          <w:rFonts w:ascii="Times New Roman" w:eastAsia="Times New Roman" w:hAnsi="Times New Roman" w:cs="Times New Roman"/>
+          <w:sz w:val="24"/>
+          <w:szCs w:val="24"/>
+        </w:rPr>
+        <w:t>upper</w:t>
+      </w:r>
+      <w:proofErr w:type="spellEnd"/>
+      <w:r>
+        <w:rPr>
+          <w:rFonts w:ascii="Times New Roman" w:eastAsia="Times New Roman" w:hAnsi="Times New Roman" w:cs="Times New Roman"/>
+          <w:sz w:val="24"/>
+          <w:szCs w:val="24"/>
+        </w:rPr>
+        <w:t>()}}, OAB {{</w:t>
+      </w:r>
+      <w:proofErr w:type="spellStart"/>
+      <w:r>
+        <w:rPr>
+          <w:rFonts w:ascii="Times New Roman" w:eastAsia="Times New Roman" w:hAnsi="Times New Roman" w:cs="Times New Roman"/>
+          <w:sz w:val="24"/>
+          <w:szCs w:val="24"/>
+        </w:rPr>
+        <w:t>colaborador.estadooab.upper</w:t>
+      </w:r>
+      <w:proofErr w:type="spellEnd"/>
+      <w:r>
+        <w:rPr>
+          <w:rFonts w:ascii="Times New Roman" w:eastAsia="Times New Roman" w:hAnsi="Times New Roman" w:cs="Times New Roman"/>
+          <w:sz w:val="24"/>
+          <w:szCs w:val="24"/>
+        </w:rPr>
+        <w:t>()}}{{</w:t>
+      </w:r>
+      <w:proofErr w:type="spellStart"/>
+      <w:r>
+        <w:rPr>
+          <w:rFonts w:ascii="Times New Roman" w:eastAsia="Times New Roman" w:hAnsi="Times New Roman" w:cs="Times New Roman"/>
+          <w:sz w:val="24"/>
+          <w:szCs w:val="24"/>
+        </w:rPr>
+        <w:t>colaborador.numoab</w:t>
+      </w:r>
+      <w:proofErr w:type="spellEnd"/>
+      <w:r>
+        <w:rPr>
+          <w:rFonts w:ascii="Times New Roman" w:eastAsia="Times New Roman" w:hAnsi="Times New Roman" w:cs="Times New Roman"/>
+          <w:sz w:val="24"/>
+          <w:szCs w:val="24"/>
+        </w:rPr>
+        <w:t xml:space="preserve">}}, {% </w:t>
+      </w:r>
+      <w:proofErr w:type="spellStart"/>
+      <w:r>
+        <w:rPr>
+          <w:rFonts w:ascii="Times New Roman" w:eastAsia="Times New Roman" w:hAnsi="Times New Roman" w:cs="Times New Roman"/>
+          <w:sz w:val="24"/>
+          <w:szCs w:val="24"/>
+        </w:rPr>
+        <w:t>endfor</w:t>
+      </w:r>
+      <w:proofErr w:type="spellEnd"/>
+      <w:r>
+        <w:rPr>
+          <w:rFonts w:ascii="Times New Roman" w:eastAsia="Times New Roman" w:hAnsi="Times New Roman" w:cs="Times New Roman"/>
+          <w:sz w:val="24"/>
+          <w:szCs w:val="24"/>
+        </w:rPr>
+        <w:t xml:space="preserve"> %}todos os poderes a mim outorgados por {{ </w:t>
+      </w:r>
+      <w:proofErr w:type="spellStart"/>
+      <w:r>
+        <w:rPr>
+          <w:rFonts w:ascii="Times New Roman" w:eastAsia="Times New Roman" w:hAnsi="Times New Roman" w:cs="Times New Roman"/>
+          <w:sz w:val="24"/>
+          <w:szCs w:val="24"/>
+        </w:rPr>
+        <w:t>nome_assistido</w:t>
+      </w:r>
+      <w:proofErr w:type="spellEnd"/>
+      <w:r>
+        <w:rPr>
+          <w:rFonts w:ascii="Times New Roman" w:eastAsia="Times New Roman" w:hAnsi="Times New Roman" w:cs="Times New Roman"/>
+          <w:sz w:val="24"/>
+          <w:szCs w:val="24"/>
+        </w:rPr>
+        <w:t xml:space="preserve"> }}, CPF nº {{ </w:t>
+      </w:r>
+      <w:proofErr w:type="spellStart"/>
+      <w:r>
+        <w:rPr>
+          <w:rFonts w:ascii="Times New Roman" w:eastAsia="Times New Roman" w:hAnsi="Times New Roman" w:cs="Times New Roman"/>
+          <w:sz w:val="24"/>
+          <w:szCs w:val="24"/>
+        </w:rPr>
+        <w:t>num_cpf</w:t>
+      </w:r>
+      <w:proofErr w:type="spellEnd"/>
+      <w:r>
+        <w:rPr>
+          <w:rFonts w:ascii="Times New Roman" w:eastAsia="Times New Roman" w:hAnsi="Times New Roman" w:cs="Times New Roman"/>
+          <w:sz w:val="24"/>
+          <w:szCs w:val="24"/>
+        </w:rPr>
+        <w:t xml:space="preserve"> }}, na {{ </w:t>
+      </w:r>
+      <w:proofErr w:type="spellStart"/>
+      <w:r>
+        <w:rPr>
+          <w:rFonts w:ascii="Times New Roman" w:eastAsia="Times New Roman" w:hAnsi="Times New Roman" w:cs="Times New Roman"/>
+          <w:sz w:val="24"/>
+          <w:szCs w:val="24"/>
+        </w:rPr>
+        <w:t>tipo_acao</w:t>
+      </w:r>
+      <w:r>
+        <w:rPr>
+          <w:rFonts w:ascii="Times New Roman" w:eastAsia="Times New Roman" w:hAnsi="Times New Roman" w:cs="Times New Roman"/>
+          <w:sz w:val="24"/>
+          <w:szCs w:val="24"/>
+        </w:rPr>
+        <w:t>.upper</w:t>
+      </w:r>
+      <w:proofErr w:type="spellEnd"/>
+      <w:r>
+        <w:rPr>
+          <w:rFonts w:ascii="Times New Roman" w:eastAsia="Times New Roman" w:hAnsi="Times New Roman" w:cs="Times New Roman"/>
+          <w:sz w:val="24"/>
+          <w:szCs w:val="24"/>
+        </w:rPr>
+        <w:t>()</w:t>
       </w:r>
       <w:r>
         <w:rPr>
@@ -115,7 +313,25 @@
           <w:sz w:val="24"/>
           <w:szCs w:val="24"/>
         </w:rPr>
-        <w:t xml:space="preserve">}}, registrada sob o número {{ num_autos }}.  </w:t>
+        <w:t xml:space="preserve">}}, registrada sob o número {{ </w:t>
+      </w:r>
+      <w:proofErr w:type="spellStart"/>
+      <w:r>
+        <w:rPr>
+          <w:rFonts w:ascii="Times New Roman" w:eastAsia="Times New Roman" w:hAnsi="Times New Roman" w:cs="Times New Roman"/>
+          <w:sz w:val="24"/>
+          <w:szCs w:val="24"/>
+        </w:rPr>
+        <w:t>num_autos</w:t>
+      </w:r>
+      <w:proofErr w:type="spellEnd"/>
+      <w:r>
+        <w:rPr>
+          <w:rFonts w:ascii="Times New Roman" w:eastAsia="Times New Roman" w:hAnsi="Times New Roman" w:cs="Times New Roman"/>
+          <w:sz w:val="24"/>
+          <w:szCs w:val="24"/>
+        </w:rPr>
+        <w:t xml:space="preserve"> }}.  </w:t>
       </w:r>
     </w:p>
     <w:p>
@@ -145,7 +361,16 @@
           <w:sz w:val="24"/>
           <w:szCs w:val="24"/>
         </w:rPr>
-        <w:t>{{ cidade</w:t>
+        <w:t xml:space="preserve">{{ </w:t>
+      </w:r>
+      <w:proofErr w:type="spellStart"/>
+      <w:r>
+        <w:rPr>
+          <w:rFonts w:ascii="Times New Roman" w:eastAsia="Times New Roman" w:hAnsi="Times New Roman" w:cs="Times New Roman"/>
+          <w:sz w:val="24"/>
+          <w:szCs w:val="24"/>
+        </w:rPr>
+        <w:t>cidade</w:t>
       </w:r>
       <w:r>
         <w:rPr>
@@ -155,13 +380,23 @@
         </w:rPr>
         <w:t>_assinatura</w:t>
       </w:r>
-      <w:r>
-        <w:rPr>
-          <w:rFonts w:ascii="Times New Roman" w:eastAsia="Times New Roman" w:hAnsi="Times New Roman" w:cs="Times New Roman"/>
-          <w:sz w:val="24"/>
-          <w:szCs w:val="24"/>
-        </w:rPr>
-        <w:t xml:space="preserve"> }}, {{ data</w:t>
+      <w:proofErr w:type="spellEnd"/>
+      <w:r>
+        <w:rPr>
+          <w:rFonts w:ascii="Times New Roman" w:eastAsia="Times New Roman" w:hAnsi="Times New Roman" w:cs="Times New Roman"/>
+          <w:sz w:val="24"/>
+          <w:szCs w:val="24"/>
+        </w:rPr>
+        <w:t xml:space="preserve"> }}, {{ </w:t>
+      </w:r>
+      <w:proofErr w:type="spellStart"/>
+      <w:r>
+        <w:rPr>
+          <w:rFonts w:ascii="Times New Roman" w:eastAsia="Times New Roman" w:hAnsi="Times New Roman" w:cs="Times New Roman"/>
+          <w:sz w:val="24"/>
+          <w:szCs w:val="24"/>
+        </w:rPr>
+        <w:t>data</w:t>
       </w:r>
       <w:r>
         <w:rPr>
@@ -171,6 +406,7 @@
         </w:rPr>
         <w:t>_assinatura</w:t>
       </w:r>
+      <w:proofErr w:type="spellEnd"/>
       <w:r>
         <w:rPr>
           <w:rFonts w:ascii="Times New Roman" w:eastAsia="Times New Roman" w:hAnsi="Times New Roman" w:cs="Times New Roman"/>
@@ -228,7 +464,25 @@
           <w:sz w:val="24"/>
           <w:szCs w:val="24"/>
         </w:rPr>
-        <w:t>Nome: {{ nome_patrono_atual }}</w:t>
+        <w:t xml:space="preserve">Nome: {{ </w:t>
+      </w:r>
+      <w:proofErr w:type="spellStart"/>
+      <w:r>
+        <w:rPr>
+          <w:rFonts w:ascii="Times New Roman" w:eastAsia="Times New Roman" w:hAnsi="Times New Roman" w:cs="Times New Roman"/>
+          <w:sz w:val="24"/>
+          <w:szCs w:val="24"/>
+        </w:rPr>
+        <w:t>nome_patrono_atual</w:t>
+      </w:r>
+      <w:proofErr w:type="spellEnd"/>
+      <w:r>
+        <w:rPr>
+          <w:rFonts w:ascii="Times New Roman" w:eastAsia="Times New Roman" w:hAnsi="Times New Roman" w:cs="Times New Roman"/>
+          <w:sz w:val="24"/>
+          <w:szCs w:val="24"/>
+        </w:rPr>
+        <w:t xml:space="preserve"> }}</w:t>
       </w:r>
     </w:p>
     <w:p>
@@ -258,6 +512,7 @@
         </w:rPr>
         <w:t xml:space="preserve">: {{ </w:t>
       </w:r>
+      <w:proofErr w:type="spellStart"/>
       <w:r>
         <w:rPr>
           <w:rFonts w:ascii="Times New Roman" w:eastAsia="Times New Roman" w:hAnsi="Times New Roman" w:cs="Times New Roman"/>
@@ -266,6 +521,7 @@
         </w:rPr>
         <w:t>patrono_estadooab</w:t>
       </w:r>
+      <w:proofErr w:type="spellEnd"/>
       <w:r>
         <w:rPr>
           <w:rFonts w:ascii="Times New Roman" w:eastAsia="Times New Roman" w:hAnsi="Times New Roman" w:cs="Times New Roman"/>
@@ -282,6 +538,7 @@
         </w:rPr>
         <w:t xml:space="preserve">{{ </w:t>
       </w:r>
+      <w:proofErr w:type="spellStart"/>
       <w:r>
         <w:rPr>
           <w:rFonts w:ascii="Times New Roman" w:eastAsia="Times New Roman" w:hAnsi="Times New Roman" w:cs="Times New Roman"/>
@@ -290,6 +547,7 @@
         </w:rPr>
         <w:t>patrono_numoab</w:t>
       </w:r>
+      <w:proofErr w:type="spellEnd"/>
       <w:r>
         <w:rPr>
           <w:rFonts w:ascii="Times New Roman" w:eastAsia="Times New Roman" w:hAnsi="Times New Roman" w:cs="Times New Roman"/>
@@ -579,7 +837,27 @@
               <w:sz w:val="18"/>
               <w:szCs w:val="18"/>
             </w:rPr>
-            <w:t>BH/MG, CEP 30.130-180, Tel: (31) 3409-8667</w:t>
+            <w:t xml:space="preserve">BH/MG, CEP 30.130-180, </w:t>
+          </w:r>
+          <w:proofErr w:type="spellStart"/>
+          <w:r>
+            <w:rPr>
+              <w:rFonts w:ascii="Arial" w:eastAsia="Cambria" w:hAnsi="Arial" w:cs="Arial"/>
+              <w:iCs/>
+              <w:sz w:val="18"/>
+              <w:szCs w:val="18"/>
+            </w:rPr>
+            <w:t>Tel</w:t>
+          </w:r>
+          <w:proofErr w:type="spellEnd"/>
+          <w:r>
+            <w:rPr>
+              <w:rFonts w:ascii="Arial" w:eastAsia="Cambria" w:hAnsi="Arial" w:cs="Arial"/>
+              <w:iCs/>
+              <w:sz w:val="18"/>
+              <w:szCs w:val="18"/>
+            </w:rPr>
+            <w:t>: (31) 3409-8667</w:t>
           </w:r>
         </w:p>
       </w:tc>

</xml_diff>

<commit_message>
#45 código e docx recuperados
</commit_message>
<xml_diff>
--- a/docassemble/docsdaj/data/templates/substabelecimento.docx
+++ b/docassemble/docsdaj/data/templates/substabelecimento.docx
@@ -75,25 +75,7 @@
           <w:sz w:val="24"/>
           <w:szCs w:val="24"/>
         </w:rPr>
-        <w:t xml:space="preserve">Eu, {{ </w:t>
-      </w:r>
-      <w:proofErr w:type="spellStart"/>
-      <w:r>
-        <w:rPr>
-          <w:rFonts w:ascii="Times New Roman" w:eastAsia="Times New Roman" w:hAnsi="Times New Roman" w:cs="Times New Roman"/>
-          <w:sz w:val="24"/>
-          <w:szCs w:val="24"/>
-        </w:rPr>
-        <w:t>nome_patrono_atual</w:t>
-      </w:r>
-      <w:proofErr w:type="spellEnd"/>
-      <w:r>
-        <w:rPr>
-          <w:rFonts w:ascii="Times New Roman" w:eastAsia="Times New Roman" w:hAnsi="Times New Roman" w:cs="Times New Roman"/>
-          <w:sz w:val="24"/>
-          <w:szCs w:val="24"/>
-        </w:rPr>
-        <w:t xml:space="preserve"> }}, OAB</w:t>
+        <w:t>Eu,</w:t>
       </w:r>
       <w:r>
         <w:rPr>
@@ -109,171 +91,24 @@
           <w:sz w:val="24"/>
           <w:szCs w:val="24"/>
         </w:rPr>
-        <w:t xml:space="preserve">{{ </w:t>
-      </w:r>
-      <w:proofErr w:type="spellStart"/>
-      <w:r>
-        <w:rPr>
-          <w:rFonts w:ascii="Times New Roman" w:eastAsia="Times New Roman" w:hAnsi="Times New Roman" w:cs="Times New Roman"/>
-          <w:sz w:val="24"/>
-          <w:szCs w:val="24"/>
-        </w:rPr>
-        <w:t>patrono_estadooab.upper</w:t>
-      </w:r>
-      <w:proofErr w:type="spellEnd"/>
-      <w:r>
-        <w:rPr>
-          <w:rFonts w:ascii="Times New Roman" w:eastAsia="Times New Roman" w:hAnsi="Times New Roman" w:cs="Times New Roman"/>
-          <w:sz w:val="24"/>
-          <w:szCs w:val="24"/>
-        </w:rPr>
-        <w:t xml:space="preserve">() }}{{ </w:t>
-      </w:r>
-      <w:proofErr w:type="spellStart"/>
-      <w:r>
-        <w:rPr>
-          <w:rFonts w:ascii="Times New Roman" w:eastAsia="Times New Roman" w:hAnsi="Times New Roman" w:cs="Times New Roman"/>
-          <w:sz w:val="24"/>
-          <w:szCs w:val="24"/>
-        </w:rPr>
-        <w:t>patrono_numoab</w:t>
-      </w:r>
-      <w:proofErr w:type="spellEnd"/>
-      <w:r>
-        <w:rPr>
-          <w:rFonts w:ascii="Times New Roman" w:eastAsia="Times New Roman" w:hAnsi="Times New Roman" w:cs="Times New Roman"/>
-          <w:sz w:val="24"/>
-          <w:szCs w:val="24"/>
-        </w:rPr>
-        <w:t xml:space="preserve"> }} substabeleço com reservas, na(s) pessoa(s) do(s) Assistente(s) Judiciário(s) da Divisão de Assistência Judiciária da Universidade Federal de Minas Gerais {%  for colaborador in colaboradores%} {{</w:t>
-      </w:r>
-      <w:proofErr w:type="spellStart"/>
-      <w:r>
-        <w:rPr>
-          <w:rFonts w:ascii="Times New Roman" w:eastAsia="Times New Roman" w:hAnsi="Times New Roman" w:cs="Times New Roman"/>
-          <w:sz w:val="24"/>
-          <w:szCs w:val="24"/>
-        </w:rPr>
-        <w:t>colaborador.name.full</w:t>
-      </w:r>
-      <w:proofErr w:type="spellEnd"/>
-      <w:r>
-        <w:rPr>
-          <w:rFonts w:ascii="Times New Roman" w:eastAsia="Times New Roman" w:hAnsi="Times New Roman" w:cs="Times New Roman"/>
-          <w:sz w:val="24"/>
-          <w:szCs w:val="24"/>
-        </w:rPr>
-        <w:t>().</w:t>
-      </w:r>
-      <w:proofErr w:type="spellStart"/>
-      <w:r>
-        <w:rPr>
-          <w:rFonts w:ascii="Times New Roman" w:eastAsia="Times New Roman" w:hAnsi="Times New Roman" w:cs="Times New Roman"/>
-          <w:sz w:val="24"/>
-          <w:szCs w:val="24"/>
-        </w:rPr>
-        <w:t>upper</w:t>
-      </w:r>
-      <w:proofErr w:type="spellEnd"/>
-      <w:r>
-        <w:rPr>
-          <w:rFonts w:ascii="Times New Roman" w:eastAsia="Times New Roman" w:hAnsi="Times New Roman" w:cs="Times New Roman"/>
-          <w:sz w:val="24"/>
-          <w:szCs w:val="24"/>
-        </w:rPr>
-        <w:t>()}}, OAB {{</w:t>
-      </w:r>
-      <w:proofErr w:type="spellStart"/>
-      <w:r>
-        <w:rPr>
-          <w:rFonts w:ascii="Times New Roman" w:eastAsia="Times New Roman" w:hAnsi="Times New Roman" w:cs="Times New Roman"/>
-          <w:sz w:val="24"/>
-          <w:szCs w:val="24"/>
-        </w:rPr>
-        <w:t>colaborador.estadooab.upper</w:t>
-      </w:r>
-      <w:proofErr w:type="spellEnd"/>
-      <w:r>
-        <w:rPr>
-          <w:rFonts w:ascii="Times New Roman" w:eastAsia="Times New Roman" w:hAnsi="Times New Roman" w:cs="Times New Roman"/>
-          <w:sz w:val="24"/>
-          <w:szCs w:val="24"/>
-        </w:rPr>
-        <w:t>()}}{{</w:t>
-      </w:r>
-      <w:proofErr w:type="spellStart"/>
-      <w:r>
-        <w:rPr>
-          <w:rFonts w:ascii="Times New Roman" w:eastAsia="Times New Roman" w:hAnsi="Times New Roman" w:cs="Times New Roman"/>
-          <w:sz w:val="24"/>
-          <w:szCs w:val="24"/>
-        </w:rPr>
-        <w:t>colaborador.numoab</w:t>
-      </w:r>
-      <w:proofErr w:type="spellEnd"/>
-      <w:r>
-        <w:rPr>
-          <w:rFonts w:ascii="Times New Roman" w:eastAsia="Times New Roman" w:hAnsi="Times New Roman" w:cs="Times New Roman"/>
-          <w:sz w:val="24"/>
-          <w:szCs w:val="24"/>
-        </w:rPr>
-        <w:t xml:space="preserve">}}, {% </w:t>
-      </w:r>
-      <w:proofErr w:type="spellStart"/>
-      <w:r>
-        <w:rPr>
-          <w:rFonts w:ascii="Times New Roman" w:eastAsia="Times New Roman" w:hAnsi="Times New Roman" w:cs="Times New Roman"/>
-          <w:sz w:val="24"/>
-          <w:szCs w:val="24"/>
-        </w:rPr>
-        <w:t>endfor</w:t>
-      </w:r>
-      <w:proofErr w:type="spellEnd"/>
-      <w:r>
-        <w:rPr>
-          <w:rFonts w:ascii="Times New Roman" w:eastAsia="Times New Roman" w:hAnsi="Times New Roman" w:cs="Times New Roman"/>
-          <w:sz w:val="24"/>
-          <w:szCs w:val="24"/>
-        </w:rPr>
-        <w:t xml:space="preserve"> %}todos os poderes a mim outorgados por {{ </w:t>
-      </w:r>
-      <w:proofErr w:type="spellStart"/>
-      <w:r>
-        <w:rPr>
-          <w:rFonts w:ascii="Times New Roman" w:eastAsia="Times New Roman" w:hAnsi="Times New Roman" w:cs="Times New Roman"/>
-          <w:sz w:val="24"/>
-          <w:szCs w:val="24"/>
-        </w:rPr>
-        <w:t>nome_assistido</w:t>
-      </w:r>
-      <w:proofErr w:type="spellEnd"/>
-      <w:r>
-        <w:rPr>
-          <w:rFonts w:ascii="Times New Roman" w:eastAsia="Times New Roman" w:hAnsi="Times New Roman" w:cs="Times New Roman"/>
-          <w:sz w:val="24"/>
-          <w:szCs w:val="24"/>
-        </w:rPr>
-        <w:t xml:space="preserve"> }}, CPF nº {{ </w:t>
-      </w:r>
-      <w:proofErr w:type="spellStart"/>
-      <w:r>
-        <w:rPr>
-          <w:rFonts w:ascii="Times New Roman" w:eastAsia="Times New Roman" w:hAnsi="Times New Roman" w:cs="Times New Roman"/>
-          <w:sz w:val="24"/>
-          <w:szCs w:val="24"/>
-        </w:rPr>
-        <w:t>num_cpf</w:t>
-      </w:r>
-      <w:proofErr w:type="spellEnd"/>
-      <w:r>
-        <w:rPr>
-          <w:rFonts w:ascii="Times New Roman" w:eastAsia="Times New Roman" w:hAnsi="Times New Roman" w:cs="Times New Roman"/>
-          <w:sz w:val="24"/>
-          <w:szCs w:val="24"/>
-        </w:rPr>
-        <w:t xml:space="preserve"> }}, na {{ </w:t>
-      </w:r>
-      <w:proofErr w:type="spellStart"/>
+        <w:t>{{ nome_patrono_atual }}, OAB</w:t>
+      </w:r>
+      <w:r>
+        <w:rPr>
+          <w:rFonts w:ascii="Times New Roman" w:eastAsia="Times New Roman" w:hAnsi="Times New Roman" w:cs="Times New Roman"/>
+          <w:sz w:val="24"/>
+          <w:szCs w:val="24"/>
+        </w:rPr>
+        <w:t xml:space="preserve"> </w:t>
+      </w:r>
+      <w:r>
+        <w:rPr>
+          <w:rFonts w:ascii="Times New Roman" w:eastAsia="Times New Roman" w:hAnsi="Times New Roman" w:cs="Times New Roman"/>
+          <w:sz w:val="24"/>
+          <w:szCs w:val="24"/>
+        </w:rPr>
+        <w:t xml:space="preserve">{{ patrono_estadooab.upper() }}{{ patrono_numoab }} substabeleço com reservas, na(s) pessoa(s) do(s) Assistente(s) Judiciário(s) da Divisão de Assistência Judiciária da Universidade Federal de Minas Gerais {%  for colaborador in colaboradores%} {{colaborador.name.full().upper()}}, OAB {{colaborador.estadooab.upper()}}{{colaborador.numoab}}, {% endfor %}todos os poderes a mim outorgados por {{ nome_assistido }}, CPF nº {{ num_cpf }}, na {{ </w:t>
+      </w:r>
       <w:r>
         <w:rPr>
           <w:rFonts w:ascii="Times New Roman" w:eastAsia="Times New Roman" w:hAnsi="Times New Roman" w:cs="Times New Roman"/>
@@ -288,16 +123,7 @@
           <w:sz w:val="24"/>
           <w:szCs w:val="24"/>
         </w:rPr>
-        <w:t>.upper</w:t>
-      </w:r>
-      <w:proofErr w:type="spellEnd"/>
-      <w:r>
-        <w:rPr>
-          <w:rFonts w:ascii="Times New Roman" w:eastAsia="Times New Roman" w:hAnsi="Times New Roman" w:cs="Times New Roman"/>
-          <w:sz w:val="24"/>
-          <w:szCs w:val="24"/>
-        </w:rPr>
-        <w:t>()</w:t>
+        <w:t>.upper()</w:t>
       </w:r>
       <w:r>
         <w:rPr>
@@ -313,25 +139,7 @@
           <w:sz w:val="24"/>
           <w:szCs w:val="24"/>
         </w:rPr>
-        <w:t xml:space="preserve">}}, registrada sob o número {{ </w:t>
-      </w:r>
-      <w:proofErr w:type="spellStart"/>
-      <w:r>
-        <w:rPr>
-          <w:rFonts w:ascii="Times New Roman" w:eastAsia="Times New Roman" w:hAnsi="Times New Roman" w:cs="Times New Roman"/>
-          <w:sz w:val="24"/>
-          <w:szCs w:val="24"/>
-        </w:rPr>
-        <w:t>num_autos</w:t>
-      </w:r>
-      <w:proofErr w:type="spellEnd"/>
-      <w:r>
-        <w:rPr>
-          <w:rFonts w:ascii="Times New Roman" w:eastAsia="Times New Roman" w:hAnsi="Times New Roman" w:cs="Times New Roman"/>
-          <w:sz w:val="24"/>
-          <w:szCs w:val="24"/>
-        </w:rPr>
-        <w:t xml:space="preserve"> }}.  </w:t>
+        <w:t>}}, registrada sob o número {{ num_autos }}.</w:t>
       </w:r>
     </w:p>
     <w:p>
@@ -361,16 +169,7 @@
           <w:sz w:val="24"/>
           <w:szCs w:val="24"/>
         </w:rPr>
-        <w:t xml:space="preserve">{{ </w:t>
-      </w:r>
-      <w:proofErr w:type="spellStart"/>
-      <w:r>
-        <w:rPr>
-          <w:rFonts w:ascii="Times New Roman" w:eastAsia="Times New Roman" w:hAnsi="Times New Roman" w:cs="Times New Roman"/>
-          <w:sz w:val="24"/>
-          <w:szCs w:val="24"/>
-        </w:rPr>
-        <w:t>cidade</w:t>
+        <w:t>{{ cidade</w:t>
       </w:r>
       <w:r>
         <w:rPr>
@@ -380,23 +179,13 @@
         </w:rPr>
         <w:t>_assinatura</w:t>
       </w:r>
-      <w:proofErr w:type="spellEnd"/>
-      <w:r>
-        <w:rPr>
-          <w:rFonts w:ascii="Times New Roman" w:eastAsia="Times New Roman" w:hAnsi="Times New Roman" w:cs="Times New Roman"/>
-          <w:sz w:val="24"/>
-          <w:szCs w:val="24"/>
-        </w:rPr>
-        <w:t xml:space="preserve"> }}, {{ </w:t>
-      </w:r>
-      <w:proofErr w:type="spellStart"/>
-      <w:r>
-        <w:rPr>
-          <w:rFonts w:ascii="Times New Roman" w:eastAsia="Times New Roman" w:hAnsi="Times New Roman" w:cs="Times New Roman"/>
-          <w:sz w:val="24"/>
-          <w:szCs w:val="24"/>
-        </w:rPr>
-        <w:t>data</w:t>
+      <w:r>
+        <w:rPr>
+          <w:rFonts w:ascii="Times New Roman" w:eastAsia="Times New Roman" w:hAnsi="Times New Roman" w:cs="Times New Roman"/>
+          <w:sz w:val="24"/>
+          <w:szCs w:val="24"/>
+        </w:rPr>
+        <w:t xml:space="preserve"> }}, {{ data</w:t>
       </w:r>
       <w:r>
         <w:rPr>
@@ -406,7 +195,6 @@
         </w:rPr>
         <w:t>_assinatura</w:t>
       </w:r>
-      <w:proofErr w:type="spellEnd"/>
       <w:r>
         <w:rPr>
           <w:rFonts w:ascii="Times New Roman" w:eastAsia="Times New Roman" w:hAnsi="Times New Roman" w:cs="Times New Roman"/>
@@ -464,25 +252,7 @@
           <w:sz w:val="24"/>
           <w:szCs w:val="24"/>
         </w:rPr>
-        <w:t xml:space="preserve">Nome: {{ </w:t>
-      </w:r>
-      <w:proofErr w:type="spellStart"/>
-      <w:r>
-        <w:rPr>
-          <w:rFonts w:ascii="Times New Roman" w:eastAsia="Times New Roman" w:hAnsi="Times New Roman" w:cs="Times New Roman"/>
-          <w:sz w:val="24"/>
-          <w:szCs w:val="24"/>
-        </w:rPr>
-        <w:t>nome_patrono_atual</w:t>
-      </w:r>
-      <w:proofErr w:type="spellEnd"/>
-      <w:r>
-        <w:rPr>
-          <w:rFonts w:ascii="Times New Roman" w:eastAsia="Times New Roman" w:hAnsi="Times New Roman" w:cs="Times New Roman"/>
-          <w:sz w:val="24"/>
-          <w:szCs w:val="24"/>
-        </w:rPr>
-        <w:t xml:space="preserve"> }}</w:t>
+        <w:t>Nome: {{ nome_patrono_atual }}</w:t>
       </w:r>
     </w:p>
     <w:p>
@@ -512,7 +282,6 @@
         </w:rPr>
         <w:t xml:space="preserve">: {{ </w:t>
       </w:r>
-      <w:proofErr w:type="spellStart"/>
       <w:r>
         <w:rPr>
           <w:rFonts w:ascii="Times New Roman" w:eastAsia="Times New Roman" w:hAnsi="Times New Roman" w:cs="Times New Roman"/>
@@ -521,7 +290,6 @@
         </w:rPr>
         <w:t>patrono_estadooab</w:t>
       </w:r>
-      <w:proofErr w:type="spellEnd"/>
       <w:r>
         <w:rPr>
           <w:rFonts w:ascii="Times New Roman" w:eastAsia="Times New Roman" w:hAnsi="Times New Roman" w:cs="Times New Roman"/>
@@ -538,7 +306,6 @@
         </w:rPr>
         <w:t xml:space="preserve">{{ </w:t>
       </w:r>
-      <w:proofErr w:type="spellStart"/>
       <w:r>
         <w:rPr>
           <w:rFonts w:ascii="Times New Roman" w:eastAsia="Times New Roman" w:hAnsi="Times New Roman" w:cs="Times New Roman"/>
@@ -547,7 +314,6 @@
         </w:rPr>
         <w:t>patrono_numoab</w:t>
       </w:r>
-      <w:proofErr w:type="spellEnd"/>
       <w:r>
         <w:rPr>
           <w:rFonts w:ascii="Times New Roman" w:eastAsia="Times New Roman" w:hAnsi="Times New Roman" w:cs="Times New Roman"/>
@@ -837,27 +603,7 @@
               <w:sz w:val="18"/>
               <w:szCs w:val="18"/>
             </w:rPr>
-            <w:t xml:space="preserve">BH/MG, CEP 30.130-180, </w:t>
-          </w:r>
-          <w:proofErr w:type="spellStart"/>
-          <w:r>
-            <w:rPr>
-              <w:rFonts w:ascii="Arial" w:eastAsia="Cambria" w:hAnsi="Arial" w:cs="Arial"/>
-              <w:iCs/>
-              <w:sz w:val="18"/>
-              <w:szCs w:val="18"/>
-            </w:rPr>
-            <w:t>Tel</w:t>
-          </w:r>
-          <w:proofErr w:type="spellEnd"/>
-          <w:r>
-            <w:rPr>
-              <w:rFonts w:ascii="Arial" w:eastAsia="Cambria" w:hAnsi="Arial" w:cs="Arial"/>
-              <w:iCs/>
-              <w:sz w:val="18"/>
-              <w:szCs w:val="18"/>
-            </w:rPr>
-            <w:t>: (31) 3409-8667</w:t>
+            <w:t>BH/MG, CEP 30.130-180, Tel: (31) 3409-8667</w:t>
           </w:r>
         </w:p>
       </w:tc>

</xml_diff>